<commit_message>
SLoWMoTIoN Ver 1.20.9 : report v2
</commit_message>
<xml_diff>
--- a/SLoWMoTIoN/RES/report/report.docx
+++ b/SLoWMoTIoN/RES/report/report.docx
@@ -2,6 +2,1851 @@
 <file path=word/document.xml><?xml version="1.0" encoding="utf-8"?>
 <w:document xmlns:wpc="http://schemas.microsoft.com/office/word/2010/wordprocessingCanvas" xmlns:cx="http://schemas.microsoft.com/office/drawing/2014/chartex" xmlns:cx1="http://schemas.microsoft.com/office/drawing/2015/9/8/chartex" xmlns:cx2="http://schemas.microsoft.com/office/drawing/2015/10/21/chartex" xmlns:cx3="http://schemas.microsoft.com/office/drawing/2016/5/9/chartex" xmlns:cx4="http://schemas.microsoft.com/office/drawing/2016/5/10/chartex" xmlns:cx5="http://schemas.microsoft.com/office/drawing/2016/5/11/chartex" xmlns:cx6="http://schemas.microsoft.com/office/drawing/2016/5/12/chartex" xmlns:cx7="http://schemas.microsoft.com/office/drawing/2016/5/13/chartex" xmlns:cx8="http://schemas.microsoft.com/office/drawing/2016/5/14/chartex" xmlns:mc="http://schemas.openxmlformats.org/markup-compatibility/2006" xmlns:aink="http://schemas.microsoft.com/office/drawing/2016/ink" xmlns:am3d="http://schemas.microsoft.com/office/drawing/2017/model3d" xmlns:o="urn:schemas-microsoft-com:office:office" xmlns:r="http://schemas.openxmlformats.org/officeDocument/2006/relationships" xmlns:m="http://schemas.openxmlformats.org/officeDocument/2006/math" xmlns:v="urn:schemas-microsoft-com:vml" xmlns:wp14="http://schemas.microsoft.com/office/word/2010/wordprocessingDrawing" xmlns:wp="http://schemas.openxmlformats.org/drawingml/2006/wordprocessingDrawing" xmlns:w10="urn:schemas-microsoft-com:office:word" xmlns:w="http://schemas.openxmlformats.org/wordprocessingml/2006/main" xmlns:w14="http://schemas.microsoft.com/office/word/2010/wordml" xmlns:w15="http://schemas.microsoft.com/office/word/2012/wordml" xmlns:w16cid="http://schemas.microsoft.com/office/word/2016/wordml/cid" xmlns:w16se="http://schemas.microsoft.com/office/word/2015/wordml/symex" xmlns:wpg="http://schemas.microsoft.com/office/word/2010/wordprocessingGroup" xmlns:wpi="http://schemas.microsoft.com/office/word/2010/wordprocessingInk" xmlns:wne="http://schemas.microsoft.com/office/word/2006/wordml" xmlns:wps="http://schemas.microsoft.com/office/word/2010/wordprocessingShape" mc:Ignorable="w14 w15 w16se w16cid wp14">
   <w:body>
+    <w:sdt>
+      <w:sdtPr>
+        <w:rPr>
+          <w:lang w:val="zh-TW"/>
+        </w:rPr>
+        <w:id w:val="1553113595"/>
+        <w:docPartObj>
+          <w:docPartGallery w:val="Table of Contents"/>
+          <w:docPartUnique/>
+        </w:docPartObj>
+      </w:sdtPr>
+      <w:sdtEndPr>
+        <w:rPr>
+          <w:rFonts w:asciiTheme="minorHAnsi" w:eastAsiaTheme="minorEastAsia" w:hAnsiTheme="minorHAnsi" w:cstheme="minorBidi"/>
+          <w:b/>
+          <w:bCs/>
+          <w:color w:val="auto"/>
+          <w:kern w:val="2"/>
+          <w:sz w:val="24"/>
+          <w:szCs w:val="22"/>
+        </w:rPr>
+      </w:sdtEndPr>
+      <w:sdtContent>
+        <w:p>
+          <w:pPr>
+            <w:pStyle w:val="a7"/>
+            <w:jc w:val="center"/>
+            <w:rPr>
+              <w:color w:val="auto"/>
+              <w:lang w:val="zh-TW"/>
+            </w:rPr>
+          </w:pPr>
+          <w:r>
+            <w:rPr>
+              <w:rFonts w:ascii="Times New Roman" w:eastAsia="標楷體" w:hAnsi="Times New Roman" w:hint="eastAsia"/>
+              <w:b/>
+              <w:bCs/>
+              <w:color w:val="auto"/>
+              <w:sz w:val="56"/>
+              <w:szCs w:val="56"/>
+              <w:lang w:val="zh-TW"/>
+            </w:rPr>
+            <w:t>目錄</w:t>
+          </w:r>
+          <w:bookmarkStart w:id="0" w:name="_GoBack"/>
+          <w:bookmarkEnd w:id="0"/>
+        </w:p>
+        <w:p>
+          <w:pPr>
+            <w:pStyle w:val="13"/>
+            <w:tabs>
+              <w:tab w:val="left" w:pos="960"/>
+              <w:tab w:val="right" w:leader="dot" w:pos="8296"/>
+            </w:tabs>
+            <w:rPr>
+              <w:rFonts w:ascii="Times New Roman" w:eastAsia="標楷體" w:hAnsi="Times New Roman"/>
+              <w:noProof/>
+            </w:rPr>
+          </w:pPr>
+          <w:r>
+            <w:rPr>
+              <w:rFonts w:ascii="Times New Roman" w:eastAsia="標楷體" w:hAnsi="Times New Roman"/>
+            </w:rPr>
+            <w:fldChar w:fldCharType="begin"/>
+          </w:r>
+          <w:r>
+            <w:rPr>
+              <w:rFonts w:ascii="Times New Roman" w:eastAsia="標楷體" w:hAnsi="Times New Roman"/>
+            </w:rPr>
+            <w:instrText xml:space="preserve"> TOC \o "1-3" \h \z \u </w:instrText>
+          </w:r>
+          <w:r>
+            <w:rPr>
+              <w:rFonts w:ascii="Times New Roman" w:eastAsia="標楷體" w:hAnsi="Times New Roman"/>
+            </w:rPr>
+            <w:fldChar w:fldCharType="separate"/>
+          </w:r>
+          <w:hyperlink w:anchor="_Toc11285950" w:history="1">
+            <w:r>
+              <w:rPr>
+                <w:rStyle w:val="a6"/>
+                <w:rFonts w:ascii="Times New Roman" w:eastAsia="標楷體" w:hAnsi="Times New Roman" w:hint="eastAsia"/>
+                <w:noProof/>
+              </w:rPr>
+              <w:t>壹、</w:t>
+            </w:r>
+            <w:r>
+              <w:rPr>
+                <w:rFonts w:ascii="Times New Roman" w:eastAsia="標楷體" w:hAnsi="Times New Roman"/>
+                <w:noProof/>
+              </w:rPr>
+              <w:tab/>
+            </w:r>
+            <w:r>
+              <w:rPr>
+                <w:rStyle w:val="a6"/>
+                <w:rFonts w:ascii="Times New Roman" w:eastAsia="標楷體" w:hAnsi="Times New Roman" w:hint="eastAsia"/>
+                <w:noProof/>
+              </w:rPr>
+              <w:t>簡介</w:t>
+            </w:r>
+            <w:r>
+              <w:rPr>
+                <w:rFonts w:ascii="Times New Roman" w:eastAsia="標楷體" w:hAnsi="Times New Roman"/>
+                <w:noProof/>
+                <w:webHidden/>
+              </w:rPr>
+              <w:tab/>
+            </w:r>
+            <w:r>
+              <w:rPr>
+                <w:rFonts w:ascii="Times New Roman" w:eastAsia="標楷體" w:hAnsi="Times New Roman"/>
+                <w:noProof/>
+                <w:webHidden/>
+              </w:rPr>
+              <w:fldChar w:fldCharType="begin"/>
+            </w:r>
+            <w:r>
+              <w:rPr>
+                <w:rFonts w:ascii="Times New Roman" w:eastAsia="標楷體" w:hAnsi="Times New Roman"/>
+                <w:noProof/>
+                <w:webHidden/>
+              </w:rPr>
+              <w:instrText xml:space="preserve"> PAGEREF _Toc11285950 \h </w:instrText>
+            </w:r>
+            <w:r>
+              <w:rPr>
+                <w:rFonts w:ascii="Times New Roman" w:eastAsia="標楷體" w:hAnsi="Times New Roman"/>
+                <w:noProof/>
+                <w:webHidden/>
+              </w:rPr>
+            </w:r>
+            <w:r>
+              <w:rPr>
+                <w:rFonts w:ascii="Times New Roman" w:eastAsia="標楷體" w:hAnsi="Times New Roman"/>
+                <w:noProof/>
+                <w:webHidden/>
+              </w:rPr>
+              <w:fldChar w:fldCharType="separate"/>
+            </w:r>
+            <w:r>
+              <w:rPr>
+                <w:rFonts w:ascii="Times New Roman" w:eastAsia="標楷體" w:hAnsi="Times New Roman"/>
+                <w:noProof/>
+                <w:webHidden/>
+              </w:rPr>
+              <w:t>1</w:t>
+            </w:r>
+            <w:r>
+              <w:rPr>
+                <w:rFonts w:ascii="Times New Roman" w:eastAsia="標楷體" w:hAnsi="Times New Roman"/>
+                <w:noProof/>
+                <w:webHidden/>
+              </w:rPr>
+              <w:fldChar w:fldCharType="end"/>
+            </w:r>
+          </w:hyperlink>
+        </w:p>
+        <w:p>
+          <w:pPr>
+            <w:pStyle w:val="21"/>
+            <w:tabs>
+              <w:tab w:val="left" w:pos="1440"/>
+              <w:tab w:val="right" w:leader="dot" w:pos="8296"/>
+            </w:tabs>
+            <w:rPr>
+              <w:rFonts w:ascii="Times New Roman" w:eastAsia="標楷體" w:hAnsi="Times New Roman"/>
+              <w:noProof/>
+            </w:rPr>
+          </w:pPr>
+          <w:hyperlink w:anchor="_Toc11285951" w:history="1">
+            <w:r>
+              <w:rPr>
+                <w:rStyle w:val="a6"/>
+                <w:rFonts w:ascii="Times New Roman" w:eastAsia="標楷體" w:hAnsi="Times New Roman" w:hint="eastAsia"/>
+                <w:noProof/>
+              </w:rPr>
+              <w:t>一、</w:t>
+            </w:r>
+            <w:r>
+              <w:rPr>
+                <w:rFonts w:ascii="Times New Roman" w:eastAsia="標楷體" w:hAnsi="Times New Roman"/>
+                <w:noProof/>
+              </w:rPr>
+              <w:tab/>
+            </w:r>
+            <w:r>
+              <w:rPr>
+                <w:rStyle w:val="a6"/>
+                <w:rFonts w:ascii="Times New Roman" w:eastAsia="標楷體" w:hAnsi="Times New Roman" w:hint="eastAsia"/>
+                <w:noProof/>
+              </w:rPr>
+              <w:t>動機</w:t>
+            </w:r>
+            <w:r>
+              <w:rPr>
+                <w:rFonts w:ascii="Times New Roman" w:eastAsia="標楷體" w:hAnsi="Times New Roman"/>
+                <w:noProof/>
+                <w:webHidden/>
+              </w:rPr>
+              <w:tab/>
+            </w:r>
+            <w:r>
+              <w:rPr>
+                <w:rFonts w:ascii="Times New Roman" w:eastAsia="標楷體" w:hAnsi="Times New Roman"/>
+                <w:noProof/>
+                <w:webHidden/>
+              </w:rPr>
+              <w:fldChar w:fldCharType="begin"/>
+            </w:r>
+            <w:r>
+              <w:rPr>
+                <w:rFonts w:ascii="Times New Roman" w:eastAsia="標楷體" w:hAnsi="Times New Roman"/>
+                <w:noProof/>
+                <w:webHidden/>
+              </w:rPr>
+              <w:instrText xml:space="preserve"> PAGEREF _Toc11285951 \h </w:instrText>
+            </w:r>
+            <w:r>
+              <w:rPr>
+                <w:rFonts w:ascii="Times New Roman" w:eastAsia="標楷體" w:hAnsi="Times New Roman"/>
+                <w:noProof/>
+                <w:webHidden/>
+              </w:rPr>
+            </w:r>
+            <w:r>
+              <w:rPr>
+                <w:rFonts w:ascii="Times New Roman" w:eastAsia="標楷體" w:hAnsi="Times New Roman"/>
+                <w:noProof/>
+                <w:webHidden/>
+              </w:rPr>
+              <w:fldChar w:fldCharType="separate"/>
+            </w:r>
+            <w:r>
+              <w:rPr>
+                <w:rFonts w:ascii="Times New Roman" w:eastAsia="標楷體" w:hAnsi="Times New Roman"/>
+                <w:noProof/>
+                <w:webHidden/>
+              </w:rPr>
+              <w:t>1</w:t>
+            </w:r>
+            <w:r>
+              <w:rPr>
+                <w:rFonts w:ascii="Times New Roman" w:eastAsia="標楷體" w:hAnsi="Times New Roman"/>
+                <w:noProof/>
+                <w:webHidden/>
+              </w:rPr>
+              <w:fldChar w:fldCharType="end"/>
+            </w:r>
+          </w:hyperlink>
+        </w:p>
+        <w:p>
+          <w:pPr>
+            <w:pStyle w:val="21"/>
+            <w:tabs>
+              <w:tab w:val="left" w:pos="1440"/>
+              <w:tab w:val="right" w:leader="dot" w:pos="8296"/>
+            </w:tabs>
+            <w:rPr>
+              <w:rFonts w:ascii="Times New Roman" w:eastAsia="標楷體" w:hAnsi="Times New Roman"/>
+              <w:noProof/>
+            </w:rPr>
+          </w:pPr>
+          <w:hyperlink w:anchor="_Toc11285952" w:history="1">
+            <w:r>
+              <w:rPr>
+                <w:rStyle w:val="a6"/>
+                <w:rFonts w:ascii="Times New Roman" w:eastAsia="標楷體" w:hAnsi="Times New Roman" w:hint="eastAsia"/>
+                <w:noProof/>
+              </w:rPr>
+              <w:t>二、</w:t>
+            </w:r>
+            <w:r>
+              <w:rPr>
+                <w:rFonts w:ascii="Times New Roman" w:eastAsia="標楷體" w:hAnsi="Times New Roman"/>
+                <w:noProof/>
+              </w:rPr>
+              <w:tab/>
+            </w:r>
+            <w:r>
+              <w:rPr>
+                <w:rStyle w:val="a6"/>
+                <w:rFonts w:ascii="Times New Roman" w:eastAsia="標楷體" w:hAnsi="Times New Roman" w:hint="eastAsia"/>
+                <w:noProof/>
+              </w:rPr>
+              <w:t>分工</w:t>
+            </w:r>
+            <w:r>
+              <w:rPr>
+                <w:rFonts w:ascii="Times New Roman" w:eastAsia="標楷體" w:hAnsi="Times New Roman"/>
+                <w:noProof/>
+                <w:webHidden/>
+              </w:rPr>
+              <w:tab/>
+            </w:r>
+            <w:r>
+              <w:rPr>
+                <w:rFonts w:ascii="Times New Roman" w:eastAsia="標楷體" w:hAnsi="Times New Roman"/>
+                <w:noProof/>
+                <w:webHidden/>
+              </w:rPr>
+              <w:fldChar w:fldCharType="begin"/>
+            </w:r>
+            <w:r>
+              <w:rPr>
+                <w:rFonts w:ascii="Times New Roman" w:eastAsia="標楷體" w:hAnsi="Times New Roman"/>
+                <w:noProof/>
+                <w:webHidden/>
+              </w:rPr>
+              <w:instrText xml:space="preserve"> PAGEREF _Toc11285952 \h </w:instrText>
+            </w:r>
+            <w:r>
+              <w:rPr>
+                <w:rFonts w:ascii="Times New Roman" w:eastAsia="標楷體" w:hAnsi="Times New Roman"/>
+                <w:noProof/>
+                <w:webHidden/>
+              </w:rPr>
+            </w:r>
+            <w:r>
+              <w:rPr>
+                <w:rFonts w:ascii="Times New Roman" w:eastAsia="標楷體" w:hAnsi="Times New Roman"/>
+                <w:noProof/>
+                <w:webHidden/>
+              </w:rPr>
+              <w:fldChar w:fldCharType="separate"/>
+            </w:r>
+            <w:r>
+              <w:rPr>
+                <w:rFonts w:ascii="Times New Roman" w:eastAsia="標楷體" w:hAnsi="Times New Roman"/>
+                <w:noProof/>
+                <w:webHidden/>
+              </w:rPr>
+              <w:t>1</w:t>
+            </w:r>
+            <w:r>
+              <w:rPr>
+                <w:rFonts w:ascii="Times New Roman" w:eastAsia="標楷體" w:hAnsi="Times New Roman"/>
+                <w:noProof/>
+                <w:webHidden/>
+              </w:rPr>
+              <w:fldChar w:fldCharType="end"/>
+            </w:r>
+          </w:hyperlink>
+        </w:p>
+        <w:p>
+          <w:pPr>
+            <w:pStyle w:val="13"/>
+            <w:tabs>
+              <w:tab w:val="left" w:pos="960"/>
+              <w:tab w:val="right" w:leader="dot" w:pos="8296"/>
+            </w:tabs>
+            <w:rPr>
+              <w:rFonts w:ascii="Times New Roman" w:eastAsia="標楷體" w:hAnsi="Times New Roman"/>
+              <w:noProof/>
+            </w:rPr>
+          </w:pPr>
+          <w:hyperlink w:anchor="_Toc11285953" w:history="1">
+            <w:r>
+              <w:rPr>
+                <w:rStyle w:val="a6"/>
+                <w:rFonts w:ascii="Times New Roman" w:eastAsia="標楷體" w:hAnsi="Times New Roman" w:hint="eastAsia"/>
+                <w:noProof/>
+              </w:rPr>
+              <w:t>貳、</w:t>
+            </w:r>
+            <w:r>
+              <w:rPr>
+                <w:rFonts w:ascii="Times New Roman" w:eastAsia="標楷體" w:hAnsi="Times New Roman"/>
+                <w:noProof/>
+              </w:rPr>
+              <w:tab/>
+            </w:r>
+            <w:r>
+              <w:rPr>
+                <w:rStyle w:val="a6"/>
+                <w:rFonts w:ascii="Times New Roman" w:eastAsia="標楷體" w:hAnsi="Times New Roman" w:hint="eastAsia"/>
+                <w:noProof/>
+              </w:rPr>
+              <w:t>遊戲介紹</w:t>
+            </w:r>
+            <w:r>
+              <w:rPr>
+                <w:rFonts w:ascii="Times New Roman" w:eastAsia="標楷體" w:hAnsi="Times New Roman"/>
+                <w:noProof/>
+                <w:webHidden/>
+              </w:rPr>
+              <w:tab/>
+            </w:r>
+            <w:r>
+              <w:rPr>
+                <w:rFonts w:ascii="Times New Roman" w:eastAsia="標楷體" w:hAnsi="Times New Roman"/>
+                <w:noProof/>
+                <w:webHidden/>
+              </w:rPr>
+              <w:fldChar w:fldCharType="begin"/>
+            </w:r>
+            <w:r>
+              <w:rPr>
+                <w:rFonts w:ascii="Times New Roman" w:eastAsia="標楷體" w:hAnsi="Times New Roman"/>
+                <w:noProof/>
+                <w:webHidden/>
+              </w:rPr>
+              <w:instrText xml:space="preserve"> PAGEREF _Toc11285953 \h </w:instrText>
+            </w:r>
+            <w:r>
+              <w:rPr>
+                <w:rFonts w:ascii="Times New Roman" w:eastAsia="標楷體" w:hAnsi="Times New Roman"/>
+                <w:noProof/>
+                <w:webHidden/>
+              </w:rPr>
+            </w:r>
+            <w:r>
+              <w:rPr>
+                <w:rFonts w:ascii="Times New Roman" w:eastAsia="標楷體" w:hAnsi="Times New Roman"/>
+                <w:noProof/>
+                <w:webHidden/>
+              </w:rPr>
+              <w:fldChar w:fldCharType="separate"/>
+            </w:r>
+            <w:r>
+              <w:rPr>
+                <w:rFonts w:ascii="Times New Roman" w:eastAsia="標楷體" w:hAnsi="Times New Roman"/>
+                <w:noProof/>
+                <w:webHidden/>
+              </w:rPr>
+              <w:t>2</w:t>
+            </w:r>
+            <w:r>
+              <w:rPr>
+                <w:rFonts w:ascii="Times New Roman" w:eastAsia="標楷體" w:hAnsi="Times New Roman"/>
+                <w:noProof/>
+                <w:webHidden/>
+              </w:rPr>
+              <w:fldChar w:fldCharType="end"/>
+            </w:r>
+          </w:hyperlink>
+        </w:p>
+        <w:p>
+          <w:pPr>
+            <w:pStyle w:val="21"/>
+            <w:tabs>
+              <w:tab w:val="left" w:pos="1440"/>
+              <w:tab w:val="right" w:leader="dot" w:pos="8296"/>
+            </w:tabs>
+            <w:rPr>
+              <w:rFonts w:ascii="Times New Roman" w:eastAsia="標楷體" w:hAnsi="Times New Roman"/>
+              <w:noProof/>
+            </w:rPr>
+          </w:pPr>
+          <w:hyperlink w:anchor="_Toc11285954" w:history="1">
+            <w:r>
+              <w:rPr>
+                <w:rStyle w:val="a6"/>
+                <w:rFonts w:ascii="Times New Roman" w:eastAsia="標楷體" w:hAnsi="Times New Roman" w:hint="eastAsia"/>
+                <w:noProof/>
+              </w:rPr>
+              <w:t>一、</w:t>
+            </w:r>
+            <w:r>
+              <w:rPr>
+                <w:rFonts w:ascii="Times New Roman" w:eastAsia="標楷體" w:hAnsi="Times New Roman"/>
+                <w:noProof/>
+              </w:rPr>
+              <w:tab/>
+            </w:r>
+            <w:r>
+              <w:rPr>
+                <w:rStyle w:val="a6"/>
+                <w:rFonts w:ascii="Times New Roman" w:eastAsia="標楷體" w:hAnsi="Times New Roman" w:hint="eastAsia"/>
+                <w:noProof/>
+              </w:rPr>
+              <w:t>遊戲說明</w:t>
+            </w:r>
+            <w:r>
+              <w:rPr>
+                <w:rFonts w:ascii="Times New Roman" w:eastAsia="標楷體" w:hAnsi="Times New Roman"/>
+                <w:noProof/>
+                <w:webHidden/>
+              </w:rPr>
+              <w:tab/>
+            </w:r>
+            <w:r>
+              <w:rPr>
+                <w:rFonts w:ascii="Times New Roman" w:eastAsia="標楷體" w:hAnsi="Times New Roman"/>
+                <w:noProof/>
+                <w:webHidden/>
+              </w:rPr>
+              <w:fldChar w:fldCharType="begin"/>
+            </w:r>
+            <w:r>
+              <w:rPr>
+                <w:rFonts w:ascii="Times New Roman" w:eastAsia="標楷體" w:hAnsi="Times New Roman"/>
+                <w:noProof/>
+                <w:webHidden/>
+              </w:rPr>
+              <w:instrText xml:space="preserve"> PAGEREF _Toc11285954 \h </w:instrText>
+            </w:r>
+            <w:r>
+              <w:rPr>
+                <w:rFonts w:ascii="Times New Roman" w:eastAsia="標楷體" w:hAnsi="Times New Roman"/>
+                <w:noProof/>
+                <w:webHidden/>
+              </w:rPr>
+            </w:r>
+            <w:r>
+              <w:rPr>
+                <w:rFonts w:ascii="Times New Roman" w:eastAsia="標楷體" w:hAnsi="Times New Roman"/>
+                <w:noProof/>
+                <w:webHidden/>
+              </w:rPr>
+              <w:fldChar w:fldCharType="separate"/>
+            </w:r>
+            <w:r>
+              <w:rPr>
+                <w:rFonts w:ascii="Times New Roman" w:eastAsia="標楷體" w:hAnsi="Times New Roman"/>
+                <w:noProof/>
+                <w:webHidden/>
+              </w:rPr>
+              <w:t>2</w:t>
+            </w:r>
+            <w:r>
+              <w:rPr>
+                <w:rFonts w:ascii="Times New Roman" w:eastAsia="標楷體" w:hAnsi="Times New Roman"/>
+                <w:noProof/>
+                <w:webHidden/>
+              </w:rPr>
+              <w:fldChar w:fldCharType="end"/>
+            </w:r>
+          </w:hyperlink>
+        </w:p>
+        <w:p>
+          <w:pPr>
+            <w:pStyle w:val="21"/>
+            <w:tabs>
+              <w:tab w:val="left" w:pos="1440"/>
+              <w:tab w:val="right" w:leader="dot" w:pos="8296"/>
+            </w:tabs>
+            <w:rPr>
+              <w:rFonts w:ascii="Times New Roman" w:eastAsia="標楷體" w:hAnsi="Times New Roman"/>
+              <w:noProof/>
+            </w:rPr>
+          </w:pPr>
+          <w:hyperlink w:anchor="_Toc11285955" w:history="1">
+            <w:r>
+              <w:rPr>
+                <w:rStyle w:val="a6"/>
+                <w:rFonts w:ascii="Times New Roman" w:eastAsia="標楷體" w:hAnsi="Times New Roman" w:hint="eastAsia"/>
+                <w:noProof/>
+              </w:rPr>
+              <w:t>二、</w:t>
+            </w:r>
+            <w:r>
+              <w:rPr>
+                <w:rFonts w:ascii="Times New Roman" w:eastAsia="標楷體" w:hAnsi="Times New Roman"/>
+                <w:noProof/>
+              </w:rPr>
+              <w:tab/>
+            </w:r>
+            <w:r>
+              <w:rPr>
+                <w:rStyle w:val="a6"/>
+                <w:rFonts w:ascii="Times New Roman" w:eastAsia="標楷體" w:hAnsi="Times New Roman" w:hint="eastAsia"/>
+                <w:noProof/>
+              </w:rPr>
+              <w:t>遊戲圖形</w:t>
+            </w:r>
+            <w:r>
+              <w:rPr>
+                <w:rFonts w:ascii="Times New Roman" w:eastAsia="標楷體" w:hAnsi="Times New Roman"/>
+                <w:noProof/>
+                <w:webHidden/>
+              </w:rPr>
+              <w:tab/>
+            </w:r>
+            <w:r>
+              <w:rPr>
+                <w:rFonts w:ascii="Times New Roman" w:eastAsia="標楷體" w:hAnsi="Times New Roman"/>
+                <w:noProof/>
+                <w:webHidden/>
+              </w:rPr>
+              <w:fldChar w:fldCharType="begin"/>
+            </w:r>
+            <w:r>
+              <w:rPr>
+                <w:rFonts w:ascii="Times New Roman" w:eastAsia="標楷體" w:hAnsi="Times New Roman"/>
+                <w:noProof/>
+                <w:webHidden/>
+              </w:rPr>
+              <w:instrText xml:space="preserve"> PAGEREF _Toc11285955 \h </w:instrText>
+            </w:r>
+            <w:r>
+              <w:rPr>
+                <w:rFonts w:ascii="Times New Roman" w:eastAsia="標楷體" w:hAnsi="Times New Roman"/>
+                <w:noProof/>
+                <w:webHidden/>
+              </w:rPr>
+            </w:r>
+            <w:r>
+              <w:rPr>
+                <w:rFonts w:ascii="Times New Roman" w:eastAsia="標楷體" w:hAnsi="Times New Roman"/>
+                <w:noProof/>
+                <w:webHidden/>
+              </w:rPr>
+              <w:fldChar w:fldCharType="separate"/>
+            </w:r>
+            <w:r>
+              <w:rPr>
+                <w:rFonts w:ascii="Times New Roman" w:eastAsia="標楷體" w:hAnsi="Times New Roman"/>
+                <w:noProof/>
+                <w:webHidden/>
+              </w:rPr>
+              <w:t>2</w:t>
+            </w:r>
+            <w:r>
+              <w:rPr>
+                <w:rFonts w:ascii="Times New Roman" w:eastAsia="標楷體" w:hAnsi="Times New Roman"/>
+                <w:noProof/>
+                <w:webHidden/>
+              </w:rPr>
+              <w:fldChar w:fldCharType="end"/>
+            </w:r>
+          </w:hyperlink>
+        </w:p>
+        <w:p>
+          <w:pPr>
+            <w:pStyle w:val="21"/>
+            <w:tabs>
+              <w:tab w:val="left" w:pos="1440"/>
+              <w:tab w:val="right" w:leader="dot" w:pos="8296"/>
+            </w:tabs>
+            <w:rPr>
+              <w:rFonts w:ascii="Times New Roman" w:eastAsia="標楷體" w:hAnsi="Times New Roman"/>
+              <w:noProof/>
+            </w:rPr>
+          </w:pPr>
+          <w:hyperlink w:anchor="_Toc11285956" w:history="1">
+            <w:r>
+              <w:rPr>
+                <w:rStyle w:val="a6"/>
+                <w:rFonts w:ascii="Times New Roman" w:eastAsia="標楷體" w:hAnsi="Times New Roman" w:hint="eastAsia"/>
+                <w:noProof/>
+              </w:rPr>
+              <w:t>三、</w:t>
+            </w:r>
+            <w:r>
+              <w:rPr>
+                <w:rFonts w:ascii="Times New Roman" w:eastAsia="標楷體" w:hAnsi="Times New Roman"/>
+                <w:noProof/>
+              </w:rPr>
+              <w:tab/>
+            </w:r>
+            <w:r>
+              <w:rPr>
+                <w:rStyle w:val="a6"/>
+                <w:rFonts w:ascii="Times New Roman" w:eastAsia="標楷體" w:hAnsi="Times New Roman" w:hint="eastAsia"/>
+                <w:noProof/>
+              </w:rPr>
+              <w:t>遊戲音效</w:t>
+            </w:r>
+            <w:r>
+              <w:rPr>
+                <w:rFonts w:ascii="Times New Roman" w:eastAsia="標楷體" w:hAnsi="Times New Roman"/>
+                <w:noProof/>
+                <w:webHidden/>
+              </w:rPr>
+              <w:tab/>
+            </w:r>
+            <w:r>
+              <w:rPr>
+                <w:rFonts w:ascii="Times New Roman" w:eastAsia="標楷體" w:hAnsi="Times New Roman"/>
+                <w:noProof/>
+                <w:webHidden/>
+              </w:rPr>
+              <w:fldChar w:fldCharType="begin"/>
+            </w:r>
+            <w:r>
+              <w:rPr>
+                <w:rFonts w:ascii="Times New Roman" w:eastAsia="標楷體" w:hAnsi="Times New Roman"/>
+                <w:noProof/>
+                <w:webHidden/>
+              </w:rPr>
+              <w:instrText xml:space="preserve"> PAGEREF _Toc11285956 \h </w:instrText>
+            </w:r>
+            <w:r>
+              <w:rPr>
+                <w:rFonts w:ascii="Times New Roman" w:eastAsia="標楷體" w:hAnsi="Times New Roman"/>
+                <w:noProof/>
+                <w:webHidden/>
+              </w:rPr>
+            </w:r>
+            <w:r>
+              <w:rPr>
+                <w:rFonts w:ascii="Times New Roman" w:eastAsia="標楷體" w:hAnsi="Times New Roman"/>
+                <w:noProof/>
+                <w:webHidden/>
+              </w:rPr>
+              <w:fldChar w:fldCharType="separate"/>
+            </w:r>
+            <w:r>
+              <w:rPr>
+                <w:rFonts w:ascii="Times New Roman" w:eastAsia="標楷體" w:hAnsi="Times New Roman"/>
+                <w:noProof/>
+                <w:webHidden/>
+              </w:rPr>
+              <w:t>2</w:t>
+            </w:r>
+            <w:r>
+              <w:rPr>
+                <w:rFonts w:ascii="Times New Roman" w:eastAsia="標楷體" w:hAnsi="Times New Roman"/>
+                <w:noProof/>
+                <w:webHidden/>
+              </w:rPr>
+              <w:fldChar w:fldCharType="end"/>
+            </w:r>
+          </w:hyperlink>
+        </w:p>
+        <w:p>
+          <w:pPr>
+            <w:pStyle w:val="13"/>
+            <w:tabs>
+              <w:tab w:val="left" w:pos="960"/>
+              <w:tab w:val="right" w:leader="dot" w:pos="8296"/>
+            </w:tabs>
+            <w:rPr>
+              <w:rFonts w:ascii="Times New Roman" w:eastAsia="標楷體" w:hAnsi="Times New Roman"/>
+              <w:noProof/>
+            </w:rPr>
+          </w:pPr>
+          <w:hyperlink w:anchor="_Toc11285957" w:history="1">
+            <w:r>
+              <w:rPr>
+                <w:rStyle w:val="a6"/>
+                <w:rFonts w:ascii="Times New Roman" w:eastAsia="標楷體" w:hAnsi="Times New Roman" w:hint="eastAsia"/>
+                <w:noProof/>
+              </w:rPr>
+              <w:t>參、</w:t>
+            </w:r>
+            <w:r>
+              <w:rPr>
+                <w:rFonts w:ascii="Times New Roman" w:eastAsia="標楷體" w:hAnsi="Times New Roman"/>
+                <w:noProof/>
+              </w:rPr>
+              <w:tab/>
+            </w:r>
+            <w:r>
+              <w:rPr>
+                <w:rStyle w:val="a6"/>
+                <w:rFonts w:ascii="Times New Roman" w:eastAsia="標楷體" w:hAnsi="Times New Roman" w:hint="eastAsia"/>
+                <w:noProof/>
+              </w:rPr>
+              <w:t>程式設計</w:t>
+            </w:r>
+            <w:r>
+              <w:rPr>
+                <w:rFonts w:ascii="Times New Roman" w:eastAsia="標楷體" w:hAnsi="Times New Roman"/>
+                <w:noProof/>
+                <w:webHidden/>
+              </w:rPr>
+              <w:tab/>
+            </w:r>
+            <w:r>
+              <w:rPr>
+                <w:rFonts w:ascii="Times New Roman" w:eastAsia="標楷體" w:hAnsi="Times New Roman"/>
+                <w:noProof/>
+                <w:webHidden/>
+              </w:rPr>
+              <w:fldChar w:fldCharType="begin"/>
+            </w:r>
+            <w:r>
+              <w:rPr>
+                <w:rFonts w:ascii="Times New Roman" w:eastAsia="標楷體" w:hAnsi="Times New Roman"/>
+                <w:noProof/>
+                <w:webHidden/>
+              </w:rPr>
+              <w:instrText xml:space="preserve"> PAGEREF _Toc11285957 \h </w:instrText>
+            </w:r>
+            <w:r>
+              <w:rPr>
+                <w:rFonts w:ascii="Times New Roman" w:eastAsia="標楷體" w:hAnsi="Times New Roman"/>
+                <w:noProof/>
+                <w:webHidden/>
+              </w:rPr>
+            </w:r>
+            <w:r>
+              <w:rPr>
+                <w:rFonts w:ascii="Times New Roman" w:eastAsia="標楷體" w:hAnsi="Times New Roman"/>
+                <w:noProof/>
+                <w:webHidden/>
+              </w:rPr>
+              <w:fldChar w:fldCharType="separate"/>
+            </w:r>
+            <w:r>
+              <w:rPr>
+                <w:rFonts w:ascii="Times New Roman" w:eastAsia="標楷體" w:hAnsi="Times New Roman"/>
+                <w:noProof/>
+                <w:webHidden/>
+              </w:rPr>
+              <w:t>3</w:t>
+            </w:r>
+            <w:r>
+              <w:rPr>
+                <w:rFonts w:ascii="Times New Roman" w:eastAsia="標楷體" w:hAnsi="Times New Roman"/>
+                <w:noProof/>
+                <w:webHidden/>
+              </w:rPr>
+              <w:fldChar w:fldCharType="end"/>
+            </w:r>
+          </w:hyperlink>
+        </w:p>
+        <w:p>
+          <w:pPr>
+            <w:pStyle w:val="21"/>
+            <w:tabs>
+              <w:tab w:val="left" w:pos="1440"/>
+              <w:tab w:val="right" w:leader="dot" w:pos="8296"/>
+            </w:tabs>
+            <w:rPr>
+              <w:rFonts w:ascii="Times New Roman" w:eastAsia="標楷體" w:hAnsi="Times New Roman"/>
+              <w:noProof/>
+            </w:rPr>
+          </w:pPr>
+          <w:hyperlink w:anchor="_Toc11285958" w:history="1">
+            <w:r>
+              <w:rPr>
+                <w:rStyle w:val="a6"/>
+                <w:rFonts w:ascii="Times New Roman" w:eastAsia="標楷體" w:hAnsi="Times New Roman" w:hint="eastAsia"/>
+                <w:noProof/>
+              </w:rPr>
+              <w:t>一、</w:t>
+            </w:r>
+            <w:r>
+              <w:rPr>
+                <w:rFonts w:ascii="Times New Roman" w:eastAsia="標楷體" w:hAnsi="Times New Roman"/>
+                <w:noProof/>
+              </w:rPr>
+              <w:tab/>
+            </w:r>
+            <w:r>
+              <w:rPr>
+                <w:rStyle w:val="a6"/>
+                <w:rFonts w:ascii="Times New Roman" w:eastAsia="標楷體" w:hAnsi="Times New Roman" w:hint="eastAsia"/>
+                <w:noProof/>
+              </w:rPr>
+              <w:t>程式架構</w:t>
+            </w:r>
+            <w:r>
+              <w:rPr>
+                <w:rFonts w:ascii="Times New Roman" w:eastAsia="標楷體" w:hAnsi="Times New Roman"/>
+                <w:noProof/>
+                <w:webHidden/>
+              </w:rPr>
+              <w:tab/>
+            </w:r>
+            <w:r>
+              <w:rPr>
+                <w:rFonts w:ascii="Times New Roman" w:eastAsia="標楷體" w:hAnsi="Times New Roman"/>
+                <w:noProof/>
+                <w:webHidden/>
+              </w:rPr>
+              <w:fldChar w:fldCharType="begin"/>
+            </w:r>
+            <w:r>
+              <w:rPr>
+                <w:rFonts w:ascii="Times New Roman" w:eastAsia="標楷體" w:hAnsi="Times New Roman"/>
+                <w:noProof/>
+                <w:webHidden/>
+              </w:rPr>
+              <w:instrText xml:space="preserve"> PAGEREF _Toc11285958 \h </w:instrText>
+            </w:r>
+            <w:r>
+              <w:rPr>
+                <w:rFonts w:ascii="Times New Roman" w:eastAsia="標楷體" w:hAnsi="Times New Roman"/>
+                <w:noProof/>
+                <w:webHidden/>
+              </w:rPr>
+            </w:r>
+            <w:r>
+              <w:rPr>
+                <w:rFonts w:ascii="Times New Roman" w:eastAsia="標楷體" w:hAnsi="Times New Roman"/>
+                <w:noProof/>
+                <w:webHidden/>
+              </w:rPr>
+              <w:fldChar w:fldCharType="separate"/>
+            </w:r>
+            <w:r>
+              <w:rPr>
+                <w:rFonts w:ascii="Times New Roman" w:eastAsia="標楷體" w:hAnsi="Times New Roman"/>
+                <w:noProof/>
+                <w:webHidden/>
+              </w:rPr>
+              <w:t>3</w:t>
+            </w:r>
+            <w:r>
+              <w:rPr>
+                <w:rFonts w:ascii="Times New Roman" w:eastAsia="標楷體" w:hAnsi="Times New Roman"/>
+                <w:noProof/>
+                <w:webHidden/>
+              </w:rPr>
+              <w:fldChar w:fldCharType="end"/>
+            </w:r>
+          </w:hyperlink>
+        </w:p>
+        <w:p>
+          <w:pPr>
+            <w:pStyle w:val="21"/>
+            <w:tabs>
+              <w:tab w:val="left" w:pos="1440"/>
+              <w:tab w:val="right" w:leader="dot" w:pos="8296"/>
+            </w:tabs>
+            <w:rPr>
+              <w:rFonts w:ascii="Times New Roman" w:eastAsia="標楷體" w:hAnsi="Times New Roman"/>
+              <w:noProof/>
+            </w:rPr>
+          </w:pPr>
+          <w:hyperlink w:anchor="_Toc11285959" w:history="1">
+            <w:r>
+              <w:rPr>
+                <w:rStyle w:val="a6"/>
+                <w:rFonts w:ascii="Times New Roman" w:eastAsia="標楷體" w:hAnsi="Times New Roman" w:hint="eastAsia"/>
+                <w:noProof/>
+              </w:rPr>
+              <w:t>二、</w:t>
+            </w:r>
+            <w:r>
+              <w:rPr>
+                <w:rFonts w:ascii="Times New Roman" w:eastAsia="標楷體" w:hAnsi="Times New Roman"/>
+                <w:noProof/>
+              </w:rPr>
+              <w:tab/>
+            </w:r>
+            <w:r>
+              <w:rPr>
+                <w:rStyle w:val="a6"/>
+                <w:rFonts w:ascii="Times New Roman" w:eastAsia="標楷體" w:hAnsi="Times New Roman" w:hint="eastAsia"/>
+                <w:noProof/>
+              </w:rPr>
+              <w:t>程式類別</w:t>
+            </w:r>
+            <w:r>
+              <w:rPr>
+                <w:rFonts w:ascii="Times New Roman" w:eastAsia="標楷體" w:hAnsi="Times New Roman"/>
+                <w:noProof/>
+                <w:webHidden/>
+              </w:rPr>
+              <w:tab/>
+            </w:r>
+            <w:r>
+              <w:rPr>
+                <w:rFonts w:ascii="Times New Roman" w:eastAsia="標楷體" w:hAnsi="Times New Roman"/>
+                <w:noProof/>
+                <w:webHidden/>
+              </w:rPr>
+              <w:fldChar w:fldCharType="begin"/>
+            </w:r>
+            <w:r>
+              <w:rPr>
+                <w:rFonts w:ascii="Times New Roman" w:eastAsia="標楷體" w:hAnsi="Times New Roman"/>
+                <w:noProof/>
+                <w:webHidden/>
+              </w:rPr>
+              <w:instrText xml:space="preserve"> PAGEREF _Toc11285959 \h </w:instrText>
+            </w:r>
+            <w:r>
+              <w:rPr>
+                <w:rFonts w:ascii="Times New Roman" w:eastAsia="標楷體" w:hAnsi="Times New Roman"/>
+                <w:noProof/>
+                <w:webHidden/>
+              </w:rPr>
+            </w:r>
+            <w:r>
+              <w:rPr>
+                <w:rFonts w:ascii="Times New Roman" w:eastAsia="標楷體" w:hAnsi="Times New Roman"/>
+                <w:noProof/>
+                <w:webHidden/>
+              </w:rPr>
+              <w:fldChar w:fldCharType="separate"/>
+            </w:r>
+            <w:r>
+              <w:rPr>
+                <w:rFonts w:ascii="Times New Roman" w:eastAsia="標楷體" w:hAnsi="Times New Roman"/>
+                <w:noProof/>
+                <w:webHidden/>
+              </w:rPr>
+              <w:t>3</w:t>
+            </w:r>
+            <w:r>
+              <w:rPr>
+                <w:rFonts w:ascii="Times New Roman" w:eastAsia="標楷體" w:hAnsi="Times New Roman"/>
+                <w:noProof/>
+                <w:webHidden/>
+              </w:rPr>
+              <w:fldChar w:fldCharType="end"/>
+            </w:r>
+          </w:hyperlink>
+        </w:p>
+        <w:p>
+          <w:pPr>
+            <w:pStyle w:val="21"/>
+            <w:tabs>
+              <w:tab w:val="left" w:pos="1440"/>
+              <w:tab w:val="right" w:leader="dot" w:pos="8296"/>
+            </w:tabs>
+            <w:rPr>
+              <w:rFonts w:ascii="Times New Roman" w:eastAsia="標楷體" w:hAnsi="Times New Roman"/>
+              <w:noProof/>
+            </w:rPr>
+          </w:pPr>
+          <w:hyperlink w:anchor="_Toc11285960" w:history="1">
+            <w:r>
+              <w:rPr>
+                <w:rStyle w:val="a6"/>
+                <w:rFonts w:ascii="Times New Roman" w:eastAsia="標楷體" w:hAnsi="Times New Roman" w:hint="eastAsia"/>
+                <w:noProof/>
+              </w:rPr>
+              <w:t>三、</w:t>
+            </w:r>
+            <w:r>
+              <w:rPr>
+                <w:rFonts w:ascii="Times New Roman" w:eastAsia="標楷體" w:hAnsi="Times New Roman"/>
+                <w:noProof/>
+              </w:rPr>
+              <w:tab/>
+            </w:r>
+            <w:r>
+              <w:rPr>
+                <w:rStyle w:val="a6"/>
+                <w:rFonts w:ascii="Times New Roman" w:eastAsia="標楷體" w:hAnsi="Times New Roman" w:hint="eastAsia"/>
+                <w:noProof/>
+              </w:rPr>
+              <w:t>程式技術</w:t>
+            </w:r>
+            <w:r>
+              <w:rPr>
+                <w:rFonts w:ascii="Times New Roman" w:eastAsia="標楷體" w:hAnsi="Times New Roman"/>
+                <w:noProof/>
+                <w:webHidden/>
+              </w:rPr>
+              <w:tab/>
+            </w:r>
+            <w:r>
+              <w:rPr>
+                <w:rFonts w:ascii="Times New Roman" w:eastAsia="標楷體" w:hAnsi="Times New Roman"/>
+                <w:noProof/>
+                <w:webHidden/>
+              </w:rPr>
+              <w:fldChar w:fldCharType="begin"/>
+            </w:r>
+            <w:r>
+              <w:rPr>
+                <w:rFonts w:ascii="Times New Roman" w:eastAsia="標楷體" w:hAnsi="Times New Roman"/>
+                <w:noProof/>
+                <w:webHidden/>
+              </w:rPr>
+              <w:instrText xml:space="preserve"> PAGEREF _Toc11285960 \h </w:instrText>
+            </w:r>
+            <w:r>
+              <w:rPr>
+                <w:rFonts w:ascii="Times New Roman" w:eastAsia="標楷體" w:hAnsi="Times New Roman"/>
+                <w:noProof/>
+                <w:webHidden/>
+              </w:rPr>
+            </w:r>
+            <w:r>
+              <w:rPr>
+                <w:rFonts w:ascii="Times New Roman" w:eastAsia="標楷體" w:hAnsi="Times New Roman"/>
+                <w:noProof/>
+                <w:webHidden/>
+              </w:rPr>
+              <w:fldChar w:fldCharType="separate"/>
+            </w:r>
+            <w:r>
+              <w:rPr>
+                <w:rFonts w:ascii="Times New Roman" w:eastAsia="標楷體" w:hAnsi="Times New Roman"/>
+                <w:noProof/>
+                <w:webHidden/>
+              </w:rPr>
+              <w:t>10</w:t>
+            </w:r>
+            <w:r>
+              <w:rPr>
+                <w:rFonts w:ascii="Times New Roman" w:eastAsia="標楷體" w:hAnsi="Times New Roman"/>
+                <w:noProof/>
+                <w:webHidden/>
+              </w:rPr>
+              <w:fldChar w:fldCharType="end"/>
+            </w:r>
+          </w:hyperlink>
+        </w:p>
+        <w:p>
+          <w:pPr>
+            <w:pStyle w:val="13"/>
+            <w:tabs>
+              <w:tab w:val="left" w:pos="960"/>
+              <w:tab w:val="right" w:leader="dot" w:pos="8296"/>
+            </w:tabs>
+            <w:rPr>
+              <w:rFonts w:ascii="Times New Roman" w:eastAsia="標楷體" w:hAnsi="Times New Roman"/>
+              <w:noProof/>
+            </w:rPr>
+          </w:pPr>
+          <w:hyperlink w:anchor="_Toc11285961" w:history="1">
+            <w:r>
+              <w:rPr>
+                <w:rStyle w:val="a6"/>
+                <w:rFonts w:ascii="Times New Roman" w:eastAsia="標楷體" w:hAnsi="Times New Roman" w:hint="eastAsia"/>
+                <w:noProof/>
+              </w:rPr>
+              <w:t>肆、</w:t>
+            </w:r>
+            <w:r>
+              <w:rPr>
+                <w:rFonts w:ascii="Times New Roman" w:eastAsia="標楷體" w:hAnsi="Times New Roman"/>
+                <w:noProof/>
+              </w:rPr>
+              <w:tab/>
+            </w:r>
+            <w:r>
+              <w:rPr>
+                <w:rStyle w:val="a6"/>
+                <w:rFonts w:ascii="Times New Roman" w:eastAsia="標楷體" w:hAnsi="Times New Roman" w:hint="eastAsia"/>
+                <w:noProof/>
+              </w:rPr>
+              <w:t>結語</w:t>
+            </w:r>
+            <w:r>
+              <w:rPr>
+                <w:rFonts w:ascii="Times New Roman" w:eastAsia="標楷體" w:hAnsi="Times New Roman"/>
+                <w:noProof/>
+                <w:webHidden/>
+              </w:rPr>
+              <w:tab/>
+            </w:r>
+            <w:r>
+              <w:rPr>
+                <w:rFonts w:ascii="Times New Roman" w:eastAsia="標楷體" w:hAnsi="Times New Roman"/>
+                <w:noProof/>
+                <w:webHidden/>
+              </w:rPr>
+              <w:fldChar w:fldCharType="begin"/>
+            </w:r>
+            <w:r>
+              <w:rPr>
+                <w:rFonts w:ascii="Times New Roman" w:eastAsia="標楷體" w:hAnsi="Times New Roman"/>
+                <w:noProof/>
+                <w:webHidden/>
+              </w:rPr>
+              <w:instrText xml:space="preserve"> PAGEREF _Toc11285961 \h </w:instrText>
+            </w:r>
+            <w:r>
+              <w:rPr>
+                <w:rFonts w:ascii="Times New Roman" w:eastAsia="標楷體" w:hAnsi="Times New Roman"/>
+                <w:noProof/>
+                <w:webHidden/>
+              </w:rPr>
+            </w:r>
+            <w:r>
+              <w:rPr>
+                <w:rFonts w:ascii="Times New Roman" w:eastAsia="標楷體" w:hAnsi="Times New Roman"/>
+                <w:noProof/>
+                <w:webHidden/>
+              </w:rPr>
+              <w:fldChar w:fldCharType="separate"/>
+            </w:r>
+            <w:r>
+              <w:rPr>
+                <w:rFonts w:ascii="Times New Roman" w:eastAsia="標楷體" w:hAnsi="Times New Roman"/>
+                <w:noProof/>
+                <w:webHidden/>
+              </w:rPr>
+              <w:t>15</w:t>
+            </w:r>
+            <w:r>
+              <w:rPr>
+                <w:rFonts w:ascii="Times New Roman" w:eastAsia="標楷體" w:hAnsi="Times New Roman"/>
+                <w:noProof/>
+                <w:webHidden/>
+              </w:rPr>
+              <w:fldChar w:fldCharType="end"/>
+            </w:r>
+          </w:hyperlink>
+        </w:p>
+        <w:p>
+          <w:pPr>
+            <w:pStyle w:val="21"/>
+            <w:tabs>
+              <w:tab w:val="left" w:pos="1440"/>
+              <w:tab w:val="right" w:leader="dot" w:pos="8296"/>
+            </w:tabs>
+            <w:rPr>
+              <w:rFonts w:ascii="Times New Roman" w:eastAsia="標楷體" w:hAnsi="Times New Roman"/>
+              <w:noProof/>
+            </w:rPr>
+          </w:pPr>
+          <w:hyperlink w:anchor="_Toc11285962" w:history="1">
+            <w:r>
+              <w:rPr>
+                <w:rStyle w:val="a6"/>
+                <w:rFonts w:ascii="Times New Roman" w:eastAsia="標楷體" w:hAnsi="Times New Roman" w:hint="eastAsia"/>
+                <w:noProof/>
+              </w:rPr>
+              <w:t>一、</w:t>
+            </w:r>
+            <w:r>
+              <w:rPr>
+                <w:rFonts w:ascii="Times New Roman" w:eastAsia="標楷體" w:hAnsi="Times New Roman"/>
+                <w:noProof/>
+              </w:rPr>
+              <w:tab/>
+            </w:r>
+            <w:r>
+              <w:rPr>
+                <w:rStyle w:val="a6"/>
+                <w:rFonts w:ascii="Times New Roman" w:eastAsia="標楷體" w:hAnsi="Times New Roman" w:hint="eastAsia"/>
+                <w:noProof/>
+              </w:rPr>
+              <w:t>問題與解決方法：</w:t>
+            </w:r>
+            <w:r>
+              <w:rPr>
+                <w:rFonts w:ascii="Times New Roman" w:eastAsia="標楷體" w:hAnsi="Times New Roman"/>
+                <w:noProof/>
+                <w:webHidden/>
+              </w:rPr>
+              <w:tab/>
+            </w:r>
+            <w:r>
+              <w:rPr>
+                <w:rFonts w:ascii="Times New Roman" w:eastAsia="標楷體" w:hAnsi="Times New Roman"/>
+                <w:noProof/>
+                <w:webHidden/>
+              </w:rPr>
+              <w:fldChar w:fldCharType="begin"/>
+            </w:r>
+            <w:r>
+              <w:rPr>
+                <w:rFonts w:ascii="Times New Roman" w:eastAsia="標楷體" w:hAnsi="Times New Roman"/>
+                <w:noProof/>
+                <w:webHidden/>
+              </w:rPr>
+              <w:instrText xml:space="preserve"> PAGEREF _Toc11285962 \h </w:instrText>
+            </w:r>
+            <w:r>
+              <w:rPr>
+                <w:rFonts w:ascii="Times New Roman" w:eastAsia="標楷體" w:hAnsi="Times New Roman"/>
+                <w:noProof/>
+                <w:webHidden/>
+              </w:rPr>
+            </w:r>
+            <w:r>
+              <w:rPr>
+                <w:rFonts w:ascii="Times New Roman" w:eastAsia="標楷體" w:hAnsi="Times New Roman"/>
+                <w:noProof/>
+                <w:webHidden/>
+              </w:rPr>
+              <w:fldChar w:fldCharType="separate"/>
+            </w:r>
+            <w:r>
+              <w:rPr>
+                <w:rFonts w:ascii="Times New Roman" w:eastAsia="標楷體" w:hAnsi="Times New Roman"/>
+                <w:noProof/>
+                <w:webHidden/>
+              </w:rPr>
+              <w:t>15</w:t>
+            </w:r>
+            <w:r>
+              <w:rPr>
+                <w:rFonts w:ascii="Times New Roman" w:eastAsia="標楷體" w:hAnsi="Times New Roman"/>
+                <w:noProof/>
+                <w:webHidden/>
+              </w:rPr>
+              <w:fldChar w:fldCharType="end"/>
+            </w:r>
+          </w:hyperlink>
+        </w:p>
+        <w:p>
+          <w:pPr>
+            <w:pStyle w:val="21"/>
+            <w:tabs>
+              <w:tab w:val="left" w:pos="1440"/>
+              <w:tab w:val="right" w:leader="dot" w:pos="8296"/>
+            </w:tabs>
+            <w:rPr>
+              <w:rFonts w:ascii="Times New Roman" w:eastAsia="標楷體" w:hAnsi="Times New Roman"/>
+              <w:noProof/>
+            </w:rPr>
+          </w:pPr>
+          <w:hyperlink w:anchor="_Toc11285963" w:history="1">
+            <w:r>
+              <w:rPr>
+                <w:rStyle w:val="a6"/>
+                <w:rFonts w:ascii="Times New Roman" w:eastAsia="標楷體" w:hAnsi="Times New Roman" w:hint="eastAsia"/>
+                <w:noProof/>
+              </w:rPr>
+              <w:t>二、</w:t>
+            </w:r>
+            <w:r>
+              <w:rPr>
+                <w:rFonts w:ascii="Times New Roman" w:eastAsia="標楷體" w:hAnsi="Times New Roman"/>
+                <w:noProof/>
+              </w:rPr>
+              <w:tab/>
+            </w:r>
+            <w:r>
+              <w:rPr>
+                <w:rStyle w:val="a6"/>
+                <w:rFonts w:ascii="Times New Roman" w:eastAsia="標楷體" w:hAnsi="Times New Roman" w:hint="eastAsia"/>
+                <w:noProof/>
+              </w:rPr>
+              <w:t>時間表</w:t>
+            </w:r>
+            <w:r>
+              <w:rPr>
+                <w:rFonts w:ascii="Times New Roman" w:eastAsia="標楷體" w:hAnsi="Times New Roman"/>
+                <w:noProof/>
+                <w:webHidden/>
+              </w:rPr>
+              <w:tab/>
+            </w:r>
+            <w:r>
+              <w:rPr>
+                <w:rFonts w:ascii="Times New Roman" w:eastAsia="標楷體" w:hAnsi="Times New Roman"/>
+                <w:noProof/>
+                <w:webHidden/>
+              </w:rPr>
+              <w:fldChar w:fldCharType="begin"/>
+            </w:r>
+            <w:r>
+              <w:rPr>
+                <w:rFonts w:ascii="Times New Roman" w:eastAsia="標楷體" w:hAnsi="Times New Roman"/>
+                <w:noProof/>
+                <w:webHidden/>
+              </w:rPr>
+              <w:instrText xml:space="preserve"> PAGEREF _Toc11285963 \h </w:instrText>
+            </w:r>
+            <w:r>
+              <w:rPr>
+                <w:rFonts w:ascii="Times New Roman" w:eastAsia="標楷體" w:hAnsi="Times New Roman"/>
+                <w:noProof/>
+                <w:webHidden/>
+              </w:rPr>
+            </w:r>
+            <w:r>
+              <w:rPr>
+                <w:rFonts w:ascii="Times New Roman" w:eastAsia="標楷體" w:hAnsi="Times New Roman"/>
+                <w:noProof/>
+                <w:webHidden/>
+              </w:rPr>
+              <w:fldChar w:fldCharType="separate"/>
+            </w:r>
+            <w:r>
+              <w:rPr>
+                <w:rFonts w:ascii="Times New Roman" w:eastAsia="標楷體" w:hAnsi="Times New Roman"/>
+                <w:noProof/>
+                <w:webHidden/>
+              </w:rPr>
+              <w:t>26</w:t>
+            </w:r>
+            <w:r>
+              <w:rPr>
+                <w:rFonts w:ascii="Times New Roman" w:eastAsia="標楷體" w:hAnsi="Times New Roman"/>
+                <w:noProof/>
+                <w:webHidden/>
+              </w:rPr>
+              <w:fldChar w:fldCharType="end"/>
+            </w:r>
+          </w:hyperlink>
+        </w:p>
+        <w:p>
+          <w:pPr>
+            <w:pStyle w:val="21"/>
+            <w:tabs>
+              <w:tab w:val="left" w:pos="1440"/>
+              <w:tab w:val="right" w:leader="dot" w:pos="8296"/>
+            </w:tabs>
+            <w:rPr>
+              <w:rFonts w:ascii="Times New Roman" w:eastAsia="標楷體" w:hAnsi="Times New Roman"/>
+              <w:noProof/>
+            </w:rPr>
+          </w:pPr>
+          <w:hyperlink w:anchor="_Toc11285964" w:history="1">
+            <w:r>
+              <w:rPr>
+                <w:rStyle w:val="a6"/>
+                <w:rFonts w:ascii="Times New Roman" w:eastAsia="標楷體" w:hAnsi="Times New Roman" w:hint="eastAsia"/>
+                <w:noProof/>
+              </w:rPr>
+              <w:t>三、</w:t>
+            </w:r>
+            <w:r>
+              <w:rPr>
+                <w:rFonts w:ascii="Times New Roman" w:eastAsia="標楷體" w:hAnsi="Times New Roman"/>
+                <w:noProof/>
+              </w:rPr>
+              <w:tab/>
+            </w:r>
+            <w:r>
+              <w:rPr>
+                <w:rStyle w:val="a6"/>
+                <w:rFonts w:ascii="Times New Roman" w:eastAsia="標楷體" w:hAnsi="Times New Roman" w:hint="eastAsia"/>
+                <w:noProof/>
+              </w:rPr>
+              <w:t>貢獻比例</w:t>
+            </w:r>
+            <w:r>
+              <w:rPr>
+                <w:rFonts w:ascii="Times New Roman" w:eastAsia="標楷體" w:hAnsi="Times New Roman"/>
+                <w:noProof/>
+                <w:webHidden/>
+              </w:rPr>
+              <w:tab/>
+            </w:r>
+            <w:r>
+              <w:rPr>
+                <w:rFonts w:ascii="Times New Roman" w:eastAsia="標楷體" w:hAnsi="Times New Roman"/>
+                <w:noProof/>
+                <w:webHidden/>
+              </w:rPr>
+              <w:fldChar w:fldCharType="begin"/>
+            </w:r>
+            <w:r>
+              <w:rPr>
+                <w:rFonts w:ascii="Times New Roman" w:eastAsia="標楷體" w:hAnsi="Times New Roman"/>
+                <w:noProof/>
+                <w:webHidden/>
+              </w:rPr>
+              <w:instrText xml:space="preserve"> PAGEREF _Toc11285964 \h </w:instrText>
+            </w:r>
+            <w:r>
+              <w:rPr>
+                <w:rFonts w:ascii="Times New Roman" w:eastAsia="標楷體" w:hAnsi="Times New Roman"/>
+                <w:noProof/>
+                <w:webHidden/>
+              </w:rPr>
+            </w:r>
+            <w:r>
+              <w:rPr>
+                <w:rFonts w:ascii="Times New Roman" w:eastAsia="標楷體" w:hAnsi="Times New Roman"/>
+                <w:noProof/>
+                <w:webHidden/>
+              </w:rPr>
+              <w:fldChar w:fldCharType="separate"/>
+            </w:r>
+            <w:r>
+              <w:rPr>
+                <w:rFonts w:ascii="Times New Roman" w:eastAsia="標楷體" w:hAnsi="Times New Roman"/>
+                <w:noProof/>
+                <w:webHidden/>
+              </w:rPr>
+              <w:t>34</w:t>
+            </w:r>
+            <w:r>
+              <w:rPr>
+                <w:rFonts w:ascii="Times New Roman" w:eastAsia="標楷體" w:hAnsi="Times New Roman"/>
+                <w:noProof/>
+                <w:webHidden/>
+              </w:rPr>
+              <w:fldChar w:fldCharType="end"/>
+            </w:r>
+          </w:hyperlink>
+        </w:p>
+        <w:p>
+          <w:pPr>
+            <w:pStyle w:val="21"/>
+            <w:tabs>
+              <w:tab w:val="left" w:pos="1440"/>
+              <w:tab w:val="right" w:leader="dot" w:pos="8296"/>
+            </w:tabs>
+            <w:rPr>
+              <w:rFonts w:ascii="Times New Roman" w:eastAsia="標楷體" w:hAnsi="Times New Roman"/>
+              <w:noProof/>
+            </w:rPr>
+          </w:pPr>
+          <w:hyperlink w:anchor="_Toc11285965" w:history="1">
+            <w:r>
+              <w:rPr>
+                <w:rStyle w:val="a6"/>
+                <w:rFonts w:ascii="Times New Roman" w:eastAsia="標楷體" w:hAnsi="Times New Roman" w:hint="eastAsia"/>
+                <w:noProof/>
+              </w:rPr>
+              <w:t>四、</w:t>
+            </w:r>
+            <w:r>
+              <w:rPr>
+                <w:rFonts w:ascii="Times New Roman" w:eastAsia="標楷體" w:hAnsi="Times New Roman"/>
+                <w:noProof/>
+              </w:rPr>
+              <w:tab/>
+            </w:r>
+            <w:r>
+              <w:rPr>
+                <w:rStyle w:val="a6"/>
+                <w:rFonts w:ascii="Times New Roman" w:eastAsia="標楷體" w:hAnsi="Times New Roman" w:hint="eastAsia"/>
+                <w:noProof/>
+              </w:rPr>
+              <w:t>自我檢核表</w:t>
+            </w:r>
+            <w:r>
+              <w:rPr>
+                <w:rFonts w:ascii="Times New Roman" w:eastAsia="標楷體" w:hAnsi="Times New Roman"/>
+                <w:noProof/>
+                <w:webHidden/>
+              </w:rPr>
+              <w:tab/>
+            </w:r>
+            <w:r>
+              <w:rPr>
+                <w:rFonts w:ascii="Times New Roman" w:eastAsia="標楷體" w:hAnsi="Times New Roman"/>
+                <w:noProof/>
+                <w:webHidden/>
+              </w:rPr>
+              <w:fldChar w:fldCharType="begin"/>
+            </w:r>
+            <w:r>
+              <w:rPr>
+                <w:rFonts w:ascii="Times New Roman" w:eastAsia="標楷體" w:hAnsi="Times New Roman"/>
+                <w:noProof/>
+                <w:webHidden/>
+              </w:rPr>
+              <w:instrText xml:space="preserve"> PAGEREF _Toc11285965 \h </w:instrText>
+            </w:r>
+            <w:r>
+              <w:rPr>
+                <w:rFonts w:ascii="Times New Roman" w:eastAsia="標楷體" w:hAnsi="Times New Roman"/>
+                <w:noProof/>
+                <w:webHidden/>
+              </w:rPr>
+            </w:r>
+            <w:r>
+              <w:rPr>
+                <w:rFonts w:ascii="Times New Roman" w:eastAsia="標楷體" w:hAnsi="Times New Roman"/>
+                <w:noProof/>
+                <w:webHidden/>
+              </w:rPr>
+              <w:fldChar w:fldCharType="separate"/>
+            </w:r>
+            <w:r>
+              <w:rPr>
+                <w:rFonts w:ascii="Times New Roman" w:eastAsia="標楷體" w:hAnsi="Times New Roman"/>
+                <w:noProof/>
+                <w:webHidden/>
+              </w:rPr>
+              <w:t>34</w:t>
+            </w:r>
+            <w:r>
+              <w:rPr>
+                <w:rFonts w:ascii="Times New Roman" w:eastAsia="標楷體" w:hAnsi="Times New Roman"/>
+                <w:noProof/>
+                <w:webHidden/>
+              </w:rPr>
+              <w:fldChar w:fldCharType="end"/>
+            </w:r>
+          </w:hyperlink>
+        </w:p>
+        <w:p>
+          <w:pPr>
+            <w:pStyle w:val="21"/>
+            <w:tabs>
+              <w:tab w:val="left" w:pos="1440"/>
+              <w:tab w:val="right" w:leader="dot" w:pos="8296"/>
+            </w:tabs>
+            <w:rPr>
+              <w:rFonts w:ascii="Times New Roman" w:eastAsia="標楷體" w:hAnsi="Times New Roman"/>
+              <w:noProof/>
+            </w:rPr>
+          </w:pPr>
+          <w:hyperlink w:anchor="_Toc11285966" w:history="1">
+            <w:r>
+              <w:rPr>
+                <w:rStyle w:val="a6"/>
+                <w:rFonts w:ascii="Times New Roman" w:eastAsia="標楷體" w:hAnsi="Times New Roman" w:hint="eastAsia"/>
+                <w:noProof/>
+              </w:rPr>
+              <w:t>五、</w:t>
+            </w:r>
+            <w:r>
+              <w:rPr>
+                <w:rFonts w:ascii="Times New Roman" w:eastAsia="標楷體" w:hAnsi="Times New Roman"/>
+                <w:noProof/>
+              </w:rPr>
+              <w:tab/>
+            </w:r>
+            <w:r>
+              <w:rPr>
+                <w:rStyle w:val="a6"/>
+                <w:rFonts w:ascii="Times New Roman" w:eastAsia="標楷體" w:hAnsi="Times New Roman" w:hint="eastAsia"/>
+                <w:noProof/>
+              </w:rPr>
+              <w:t>收穫</w:t>
+            </w:r>
+            <w:r>
+              <w:rPr>
+                <w:rFonts w:ascii="Times New Roman" w:eastAsia="標楷體" w:hAnsi="Times New Roman"/>
+                <w:noProof/>
+                <w:webHidden/>
+              </w:rPr>
+              <w:tab/>
+            </w:r>
+            <w:r>
+              <w:rPr>
+                <w:rFonts w:ascii="Times New Roman" w:eastAsia="標楷體" w:hAnsi="Times New Roman"/>
+                <w:noProof/>
+                <w:webHidden/>
+              </w:rPr>
+              <w:fldChar w:fldCharType="begin"/>
+            </w:r>
+            <w:r>
+              <w:rPr>
+                <w:rFonts w:ascii="Times New Roman" w:eastAsia="標楷體" w:hAnsi="Times New Roman"/>
+                <w:noProof/>
+                <w:webHidden/>
+              </w:rPr>
+              <w:instrText xml:space="preserve"> PAGEREF _Toc11285966 \h </w:instrText>
+            </w:r>
+            <w:r>
+              <w:rPr>
+                <w:rFonts w:ascii="Times New Roman" w:eastAsia="標楷體" w:hAnsi="Times New Roman"/>
+                <w:noProof/>
+                <w:webHidden/>
+              </w:rPr>
+            </w:r>
+            <w:r>
+              <w:rPr>
+                <w:rFonts w:ascii="Times New Roman" w:eastAsia="標楷體" w:hAnsi="Times New Roman"/>
+                <w:noProof/>
+                <w:webHidden/>
+              </w:rPr>
+              <w:fldChar w:fldCharType="separate"/>
+            </w:r>
+            <w:r>
+              <w:rPr>
+                <w:rFonts w:ascii="Times New Roman" w:eastAsia="標楷體" w:hAnsi="Times New Roman"/>
+                <w:noProof/>
+                <w:webHidden/>
+              </w:rPr>
+              <w:t>35</w:t>
+            </w:r>
+            <w:r>
+              <w:rPr>
+                <w:rFonts w:ascii="Times New Roman" w:eastAsia="標楷體" w:hAnsi="Times New Roman"/>
+                <w:noProof/>
+                <w:webHidden/>
+              </w:rPr>
+              <w:fldChar w:fldCharType="end"/>
+            </w:r>
+          </w:hyperlink>
+        </w:p>
+        <w:p>
+          <w:pPr>
+            <w:pStyle w:val="21"/>
+            <w:tabs>
+              <w:tab w:val="left" w:pos="1440"/>
+              <w:tab w:val="right" w:leader="dot" w:pos="8296"/>
+            </w:tabs>
+            <w:rPr>
+              <w:rFonts w:ascii="Times New Roman" w:eastAsia="標楷體" w:hAnsi="Times New Roman"/>
+              <w:noProof/>
+            </w:rPr>
+          </w:pPr>
+          <w:hyperlink w:anchor="_Toc11285967" w:history="1">
+            <w:r>
+              <w:rPr>
+                <w:rStyle w:val="a6"/>
+                <w:rFonts w:ascii="Times New Roman" w:eastAsia="標楷體" w:hAnsi="Times New Roman" w:hint="eastAsia"/>
+                <w:noProof/>
+              </w:rPr>
+              <w:t>六、</w:t>
+            </w:r>
+            <w:r>
+              <w:rPr>
+                <w:rFonts w:ascii="Times New Roman" w:eastAsia="標楷體" w:hAnsi="Times New Roman"/>
+                <w:noProof/>
+              </w:rPr>
+              <w:tab/>
+            </w:r>
+            <w:r>
+              <w:rPr>
+                <w:rStyle w:val="a6"/>
+                <w:rFonts w:ascii="Times New Roman" w:eastAsia="標楷體" w:hAnsi="Times New Roman" w:hint="eastAsia"/>
+                <w:noProof/>
+              </w:rPr>
+              <w:t>心得、感想</w:t>
+            </w:r>
+            <w:r>
+              <w:rPr>
+                <w:rFonts w:ascii="Times New Roman" w:eastAsia="標楷體" w:hAnsi="Times New Roman"/>
+                <w:noProof/>
+                <w:webHidden/>
+              </w:rPr>
+              <w:tab/>
+            </w:r>
+            <w:r>
+              <w:rPr>
+                <w:rFonts w:ascii="Times New Roman" w:eastAsia="標楷體" w:hAnsi="Times New Roman"/>
+                <w:noProof/>
+                <w:webHidden/>
+              </w:rPr>
+              <w:fldChar w:fldCharType="begin"/>
+            </w:r>
+            <w:r>
+              <w:rPr>
+                <w:rFonts w:ascii="Times New Roman" w:eastAsia="標楷體" w:hAnsi="Times New Roman"/>
+                <w:noProof/>
+                <w:webHidden/>
+              </w:rPr>
+              <w:instrText xml:space="preserve"> PAGEREF _Toc11285967 \h </w:instrText>
+            </w:r>
+            <w:r>
+              <w:rPr>
+                <w:rFonts w:ascii="Times New Roman" w:eastAsia="標楷體" w:hAnsi="Times New Roman"/>
+                <w:noProof/>
+                <w:webHidden/>
+              </w:rPr>
+            </w:r>
+            <w:r>
+              <w:rPr>
+                <w:rFonts w:ascii="Times New Roman" w:eastAsia="標楷體" w:hAnsi="Times New Roman"/>
+                <w:noProof/>
+                <w:webHidden/>
+              </w:rPr>
+              <w:fldChar w:fldCharType="separate"/>
+            </w:r>
+            <w:r>
+              <w:rPr>
+                <w:rFonts w:ascii="Times New Roman" w:eastAsia="標楷體" w:hAnsi="Times New Roman"/>
+                <w:noProof/>
+                <w:webHidden/>
+              </w:rPr>
+              <w:t>35</w:t>
+            </w:r>
+            <w:r>
+              <w:rPr>
+                <w:rFonts w:ascii="Times New Roman" w:eastAsia="標楷體" w:hAnsi="Times New Roman"/>
+                <w:noProof/>
+                <w:webHidden/>
+              </w:rPr>
+              <w:fldChar w:fldCharType="end"/>
+            </w:r>
+          </w:hyperlink>
+        </w:p>
+        <w:p>
+          <w:pPr>
+            <w:pStyle w:val="13"/>
+            <w:tabs>
+              <w:tab w:val="left" w:pos="960"/>
+              <w:tab w:val="right" w:leader="dot" w:pos="8296"/>
+            </w:tabs>
+            <w:rPr>
+              <w:rFonts w:ascii="Times New Roman" w:eastAsia="標楷體" w:hAnsi="Times New Roman"/>
+              <w:noProof/>
+            </w:rPr>
+          </w:pPr>
+          <w:hyperlink w:anchor="_Toc11285968" w:history="1">
+            <w:r>
+              <w:rPr>
+                <w:rStyle w:val="a6"/>
+                <w:rFonts w:ascii="Times New Roman" w:eastAsia="標楷體" w:hAnsi="Times New Roman" w:hint="eastAsia"/>
+                <w:noProof/>
+              </w:rPr>
+              <w:t>伍、</w:t>
+            </w:r>
+            <w:r>
+              <w:rPr>
+                <w:rFonts w:ascii="Times New Roman" w:eastAsia="標楷體" w:hAnsi="Times New Roman"/>
+                <w:noProof/>
+              </w:rPr>
+              <w:tab/>
+            </w:r>
+            <w:r>
+              <w:rPr>
+                <w:rStyle w:val="a6"/>
+                <w:rFonts w:ascii="Times New Roman" w:eastAsia="標楷體" w:hAnsi="Times New Roman" w:hint="eastAsia"/>
+                <w:noProof/>
+              </w:rPr>
+              <w:t>附錄</w:t>
+            </w:r>
+            <w:r>
+              <w:rPr>
+                <w:rFonts w:ascii="Times New Roman" w:eastAsia="標楷體" w:hAnsi="Times New Roman"/>
+                <w:noProof/>
+                <w:webHidden/>
+              </w:rPr>
+              <w:tab/>
+            </w:r>
+            <w:r>
+              <w:rPr>
+                <w:rFonts w:ascii="Times New Roman" w:eastAsia="標楷體" w:hAnsi="Times New Roman"/>
+                <w:noProof/>
+                <w:webHidden/>
+              </w:rPr>
+              <w:fldChar w:fldCharType="begin"/>
+            </w:r>
+            <w:r>
+              <w:rPr>
+                <w:rFonts w:ascii="Times New Roman" w:eastAsia="標楷體" w:hAnsi="Times New Roman"/>
+                <w:noProof/>
+                <w:webHidden/>
+              </w:rPr>
+              <w:instrText xml:space="preserve"> PAGEREF _Toc11285968 \h </w:instrText>
+            </w:r>
+            <w:r>
+              <w:rPr>
+                <w:rFonts w:ascii="Times New Roman" w:eastAsia="標楷體" w:hAnsi="Times New Roman"/>
+                <w:noProof/>
+                <w:webHidden/>
+              </w:rPr>
+            </w:r>
+            <w:r>
+              <w:rPr>
+                <w:rFonts w:ascii="Times New Roman" w:eastAsia="標楷體" w:hAnsi="Times New Roman"/>
+                <w:noProof/>
+                <w:webHidden/>
+              </w:rPr>
+              <w:fldChar w:fldCharType="separate"/>
+            </w:r>
+            <w:r>
+              <w:rPr>
+                <w:rFonts w:ascii="Times New Roman" w:eastAsia="標楷體" w:hAnsi="Times New Roman"/>
+                <w:noProof/>
+                <w:webHidden/>
+              </w:rPr>
+              <w:t>36</w:t>
+            </w:r>
+            <w:r>
+              <w:rPr>
+                <w:rFonts w:ascii="Times New Roman" w:eastAsia="標楷體" w:hAnsi="Times New Roman"/>
+                <w:noProof/>
+                <w:webHidden/>
+              </w:rPr>
+              <w:fldChar w:fldCharType="end"/>
+            </w:r>
+          </w:hyperlink>
+        </w:p>
+        <w:p>
+          <w:r>
+            <w:rPr>
+              <w:rFonts w:ascii="Times New Roman" w:eastAsia="標楷體" w:hAnsi="Times New Roman"/>
+              <w:b/>
+              <w:bCs/>
+              <w:lang w:val="zh-TW"/>
+            </w:rPr>
+            <w:fldChar w:fldCharType="end"/>
+          </w:r>
+        </w:p>
+      </w:sdtContent>
+    </w:sdt>
     <w:p>
       <w:pPr>
         <w:widowControl/>
@@ -12,74 +1857,63 @@
           <w:noProof/>
         </w:rPr>
       </w:pPr>
-      <w:bookmarkStart w:id="0" w:name="_GoBack"/>
-      <w:bookmarkEnd w:id="0"/>
-      <w:r>
-        <w:rPr>
-          <w:rFonts w:ascii="Times New Roman" w:eastAsia="標楷體" w:hAnsi="Times New Roman"/>
-          <w:noProof/>
-        </w:rPr>
-        <w:br w:type="page"/>
-      </w:r>
     </w:p>
     <w:p>
       <w:pPr>
-        <w:pStyle w:val="a3"/>
-        <w:numPr>
-          <w:ilvl w:val="0"/>
-          <w:numId w:val="3"/>
-        </w:numPr>
+        <w:widowControl/>
         <w:spacing w:line="360" w:lineRule="auto"/>
-        <w:ind w:leftChars="0"/>
         <w:jc w:val="both"/>
         <w:rPr>
-          <w:rFonts w:ascii="Times New Roman" w:eastAsia="標楷體" w:hAnsi="Times New Roman"/>
-          <w:b/>
-          <w:bCs/>
-          <w:sz w:val="32"/>
-          <w:szCs w:val="32"/>
-        </w:rPr>
-      </w:pPr>
-      <w:r>
-        <w:rPr>
-          <w:rFonts w:ascii="Times New Roman" w:eastAsia="標楷體" w:hAnsi="Times New Roman" w:hint="eastAsia"/>
-          <w:b/>
-          <w:bCs/>
-          <w:sz w:val="32"/>
-          <w:szCs w:val="32"/>
+          <w:rFonts w:ascii="Times New Roman" w:eastAsia="標楷體" w:hAnsi="Times New Roman" w:hint="eastAsia"/>
+          <w:noProof/>
+        </w:rPr>
+      </w:pPr>
+    </w:p>
+    <w:p>
+      <w:pPr>
+        <w:pStyle w:val="1"/>
+        <w:ind w:left="482" w:hanging="482"/>
+        <w:outlineLvl w:val="0"/>
+        <w:sectPr>
+          <w:footerReference w:type="default" r:id="rId7"/>
+          <w:pgSz w:w="11906" w:h="16838"/>
+          <w:pgMar w:top="1440" w:right="1800" w:bottom="1440" w:left="1800" w:header="851" w:footer="992" w:gutter="0"/>
+          <w:cols w:space="425"/>
+          <w:titlePg/>
+          <w:docGrid w:type="lines" w:linePitch="360"/>
+        </w:sectPr>
+      </w:pPr>
+      <w:bookmarkStart w:id="1" w:name="_Toc11285950"/>
+    </w:p>
+    <w:p>
+      <w:pPr>
+        <w:pStyle w:val="1"/>
+        <w:ind w:left="482" w:hanging="482"/>
+        <w:outlineLvl w:val="0"/>
+      </w:pPr>
+      <w:r>
+        <w:rPr>
+          <w:rFonts w:hint="eastAsia"/>
         </w:rPr>
         <w:lastRenderedPageBreak/>
         <w:t>簡介</w:t>
       </w:r>
+      <w:bookmarkEnd w:id="1"/>
     </w:p>
     <w:p>
       <w:pPr>
-        <w:pStyle w:val="a3"/>
-        <w:numPr>
-          <w:ilvl w:val="1"/>
-          <w:numId w:val="3"/>
-        </w:numPr>
-        <w:spacing w:line="360" w:lineRule="auto"/>
-        <w:ind w:leftChars="0"/>
-        <w:jc w:val="both"/>
-        <w:rPr>
-          <w:rFonts w:ascii="Times New Roman" w:eastAsia="標楷體" w:hAnsi="Times New Roman"/>
-          <w:b/>
-          <w:bCs/>
-          <w:sz w:val="28"/>
-          <w:szCs w:val="28"/>
-        </w:rPr>
-      </w:pPr>
-      <w:r>
-        <w:rPr>
-          <w:rFonts w:ascii="Times New Roman" w:eastAsia="標楷體" w:hAnsi="Times New Roman" w:hint="eastAsia"/>
-          <w:b/>
-          <w:bCs/>
-          <w:sz w:val="28"/>
-          <w:szCs w:val="28"/>
+        <w:pStyle w:val="2"/>
+        <w:ind w:left="964" w:hanging="482"/>
+        <w:outlineLvl w:val="1"/>
+      </w:pPr>
+      <w:bookmarkStart w:id="2" w:name="_Toc11285951"/>
+      <w:r>
+        <w:rPr>
+          <w:rFonts w:hint="eastAsia"/>
         </w:rPr>
         <w:t>動機</w:t>
       </w:r>
+      <w:bookmarkEnd w:id="2"/>
     </w:p>
     <w:p>
       <w:pPr>
@@ -181,7 +2015,7 @@
         <w:ind w:leftChars="0" w:firstLine="480"/>
         <w:jc w:val="both"/>
         <w:rPr>
-          <w:rFonts w:ascii="Times New Roman" w:eastAsia="標楷體" w:hAnsi="Times New Roman" w:hint="eastAsia"/>
+          <w:rFonts w:ascii="Times New Roman" w:eastAsia="標楷體" w:hAnsi="Times New Roman"/>
         </w:rPr>
       </w:pPr>
       <w:r>
@@ -279,36 +2113,22 @@
     </w:p>
     <w:p>
       <w:pPr>
-        <w:pStyle w:val="a3"/>
-        <w:numPr>
-          <w:ilvl w:val="1"/>
-          <w:numId w:val="3"/>
-        </w:numPr>
-        <w:spacing w:line="360" w:lineRule="auto"/>
-        <w:ind w:leftChars="0"/>
-        <w:jc w:val="both"/>
-        <w:rPr>
-          <w:rFonts w:ascii="Times New Roman" w:eastAsia="標楷體" w:hAnsi="Times New Roman" w:hint="eastAsia"/>
-          <w:b/>
-          <w:bCs/>
-          <w:sz w:val="28"/>
-          <w:szCs w:val="28"/>
-        </w:rPr>
-      </w:pPr>
-      <w:r>
-        <w:rPr>
-          <w:rFonts w:ascii="Times New Roman" w:eastAsia="標楷體" w:hAnsi="Times New Roman" w:hint="eastAsia"/>
-          <w:b/>
-          <w:bCs/>
-          <w:sz w:val="28"/>
-          <w:szCs w:val="28"/>
+        <w:pStyle w:val="2"/>
+        <w:ind w:left="964" w:hanging="482"/>
+        <w:outlineLvl w:val="1"/>
+      </w:pPr>
+      <w:bookmarkStart w:id="3" w:name="_Toc11285952"/>
+      <w:r>
+        <w:rPr>
+          <w:rFonts w:hint="eastAsia"/>
         </w:rPr>
         <w:t>分工</w:t>
       </w:r>
+      <w:bookmarkEnd w:id="3"/>
     </w:p>
     <w:tbl>
       <w:tblPr>
-        <w:tblStyle w:val="a4"/>
+        <w:tblStyle w:val="a5"/>
         <w:tblW w:w="0" w:type="auto"/>
         <w:tblInd w:w="534" w:type="dxa"/>
         <w:tblLook w:val="04A0" w:firstRow="1" w:lastRow="0" w:firstColumn="1" w:lastColumn="0" w:noHBand="0" w:noVBand="1"/>
@@ -327,7 +2147,7 @@
               <w:spacing w:line="360" w:lineRule="auto"/>
               <w:jc w:val="both"/>
               <w:rPr>
-                <w:rFonts w:ascii="Times New Roman" w:eastAsia="標楷體" w:hAnsi="Times New Roman" w:hint="eastAsia"/>
+                <w:rFonts w:ascii="Times New Roman" w:eastAsia="標楷體" w:hAnsi="Times New Roman"/>
               </w:rPr>
             </w:pPr>
             <w:r>
@@ -389,7 +2209,7 @@
               <w:spacing w:line="360" w:lineRule="auto"/>
               <w:jc w:val="both"/>
               <w:rPr>
-                <w:rFonts w:ascii="Times New Roman" w:eastAsia="標楷體" w:hAnsi="Times New Roman" w:hint="eastAsia"/>
+                <w:rFonts w:ascii="Times New Roman" w:eastAsia="標楷體" w:hAnsi="Times New Roman"/>
               </w:rPr>
             </w:pPr>
             <w:r>
@@ -597,124 +2417,64 @@
     </w:p>
     <w:p>
       <w:pPr>
-        <w:pStyle w:val="a3"/>
-        <w:widowControl/>
-        <w:numPr>
-          <w:ilvl w:val="0"/>
-          <w:numId w:val="3"/>
-        </w:numPr>
-        <w:spacing w:line="360" w:lineRule="auto"/>
-        <w:ind w:leftChars="0"/>
-        <w:jc w:val="both"/>
-        <w:rPr>
-          <w:rFonts w:ascii="Times New Roman" w:eastAsia="標楷體" w:hAnsi="Times New Roman"/>
-          <w:b/>
-          <w:bCs/>
-          <w:sz w:val="32"/>
-          <w:szCs w:val="32"/>
-        </w:rPr>
-      </w:pPr>
-      <w:r>
-        <w:rPr>
-          <w:rFonts w:ascii="Times New Roman" w:eastAsia="標楷體" w:hAnsi="Times New Roman" w:hint="eastAsia"/>
-          <w:b/>
-          <w:bCs/>
-          <w:sz w:val="32"/>
-          <w:szCs w:val="32"/>
+        <w:pStyle w:val="1"/>
+        <w:ind w:left="482" w:hanging="482"/>
+        <w:outlineLvl w:val="0"/>
+      </w:pPr>
+      <w:bookmarkStart w:id="4" w:name="_Toc11285953"/>
+      <w:r>
+        <w:rPr>
+          <w:rFonts w:hint="eastAsia"/>
         </w:rPr>
         <w:lastRenderedPageBreak/>
         <w:t>遊戲介紹</w:t>
       </w:r>
+      <w:bookmarkEnd w:id="4"/>
     </w:p>
     <w:p>
       <w:pPr>
-        <w:pStyle w:val="a3"/>
-        <w:widowControl/>
-        <w:numPr>
-          <w:ilvl w:val="1"/>
-          <w:numId w:val="3"/>
-        </w:numPr>
-        <w:spacing w:line="360" w:lineRule="auto"/>
-        <w:ind w:leftChars="0"/>
-        <w:jc w:val="both"/>
-        <w:rPr>
-          <w:rFonts w:ascii="Times New Roman" w:eastAsia="標楷體" w:hAnsi="Times New Roman"/>
-          <w:b/>
-          <w:bCs/>
-          <w:sz w:val="28"/>
-          <w:szCs w:val="28"/>
-        </w:rPr>
-      </w:pPr>
-      <w:r>
-        <w:rPr>
-          <w:rFonts w:ascii="Times New Roman" w:eastAsia="標楷體" w:hAnsi="Times New Roman" w:hint="eastAsia"/>
-          <w:b/>
-          <w:bCs/>
-          <w:sz w:val="28"/>
-          <w:szCs w:val="28"/>
+        <w:pStyle w:val="2"/>
+        <w:ind w:left="964" w:hanging="482"/>
+        <w:outlineLvl w:val="1"/>
+      </w:pPr>
+      <w:bookmarkStart w:id="5" w:name="_Toc11285954"/>
+      <w:r>
+        <w:rPr>
+          <w:rFonts w:hint="eastAsia"/>
         </w:rPr>
         <w:t>遊戲說明</w:t>
       </w:r>
+      <w:bookmarkEnd w:id="5"/>
     </w:p>
     <w:p>
       <w:pPr>
-        <w:pStyle w:val="a3"/>
-        <w:widowControl/>
-        <w:numPr>
-          <w:ilvl w:val="1"/>
-          <w:numId w:val="3"/>
-        </w:numPr>
-        <w:spacing w:line="360" w:lineRule="auto"/>
-        <w:ind w:leftChars="0"/>
-        <w:jc w:val="both"/>
-        <w:rPr>
-          <w:rFonts w:ascii="Times New Roman" w:eastAsia="標楷體" w:hAnsi="Times New Roman"/>
-          <w:b/>
-          <w:bCs/>
-          <w:sz w:val="28"/>
-          <w:szCs w:val="28"/>
-        </w:rPr>
-      </w:pPr>
-      <w:r>
-        <w:rPr>
-          <w:rFonts w:ascii="Times New Roman" w:eastAsia="標楷體" w:hAnsi="Times New Roman" w:hint="eastAsia"/>
-          <w:b/>
-          <w:bCs/>
-          <w:sz w:val="28"/>
-          <w:szCs w:val="28"/>
+        <w:pStyle w:val="2"/>
+        <w:ind w:left="964" w:hanging="482"/>
+        <w:outlineLvl w:val="1"/>
+      </w:pPr>
+      <w:bookmarkStart w:id="6" w:name="_Toc11285955"/>
+      <w:r>
+        <w:rPr>
+          <w:rFonts w:hint="eastAsia"/>
         </w:rPr>
         <w:t>遊戲圖形</w:t>
       </w:r>
+      <w:bookmarkEnd w:id="6"/>
     </w:p>
     <w:p>
       <w:pPr>
-        <w:pStyle w:val="a3"/>
-        <w:widowControl/>
-        <w:numPr>
-          <w:ilvl w:val="1"/>
-          <w:numId w:val="3"/>
-        </w:numPr>
-        <w:spacing w:line="360" w:lineRule="auto"/>
-        <w:ind w:leftChars="0"/>
-        <w:jc w:val="both"/>
-        <w:rPr>
-          <w:rFonts w:ascii="Times New Roman" w:eastAsia="標楷體" w:hAnsi="Times New Roman"/>
-          <w:b/>
-          <w:bCs/>
-          <w:sz w:val="28"/>
-          <w:szCs w:val="28"/>
-        </w:rPr>
-      </w:pPr>
-      <w:r>
-        <w:rPr>
-          <w:rFonts w:ascii="Times New Roman" w:eastAsia="標楷體" w:hAnsi="Times New Roman" w:hint="eastAsia"/>
-          <w:b/>
-          <w:bCs/>
-          <w:sz w:val="28"/>
-          <w:szCs w:val="28"/>
+        <w:pStyle w:val="2"/>
+        <w:ind w:left="964" w:hanging="482"/>
+        <w:outlineLvl w:val="1"/>
+      </w:pPr>
+      <w:bookmarkStart w:id="7" w:name="_Toc11285956"/>
+      <w:r>
+        <w:rPr>
+          <w:rFonts w:hint="eastAsia"/>
         </w:rPr>
         <w:t>遊戲音效</w:t>
       </w:r>
+      <w:bookmarkEnd w:id="7"/>
     </w:p>
     <w:p>
       <w:pPr>
@@ -722,7 +2482,7 @@
         <w:spacing w:line="360" w:lineRule="auto"/>
         <w:jc w:val="both"/>
         <w:rPr>
-          <w:rFonts w:ascii="Times New Roman" w:eastAsia="標楷體" w:hAnsi="Times New Roman" w:hint="eastAsia"/>
+          <w:rFonts w:ascii="Times New Roman" w:eastAsia="標楷體" w:hAnsi="Times New Roman"/>
           <w:b/>
           <w:bCs/>
           <w:szCs w:val="32"/>
@@ -740,106 +2500,59 @@
     </w:p>
     <w:p>
       <w:pPr>
-        <w:pStyle w:val="a3"/>
-        <w:widowControl/>
-        <w:numPr>
-          <w:ilvl w:val="0"/>
-          <w:numId w:val="3"/>
-        </w:numPr>
-        <w:spacing w:line="360" w:lineRule="auto"/>
-        <w:ind w:leftChars="0"/>
-        <w:jc w:val="both"/>
-        <w:rPr>
-          <w:rFonts w:ascii="Times New Roman" w:eastAsia="標楷體" w:hAnsi="Times New Roman"/>
-          <w:b/>
-          <w:bCs/>
-          <w:szCs w:val="32"/>
-        </w:rPr>
-      </w:pPr>
-      <w:r>
-        <w:rPr>
-          <w:rFonts w:ascii="Times New Roman" w:eastAsia="標楷體" w:hAnsi="Times New Roman" w:hint="eastAsia"/>
-          <w:b/>
-          <w:bCs/>
-          <w:szCs w:val="32"/>
+        <w:pStyle w:val="1"/>
+        <w:ind w:left="482" w:hanging="482"/>
+        <w:outlineLvl w:val="0"/>
+      </w:pPr>
+      <w:bookmarkStart w:id="8" w:name="_Toc11285957"/>
+      <w:r>
+        <w:rPr>
+          <w:rFonts w:hint="eastAsia"/>
         </w:rPr>
         <w:lastRenderedPageBreak/>
         <w:t>程式設計</w:t>
       </w:r>
+      <w:bookmarkEnd w:id="8"/>
     </w:p>
     <w:p>
       <w:pPr>
-        <w:pStyle w:val="a3"/>
-        <w:widowControl/>
-        <w:numPr>
-          <w:ilvl w:val="1"/>
-          <w:numId w:val="3"/>
-        </w:numPr>
-        <w:spacing w:line="360" w:lineRule="auto"/>
-        <w:ind w:leftChars="0"/>
-        <w:jc w:val="both"/>
-        <w:rPr>
-          <w:rFonts w:ascii="Times New Roman" w:eastAsia="標楷體" w:hAnsi="Times New Roman"/>
-          <w:b/>
-          <w:bCs/>
-          <w:sz w:val="28"/>
-          <w:szCs w:val="28"/>
-        </w:rPr>
-      </w:pPr>
-      <w:r>
-        <w:rPr>
-          <w:rFonts w:ascii="Times New Roman" w:eastAsia="標楷體" w:hAnsi="Times New Roman" w:hint="eastAsia"/>
-          <w:b/>
-          <w:bCs/>
-          <w:sz w:val="28"/>
-          <w:szCs w:val="28"/>
+        <w:pStyle w:val="2"/>
+        <w:ind w:left="964" w:hanging="482"/>
+        <w:outlineLvl w:val="1"/>
+      </w:pPr>
+      <w:bookmarkStart w:id="9" w:name="_Toc11285958"/>
+      <w:r>
+        <w:rPr>
+          <w:rFonts w:hint="eastAsia"/>
         </w:rPr>
         <w:t>程式</w:t>
       </w:r>
       <w:r>
         <w:rPr>
-          <w:rFonts w:ascii="Times New Roman" w:eastAsia="標楷體" w:hAnsi="Times New Roman" w:hint="eastAsia"/>
-          <w:b/>
-          <w:bCs/>
-          <w:sz w:val="28"/>
-          <w:szCs w:val="28"/>
+          <w:rFonts w:hint="eastAsia"/>
         </w:rPr>
         <w:t>架構</w:t>
       </w:r>
+      <w:bookmarkEnd w:id="9"/>
     </w:p>
     <w:p>
       <w:pPr>
-        <w:pStyle w:val="a3"/>
-        <w:widowControl/>
-        <w:numPr>
-          <w:ilvl w:val="1"/>
-          <w:numId w:val="3"/>
-        </w:numPr>
-        <w:spacing w:line="360" w:lineRule="auto"/>
-        <w:ind w:leftChars="0"/>
-        <w:jc w:val="both"/>
-        <w:rPr>
-          <w:rFonts w:ascii="Times New Roman" w:eastAsia="標楷體" w:hAnsi="Times New Roman"/>
-          <w:b/>
-          <w:bCs/>
-          <w:sz w:val="28"/>
-          <w:szCs w:val="28"/>
-        </w:rPr>
-      </w:pPr>
-      <w:r>
-        <w:rPr>
-          <w:rFonts w:ascii="Times New Roman" w:eastAsia="標楷體" w:hAnsi="Times New Roman" w:hint="eastAsia"/>
-          <w:b/>
-          <w:bCs/>
-          <w:sz w:val="28"/>
-          <w:szCs w:val="28"/>
+        <w:pStyle w:val="2"/>
+        <w:ind w:left="964" w:hanging="482"/>
+        <w:outlineLvl w:val="1"/>
+      </w:pPr>
+      <w:bookmarkStart w:id="10" w:name="_Toc11285959"/>
+      <w:r>
+        <w:rPr>
+          <w:rFonts w:hint="eastAsia"/>
         </w:rPr>
         <w:t>程式類別</w:t>
       </w:r>
+      <w:bookmarkEnd w:id="10"/>
     </w:p>
     <w:tbl>
       <w:tblPr>
-        <w:tblStyle w:val="a4"/>
+        <w:tblStyle w:val="a5"/>
         <w:tblW w:w="0" w:type="auto"/>
         <w:tblInd w:w="534" w:type="dxa"/>
         <w:tblLook w:val="04A0" w:firstRow="1" w:lastRow="0" w:firstColumn="1" w:lastColumn="0" w:noHBand="0" w:noVBand="1"/>
@@ -7939,7 +9652,7 @@
         <w:spacing w:line="360" w:lineRule="auto"/>
         <w:jc w:val="both"/>
         <w:rPr>
-          <w:rFonts w:ascii="Times New Roman" w:eastAsia="標楷體" w:hAnsi="Times New Roman" w:hint="eastAsia"/>
+          <w:rFonts w:ascii="Times New Roman" w:eastAsia="標楷體" w:hAnsi="Times New Roman"/>
           <w:b/>
           <w:bCs/>
           <w:szCs w:val="28"/>
@@ -7948,44 +9661,28 @@
     </w:p>
     <w:p>
       <w:pPr>
-        <w:pStyle w:val="a3"/>
-        <w:widowControl/>
-        <w:numPr>
-          <w:ilvl w:val="1"/>
-          <w:numId w:val="3"/>
-        </w:numPr>
-        <w:spacing w:line="360" w:lineRule="auto"/>
-        <w:ind w:leftChars="0"/>
-        <w:jc w:val="both"/>
-        <w:rPr>
-          <w:rFonts w:ascii="Times New Roman" w:eastAsia="標楷體" w:hAnsi="Times New Roman"/>
-          <w:b/>
-          <w:bCs/>
-          <w:szCs w:val="28"/>
-        </w:rPr>
-      </w:pPr>
-      <w:r>
-        <w:rPr>
-          <w:rFonts w:ascii="Times New Roman" w:eastAsia="標楷體" w:hAnsi="Times New Roman" w:hint="eastAsia"/>
-          <w:b/>
-          <w:bCs/>
-          <w:szCs w:val="28"/>
+        <w:pStyle w:val="2"/>
+        <w:ind w:left="964" w:hanging="482"/>
+        <w:outlineLvl w:val="1"/>
+      </w:pPr>
+      <w:bookmarkStart w:id="11" w:name="_Toc11285960"/>
+      <w:r>
+        <w:rPr>
+          <w:rFonts w:hint="eastAsia"/>
         </w:rPr>
         <w:t>程式</w:t>
       </w:r>
       <w:r>
         <w:rPr>
-          <w:rFonts w:ascii="Times New Roman" w:eastAsia="標楷體" w:hAnsi="Times New Roman" w:hint="eastAsia"/>
-          <w:b/>
-          <w:bCs/>
-          <w:szCs w:val="28"/>
+          <w:rFonts w:hint="eastAsia"/>
         </w:rPr>
         <w:t>技術</w:t>
       </w:r>
+      <w:bookmarkEnd w:id="11"/>
     </w:p>
     <w:tbl>
       <w:tblPr>
-        <w:tblStyle w:val="a4"/>
+        <w:tblStyle w:val="a5"/>
         <w:tblW w:w="0" w:type="auto"/>
         <w:tblInd w:w="534" w:type="dxa"/>
         <w:tblLook w:val="04A0" w:firstRow="1" w:lastRow="0" w:firstColumn="1" w:lastColumn="0" w:noHBand="0" w:noVBand="1"/>
@@ -9658,9 +11355,6 @@
               <w:t>：</w:t>
             </w:r>
             <w:r>
-              <w:rPr>
-                <w:rFonts w:ascii="Times New Roman" w:eastAsia="標楷體" w:hAnsi="Times New Roman"/>
-              </w:rPr>
               <w:fldChar w:fldCharType="begin"/>
             </w:r>
             <w:r>
@@ -9670,21 +11364,18 @@
               <w:instrText xml:space="preserve"> HYPERLINK "https://github.com/tronkko/dirent" </w:instrText>
             </w:r>
             <w:r>
-              <w:rPr>
-                <w:rFonts w:ascii="Times New Roman" w:eastAsia="標楷體" w:hAnsi="Times New Roman"/>
-              </w:rPr>
               <w:fldChar w:fldCharType="separate"/>
             </w:r>
             <w:r>
               <w:rPr>
-                <w:rStyle w:val="a5"/>
+                <w:rStyle w:val="a6"/>
                 <w:rFonts w:ascii="Times New Roman" w:eastAsia="標楷體" w:hAnsi="Times New Roman"/>
               </w:rPr>
               <w:t>https://github.com/tronkko/dirent</w:t>
             </w:r>
             <w:r>
               <w:rPr>
-                <w:rStyle w:val="a5"/>
+                <w:rStyle w:val="a6"/>
                 <w:rFonts w:ascii="Times New Roman" w:eastAsia="標楷體" w:hAnsi="Times New Roman"/>
               </w:rPr>
               <w:fldChar w:fldCharType="end"/>
@@ -10595,64 +12286,34 @@
     </w:p>
     <w:p>
       <w:pPr>
-        <w:pStyle w:val="a3"/>
-        <w:widowControl/>
-        <w:numPr>
-          <w:ilvl w:val="0"/>
-          <w:numId w:val="3"/>
-        </w:numPr>
-        <w:spacing w:line="360" w:lineRule="auto"/>
-        <w:ind w:leftChars="0"/>
-        <w:jc w:val="both"/>
-        <w:rPr>
-          <w:rFonts w:ascii="Times New Roman" w:eastAsia="標楷體" w:hAnsi="Times New Roman"/>
-          <w:b/>
-          <w:bCs/>
-          <w:sz w:val="32"/>
-          <w:szCs w:val="32"/>
-        </w:rPr>
-      </w:pPr>
-      <w:r>
-        <w:rPr>
-          <w:rFonts w:ascii="Times New Roman" w:eastAsia="標楷體" w:hAnsi="Times New Roman" w:hint="eastAsia"/>
-          <w:b/>
-          <w:bCs/>
-          <w:sz w:val="32"/>
-          <w:szCs w:val="32"/>
+        <w:pStyle w:val="1"/>
+        <w:ind w:left="482" w:hanging="482"/>
+        <w:outlineLvl w:val="0"/>
+      </w:pPr>
+      <w:bookmarkStart w:id="12" w:name="_Toc11285961"/>
+      <w:r>
+        <w:rPr>
+          <w:rFonts w:hint="eastAsia"/>
         </w:rPr>
         <w:lastRenderedPageBreak/>
         <w:t>結語</w:t>
       </w:r>
+      <w:bookmarkEnd w:id="12"/>
     </w:p>
     <w:p>
       <w:pPr>
-        <w:pStyle w:val="a3"/>
-        <w:widowControl/>
-        <w:numPr>
-          <w:ilvl w:val="1"/>
-          <w:numId w:val="3"/>
-        </w:numPr>
-        <w:spacing w:line="360" w:lineRule="auto"/>
-        <w:ind w:leftChars="0"/>
-        <w:jc w:val="both"/>
-        <w:rPr>
-          <w:rFonts w:ascii="Times New Roman" w:eastAsia="標楷體" w:hAnsi="Times New Roman"/>
-          <w:b/>
-          <w:bCs/>
-          <w:sz w:val="28"/>
-          <w:szCs w:val="28"/>
-        </w:rPr>
-      </w:pPr>
-      <w:r>
-        <w:rPr>
-          <w:rFonts w:ascii="Times New Roman" w:eastAsia="標楷體" w:hAnsi="Times New Roman" w:hint="eastAsia"/>
-          <w:b/>
-          <w:bCs/>
-          <w:sz w:val="28"/>
-          <w:szCs w:val="28"/>
+        <w:pStyle w:val="2"/>
+        <w:ind w:left="964" w:hanging="482"/>
+        <w:outlineLvl w:val="1"/>
+      </w:pPr>
+      <w:bookmarkStart w:id="13" w:name="_Toc11285962"/>
+      <w:r>
+        <w:rPr>
+          <w:rFonts w:hint="eastAsia"/>
         </w:rPr>
         <w:t>問題與解決方法：</w:t>
       </w:r>
+      <w:bookmarkEnd w:id="13"/>
     </w:p>
     <w:p>
       <w:pPr>
@@ -11050,7 +12711,7 @@
         <w:ind w:leftChars="0"/>
         <w:jc w:val="both"/>
         <w:rPr>
-          <w:rFonts w:ascii="Times New Roman" w:eastAsia="標楷體" w:hAnsi="Times New Roman" w:hint="eastAsia"/>
+          <w:rFonts w:ascii="Times New Roman" w:eastAsia="標楷體" w:hAnsi="Times New Roman"/>
         </w:rPr>
       </w:pPr>
     </w:p>
@@ -11384,7 +13045,7 @@
         <w:ind w:leftChars="0"/>
         <w:jc w:val="both"/>
         <w:rPr>
-          <w:rFonts w:ascii="Times New Roman" w:eastAsia="標楷體" w:hAnsi="Times New Roman" w:hint="eastAsia"/>
+          <w:rFonts w:ascii="Times New Roman" w:eastAsia="標楷體" w:hAnsi="Times New Roman"/>
         </w:rPr>
       </w:pPr>
     </w:p>
@@ -11847,7 +13508,7 @@
         <w:ind w:leftChars="0"/>
         <w:jc w:val="both"/>
         <w:rPr>
-          <w:rFonts w:ascii="Times New Roman" w:eastAsia="標楷體" w:hAnsi="Times New Roman" w:hint="eastAsia"/>
+          <w:rFonts w:ascii="Times New Roman" w:eastAsia="標楷體" w:hAnsi="Times New Roman"/>
         </w:rPr>
       </w:pPr>
     </w:p>
@@ -12042,7 +13703,14 @@
         <w:rPr>
           <w:rFonts w:ascii="Times New Roman" w:eastAsia="標楷體" w:hAnsi="Times New Roman" w:hint="eastAsia"/>
         </w:rPr>
-        <w:t>判斷是否已經計時完成，若計時完成，則執行自定義的程式，同時透過</w:t>
+        <w:t>判斷是否已經計時完成，若計時完成，則執行自定</w:t>
+      </w:r>
+      <w:r>
+        <w:rPr>
+          <w:rFonts w:ascii="Times New Roman" w:eastAsia="標楷體" w:hAnsi="Times New Roman" w:hint="eastAsia"/>
+        </w:rPr>
+        <w:lastRenderedPageBreak/>
+        <w:t>義的程式，同時透過</w:t>
       </w:r>
       <w:proofErr w:type="spellStart"/>
       <w:r>
@@ -12388,7 +14056,7 @@
         <w:ind w:leftChars="0"/>
         <w:jc w:val="both"/>
         <w:rPr>
-          <w:rFonts w:ascii="Times New Roman" w:eastAsia="標楷體" w:hAnsi="Times New Roman" w:hint="eastAsia"/>
+          <w:rFonts w:ascii="Times New Roman" w:eastAsia="標楷體" w:hAnsi="Times New Roman"/>
         </w:rPr>
       </w:pPr>
     </w:p>
@@ -12621,7 +14289,7 @@
         <w:ind w:leftChars="0"/>
         <w:jc w:val="both"/>
         <w:rPr>
-          <w:rFonts w:ascii="Times New Roman" w:eastAsia="標楷體" w:hAnsi="Times New Roman" w:hint="eastAsia"/>
+          <w:rFonts w:ascii="Times New Roman" w:eastAsia="標楷體" w:hAnsi="Times New Roman"/>
         </w:rPr>
       </w:pPr>
     </w:p>
@@ -12744,7 +14412,14 @@
         <w:rPr>
           <w:rFonts w:ascii="Times New Roman" w:eastAsia="標楷體" w:hAnsi="Times New Roman" w:hint="eastAsia"/>
         </w:rPr>
-        <w:t>進行初始化的時候，會因為「圖片還沒被載入」而使程式崩潰。</w:t>
+        <w:t>進行初始化的時候，會因為「圖片還沒被載入」而</w:t>
+      </w:r>
+      <w:r>
+        <w:rPr>
+          <w:rFonts w:ascii="Times New Roman" w:eastAsia="標楷體" w:hAnsi="Times New Roman" w:hint="eastAsia"/>
+        </w:rPr>
+        <w:lastRenderedPageBreak/>
+        <w:t>使程式崩潰。</w:t>
       </w:r>
     </w:p>
     <w:p>
@@ -12778,7 +14453,6 @@
         <w:rPr>
           <w:rFonts w:ascii="Times New Roman" w:eastAsia="標楷體" w:hAnsi="Times New Roman" w:hint="eastAsia"/>
         </w:rPr>
-        <w:lastRenderedPageBreak/>
         <w:t>架空</w:t>
       </w:r>
       <w:proofErr w:type="spellStart"/>
@@ -12853,7 +14527,7 @@
         <w:ind w:leftChars="0"/>
         <w:jc w:val="both"/>
         <w:rPr>
-          <w:rFonts w:ascii="Times New Roman" w:eastAsia="標楷體" w:hAnsi="Times New Roman" w:hint="eastAsia"/>
+          <w:rFonts w:ascii="Times New Roman" w:eastAsia="標楷體" w:hAnsi="Times New Roman"/>
         </w:rPr>
       </w:pPr>
     </w:p>
@@ -13034,7 +14708,7 @@
         <w:ind w:leftChars="0"/>
         <w:jc w:val="both"/>
         <w:rPr>
-          <w:rFonts w:ascii="Times New Roman" w:eastAsia="標楷體" w:hAnsi="Times New Roman" w:hint="eastAsia"/>
+          <w:rFonts w:ascii="Times New Roman" w:eastAsia="標楷體" w:hAnsi="Times New Roman"/>
         </w:rPr>
       </w:pPr>
     </w:p>
@@ -13205,7 +14879,7 @@
         <w:ind w:leftChars="0"/>
         <w:jc w:val="both"/>
         <w:rPr>
-          <w:rFonts w:ascii="Times New Roman" w:eastAsia="標楷體" w:hAnsi="Times New Roman" w:hint="eastAsia"/>
+          <w:rFonts w:ascii="Times New Roman" w:eastAsia="標楷體" w:hAnsi="Times New Roman"/>
         </w:rPr>
       </w:pPr>
     </w:p>
@@ -13318,7 +14992,14 @@
         <w:rPr>
           <w:rFonts w:ascii="Times New Roman" w:eastAsia="標楷體" w:hAnsi="Times New Roman" w:hint="eastAsia"/>
         </w:rPr>
-        <w:t>，超過該最大字數就換行，注意這裡的換行並不是字串加上</w:t>
+        <w:t>，超過該最大字數就換行，注意這裡的換</w:t>
+      </w:r>
+      <w:r>
+        <w:rPr>
+          <w:rFonts w:ascii="Times New Roman" w:eastAsia="標楷體" w:hAnsi="Times New Roman" w:hint="eastAsia"/>
+        </w:rPr>
+        <w:lastRenderedPageBreak/>
+        <w:t>行並不是字串加上</w:t>
       </w:r>
       <w:r>
         <w:rPr>
@@ -13376,7 +15057,7 @@
         <w:ind w:leftChars="0"/>
         <w:jc w:val="both"/>
         <w:rPr>
-          <w:rFonts w:ascii="Times New Roman" w:eastAsia="標楷體" w:hAnsi="Times New Roman" w:hint="eastAsia"/>
+          <w:rFonts w:ascii="Times New Roman" w:eastAsia="標楷體" w:hAnsi="Times New Roman"/>
         </w:rPr>
       </w:pPr>
     </w:p>
@@ -13394,7 +15075,6 @@
         <w:rPr>
           <w:rFonts w:ascii="Times New Roman" w:eastAsia="標楷體" w:hAnsi="Times New Roman" w:hint="eastAsia"/>
         </w:rPr>
-        <w:lastRenderedPageBreak/>
         <w:t>問題十三：</w:t>
       </w:r>
     </w:p>
@@ -13610,7 +15290,7 @@
         <w:ind w:leftChars="0"/>
         <w:jc w:val="both"/>
         <w:rPr>
-          <w:rFonts w:ascii="Times New Roman" w:eastAsia="標楷體" w:hAnsi="Times New Roman" w:hint="eastAsia"/>
+          <w:rFonts w:ascii="Times New Roman" w:eastAsia="標楷體" w:hAnsi="Times New Roman"/>
         </w:rPr>
       </w:pPr>
     </w:p>
@@ -13735,7 +15415,7 @@
         <w:ind w:leftChars="0"/>
         <w:jc w:val="both"/>
         <w:rPr>
-          <w:rFonts w:ascii="Times New Roman" w:eastAsia="標楷體" w:hAnsi="Times New Roman" w:hint="eastAsia"/>
+          <w:rFonts w:ascii="Times New Roman" w:eastAsia="標楷體" w:hAnsi="Times New Roman"/>
         </w:rPr>
       </w:pPr>
     </w:p>
@@ -13854,7 +15534,14 @@
         <w:rPr>
           <w:rFonts w:ascii="Times New Roman" w:eastAsia="標楷體" w:hAnsi="Times New Roman" w:hint="eastAsia"/>
         </w:rPr>
-        <w:t>亂數時間，當時間到的時候才讓小怪物顯示在地圖上，如此就有一種重生的效果。</w:t>
+        <w:t>亂數時間，當時</w:t>
+      </w:r>
+      <w:r>
+        <w:rPr>
+          <w:rFonts w:ascii="Times New Roman" w:eastAsia="標楷體" w:hAnsi="Times New Roman" w:hint="eastAsia"/>
+        </w:rPr>
+        <w:lastRenderedPageBreak/>
+        <w:t>間到的時候才讓小怪物顯示在地圖上，如此就有一種重生的效果。</w:t>
       </w:r>
     </w:p>
     <w:p>
@@ -13864,7 +15551,7 @@
         <w:ind w:leftChars="0"/>
         <w:jc w:val="both"/>
         <w:rPr>
-          <w:rFonts w:ascii="Times New Roman" w:eastAsia="標楷體" w:hAnsi="Times New Roman" w:hint="eastAsia"/>
+          <w:rFonts w:ascii="Times New Roman" w:eastAsia="標楷體" w:hAnsi="Times New Roman"/>
         </w:rPr>
       </w:pPr>
     </w:p>
@@ -13931,7 +15618,6 @@
         <w:rPr>
           <w:rFonts w:ascii="Times New Roman" w:eastAsia="標楷體" w:hAnsi="Times New Roman" w:hint="eastAsia"/>
         </w:rPr>
-        <w:lastRenderedPageBreak/>
         <w:t>以外的地方使用要把該定義傳來傳去很不方便。</w:t>
       </w:r>
     </w:p>
@@ -14064,7 +15750,7 @@
         <w:ind w:leftChars="0"/>
         <w:jc w:val="both"/>
         <w:rPr>
-          <w:rFonts w:ascii="Times New Roman" w:eastAsia="標楷體" w:hAnsi="Times New Roman" w:hint="eastAsia"/>
+          <w:rFonts w:ascii="Times New Roman" w:eastAsia="標楷體" w:hAnsi="Times New Roman"/>
         </w:rPr>
       </w:pPr>
     </w:p>
@@ -14302,9 +15988,6 @@
         <w:t>：</w:t>
       </w:r>
       <w:r>
-        <w:rPr>
-          <w:rFonts w:ascii="Times New Roman" w:eastAsia="標楷體" w:hAnsi="Times New Roman"/>
-        </w:rPr>
         <w:fldChar w:fldCharType="begin"/>
       </w:r>
       <w:r>
@@ -14314,21 +15997,18 @@
         <w:instrText xml:space="preserve"> HYPERLINK "https://github.com/tronkko/dirent" </w:instrText>
       </w:r>
       <w:r>
-        <w:rPr>
-          <w:rFonts w:ascii="Times New Roman" w:eastAsia="標楷體" w:hAnsi="Times New Roman"/>
-        </w:rPr>
         <w:fldChar w:fldCharType="separate"/>
       </w:r>
       <w:r>
         <w:rPr>
-          <w:rStyle w:val="a5"/>
+          <w:rStyle w:val="a6"/>
           <w:rFonts w:ascii="Times New Roman" w:eastAsia="標楷體" w:hAnsi="Times New Roman"/>
         </w:rPr>
         <w:t>https://github.com/tronkko/dirent</w:t>
       </w:r>
       <w:r>
         <w:rPr>
-          <w:rStyle w:val="a5"/>
+          <w:rStyle w:val="a6"/>
           <w:rFonts w:ascii="Times New Roman" w:eastAsia="標楷體" w:hAnsi="Times New Roman"/>
         </w:rPr>
         <w:fldChar w:fldCharType="end"/>
@@ -14341,7 +16021,7 @@
         <w:ind w:leftChars="0"/>
         <w:jc w:val="both"/>
         <w:rPr>
-          <w:rFonts w:ascii="Times New Roman" w:eastAsia="標楷體" w:hAnsi="Times New Roman" w:hint="eastAsia"/>
+          <w:rFonts w:ascii="Times New Roman" w:eastAsia="標楷體" w:hAnsi="Times New Roman"/>
         </w:rPr>
       </w:pPr>
     </w:p>
@@ -14418,7 +16098,7 @@
         <w:ind w:leftChars="0" w:firstLine="480"/>
         <w:jc w:val="both"/>
         <w:rPr>
-          <w:rFonts w:ascii="Times New Roman" w:eastAsia="標楷體" w:hAnsi="Times New Roman" w:hint="eastAsia"/>
+          <w:rFonts w:ascii="Times New Roman" w:eastAsia="標楷體" w:hAnsi="Times New Roman"/>
         </w:rPr>
       </w:pPr>
     </w:p>
@@ -14436,6 +16116,7 @@
         <w:rPr>
           <w:rFonts w:ascii="Times New Roman" w:eastAsia="標楷體" w:hAnsi="Times New Roman" w:hint="eastAsia"/>
         </w:rPr>
+        <w:lastRenderedPageBreak/>
         <w:t>解決方法：</w:t>
       </w:r>
     </w:p>
@@ -14463,7 +16144,7 @@
         <w:ind w:leftChars="0" w:firstLine="480"/>
         <w:jc w:val="both"/>
         <w:rPr>
-          <w:rFonts w:ascii="Times New Roman" w:eastAsia="標楷體" w:hAnsi="Times New Roman" w:hint="eastAsia"/>
+          <w:rFonts w:ascii="Times New Roman" w:eastAsia="標楷體" w:hAnsi="Times New Roman"/>
         </w:rPr>
       </w:pPr>
     </w:p>
@@ -14481,7 +16162,6 @@
         <w:rPr>
           <w:rFonts w:ascii="Times New Roman" w:eastAsia="標楷體" w:hAnsi="Times New Roman" w:hint="eastAsia"/>
         </w:rPr>
-        <w:lastRenderedPageBreak/>
         <w:t>問題十九：</w:t>
       </w:r>
     </w:p>
@@ -14723,7 +16403,7 @@
         <w:ind w:leftChars="0"/>
         <w:jc w:val="both"/>
         <w:rPr>
-          <w:rFonts w:ascii="Times New Roman" w:eastAsia="標楷體" w:hAnsi="Times New Roman" w:hint="eastAsia"/>
+          <w:rFonts w:ascii="Times New Roman" w:eastAsia="標楷體" w:hAnsi="Times New Roman"/>
         </w:rPr>
       </w:pPr>
     </w:p>
@@ -14914,7 +16594,7 @@
         <w:ind w:leftChars="0"/>
         <w:jc w:val="both"/>
         <w:rPr>
-          <w:rFonts w:ascii="Times New Roman" w:eastAsia="標楷體" w:hAnsi="Times New Roman" w:hint="eastAsia"/>
+          <w:rFonts w:ascii="Times New Roman" w:eastAsia="標楷體" w:hAnsi="Times New Roman"/>
         </w:rPr>
       </w:pPr>
     </w:p>
@@ -15025,7 +16705,7 @@
         <w:ind w:leftChars="0"/>
         <w:jc w:val="both"/>
         <w:rPr>
-          <w:rFonts w:ascii="Times New Roman" w:eastAsia="標楷體" w:hAnsi="Times New Roman" w:hint="eastAsia"/>
+          <w:rFonts w:ascii="Times New Roman" w:eastAsia="標楷體" w:hAnsi="Times New Roman"/>
         </w:rPr>
       </w:pPr>
     </w:p>
@@ -15043,6 +16723,7 @@
         <w:rPr>
           <w:rFonts w:ascii="Times New Roman" w:eastAsia="標楷體" w:hAnsi="Times New Roman" w:hint="eastAsia"/>
         </w:rPr>
+        <w:lastRenderedPageBreak/>
         <w:t>問題二十二：</w:t>
       </w:r>
     </w:p>
@@ -15128,14 +16809,7 @@
         <w:rPr>
           <w:rFonts w:ascii="Times New Roman" w:eastAsia="標楷體" w:hAnsi="Times New Roman" w:hint="eastAsia"/>
         </w:rPr>
-        <w:t>播放對應</w:t>
-      </w:r>
-      <w:r>
-        <w:rPr>
-          <w:rFonts w:ascii="Times New Roman" w:eastAsia="標楷體" w:hAnsi="Times New Roman" w:hint="eastAsia"/>
-        </w:rPr>
-        <w:lastRenderedPageBreak/>
-        <w:t>的結局劇情。</w:t>
+        <w:t>播放對應的結局劇情。</w:t>
       </w:r>
     </w:p>
     <w:p>
@@ -15145,7 +16819,7 @@
         <w:ind w:leftChars="0"/>
         <w:jc w:val="both"/>
         <w:rPr>
-          <w:rFonts w:ascii="Times New Roman" w:eastAsia="標楷體" w:hAnsi="Times New Roman" w:hint="eastAsia"/>
+          <w:rFonts w:ascii="Times New Roman" w:eastAsia="標楷體" w:hAnsi="Times New Roman"/>
         </w:rPr>
       </w:pPr>
     </w:p>
@@ -15360,7 +17034,7 @@
         <w:ind w:leftChars="0"/>
         <w:jc w:val="both"/>
         <w:rPr>
-          <w:rFonts w:ascii="Times New Roman" w:eastAsia="標楷體" w:hAnsi="Times New Roman" w:hint="eastAsia"/>
+          <w:rFonts w:ascii="Times New Roman" w:eastAsia="標楷體" w:hAnsi="Times New Roman"/>
         </w:rPr>
       </w:pPr>
     </w:p>
@@ -15584,7 +17258,7 @@
         <w:ind w:leftChars="0"/>
         <w:jc w:val="both"/>
         <w:rPr>
-          <w:rFonts w:ascii="Times New Roman" w:eastAsia="標楷體" w:hAnsi="Times New Roman" w:hint="eastAsia"/>
+          <w:rFonts w:ascii="Times New Roman" w:eastAsia="標楷體" w:hAnsi="Times New Roman"/>
         </w:rPr>
       </w:pPr>
     </w:p>
@@ -15730,6 +17404,7 @@
         <w:rPr>
           <w:rFonts w:ascii="Times New Roman" w:eastAsia="標楷體" w:hAnsi="Times New Roman" w:hint="eastAsia"/>
         </w:rPr>
+        <w:lastRenderedPageBreak/>
         <w:t>解決方法：</w:t>
       </w:r>
     </w:p>
@@ -15864,14 +17539,7 @@
         <w:rPr>
           <w:rFonts w:ascii="Times New Roman" w:eastAsia="標楷體" w:hAnsi="Times New Roman" w:hint="eastAsia"/>
         </w:rPr>
-        <w:t>掉新增</w:t>
-      </w:r>
-      <w:r>
-        <w:rPr>
-          <w:rFonts w:ascii="Times New Roman" w:eastAsia="標楷體" w:hAnsi="Times New Roman" w:hint="eastAsia"/>
-        </w:rPr>
-        <w:lastRenderedPageBreak/>
-        <w:t>的</w:t>
+        <w:t>掉新增的</w:t>
       </w:r>
       <w:r>
         <w:rPr>
@@ -15893,7 +17561,7 @@
         <w:ind w:leftChars="0"/>
         <w:jc w:val="both"/>
         <w:rPr>
-          <w:rFonts w:ascii="Times New Roman" w:eastAsia="標楷體" w:hAnsi="Times New Roman" w:hint="eastAsia"/>
+          <w:rFonts w:ascii="Times New Roman" w:eastAsia="標楷體" w:hAnsi="Times New Roman"/>
         </w:rPr>
       </w:pPr>
     </w:p>
@@ -15990,7 +17658,7 @@
         <w:ind w:leftChars="0"/>
         <w:jc w:val="both"/>
         <w:rPr>
-          <w:rFonts w:ascii="Times New Roman" w:eastAsia="標楷體" w:hAnsi="Times New Roman" w:hint="eastAsia"/>
+          <w:rFonts w:ascii="Times New Roman" w:eastAsia="標楷體" w:hAnsi="Times New Roman"/>
         </w:rPr>
       </w:pPr>
     </w:p>
@@ -16133,7 +17801,7 @@
         <w:ind w:leftChars="0"/>
         <w:jc w:val="both"/>
         <w:rPr>
-          <w:rFonts w:ascii="Times New Roman" w:eastAsia="標楷體" w:hAnsi="Times New Roman" w:hint="eastAsia"/>
+          <w:rFonts w:ascii="Times New Roman" w:eastAsia="標楷體" w:hAnsi="Times New Roman"/>
         </w:rPr>
       </w:pPr>
     </w:p>
@@ -16185,6 +17853,7 @@
         <w:rPr>
           <w:rFonts w:ascii="Times New Roman" w:eastAsia="標楷體" w:hAnsi="Times New Roman" w:hint="eastAsia"/>
         </w:rPr>
+        <w:lastRenderedPageBreak/>
         <w:t>解決方法：</w:t>
       </w:r>
     </w:p>
@@ -16226,7 +17895,7 @@
         <w:ind w:leftChars="0"/>
         <w:jc w:val="both"/>
         <w:rPr>
-          <w:rFonts w:ascii="Times New Roman" w:eastAsia="標楷體" w:hAnsi="Times New Roman" w:hint="eastAsia"/>
+          <w:rFonts w:ascii="Times New Roman" w:eastAsia="標楷體" w:hAnsi="Times New Roman"/>
         </w:rPr>
       </w:pPr>
     </w:p>
@@ -16244,7 +17913,6 @@
         <w:rPr>
           <w:rFonts w:ascii="Times New Roman" w:eastAsia="標楷體" w:hAnsi="Times New Roman" w:hint="eastAsia"/>
         </w:rPr>
-        <w:lastRenderedPageBreak/>
         <w:t>問題二十九：</w:t>
       </w:r>
     </w:p>
@@ -16366,7 +18034,7 @@
         <w:ind w:leftChars="0"/>
         <w:jc w:val="both"/>
         <w:rPr>
-          <w:rFonts w:ascii="Times New Roman" w:eastAsia="標楷體" w:hAnsi="Times New Roman" w:hint="eastAsia"/>
+          <w:rFonts w:ascii="Times New Roman" w:eastAsia="標楷體" w:hAnsi="Times New Roman"/>
         </w:rPr>
       </w:pPr>
     </w:p>
@@ -16579,7 +18247,7 @@
         <w:ind w:leftChars="0"/>
         <w:jc w:val="both"/>
         <w:rPr>
-          <w:rFonts w:ascii="Times New Roman" w:eastAsia="標楷體" w:hAnsi="Times New Roman" w:hint="eastAsia"/>
+          <w:rFonts w:ascii="Times New Roman" w:eastAsia="標楷體" w:hAnsi="Times New Roman"/>
         </w:rPr>
       </w:pPr>
     </w:p>
@@ -16647,7 +18315,7 @@
         <w:ind w:leftChars="0" w:firstLine="480"/>
         <w:jc w:val="both"/>
         <w:rPr>
-          <w:rFonts w:ascii="Times New Roman" w:eastAsia="標楷體" w:hAnsi="Times New Roman" w:hint="eastAsia"/>
+          <w:rFonts w:ascii="Times New Roman" w:eastAsia="標楷體" w:hAnsi="Times New Roman"/>
         </w:rPr>
       </w:pPr>
       <w:r>
@@ -16680,7 +18348,14 @@
         <w:rPr>
           <w:rFonts w:ascii="Times New Roman" w:eastAsia="標楷體" w:hAnsi="Times New Roman" w:hint="eastAsia"/>
         </w:rPr>
-        <w:t>人物</w:t>
+        <w:t>人</w:t>
+      </w:r>
+      <w:r>
+        <w:rPr>
+          <w:rFonts w:ascii="Times New Roman" w:eastAsia="標楷體" w:hAnsi="Times New Roman" w:hint="eastAsia"/>
+        </w:rPr>
+        <w:lastRenderedPageBreak/>
+        <w:t>物</w:t>
       </w:r>
       <w:r>
         <w:rPr>
@@ -16760,7 +18435,7 @@
         <w:ind w:leftChars="0"/>
         <w:jc w:val="both"/>
         <w:rPr>
-          <w:rFonts w:ascii="Times New Roman" w:eastAsia="標楷體" w:hAnsi="Times New Roman" w:hint="eastAsia"/>
+          <w:rFonts w:ascii="Times New Roman" w:eastAsia="標楷體" w:hAnsi="Times New Roman"/>
         </w:rPr>
       </w:pPr>
     </w:p>
@@ -16847,14 +18522,7 @@
         <w:rPr>
           <w:rFonts w:ascii="Times New Roman" w:eastAsia="標楷體" w:hAnsi="Times New Roman" w:hint="eastAsia"/>
         </w:rPr>
-        <w:t>之坐標為基礎，計算出一初速度，並賦予重力使其</w:t>
-      </w:r>
-      <w:r>
-        <w:rPr>
-          <w:rFonts w:ascii="Times New Roman" w:eastAsia="標楷體" w:hAnsi="Times New Roman" w:hint="eastAsia"/>
-        </w:rPr>
-        <w:lastRenderedPageBreak/>
-        <w:t>會以拋物線方式運動。</w:t>
+        <w:t>之坐標為基礎，計算出一初速度，並賦予重力使其會以拋物線方式運動。</w:t>
       </w:r>
     </w:p>
     <w:p>
@@ -16864,7 +18532,7 @@
         <w:ind w:leftChars="0"/>
         <w:jc w:val="both"/>
         <w:rPr>
-          <w:rFonts w:ascii="Times New Roman" w:eastAsia="標楷體" w:hAnsi="Times New Roman" w:hint="eastAsia"/>
+          <w:rFonts w:ascii="Times New Roman" w:eastAsia="標楷體" w:hAnsi="Times New Roman"/>
         </w:rPr>
       </w:pPr>
     </w:p>
@@ -17065,7 +18733,7 @@
         <w:ind w:leftChars="0"/>
         <w:jc w:val="both"/>
         <w:rPr>
-          <w:rFonts w:ascii="Times New Roman" w:eastAsia="標楷體" w:hAnsi="Times New Roman" w:hint="eastAsia"/>
+          <w:rFonts w:ascii="Times New Roman" w:eastAsia="標楷體" w:hAnsi="Times New Roman"/>
         </w:rPr>
       </w:pPr>
     </w:p>
@@ -17318,7 +18986,7 @@
         <w:ind w:leftChars="0"/>
         <w:jc w:val="both"/>
         <w:rPr>
-          <w:rFonts w:ascii="Times New Roman" w:eastAsia="標楷體" w:hAnsi="Times New Roman" w:hint="eastAsia"/>
+          <w:rFonts w:ascii="Times New Roman" w:eastAsia="標楷體" w:hAnsi="Times New Roman"/>
         </w:rPr>
       </w:pPr>
     </w:p>
@@ -17353,6 +19021,7 @@
         <w:rPr>
           <w:rFonts w:ascii="Times New Roman" w:eastAsia="標楷體" w:hAnsi="Times New Roman" w:hint="eastAsia"/>
         </w:rPr>
+        <w:lastRenderedPageBreak/>
         <w:t>人物</w:t>
       </w:r>
       <w:r>
@@ -17497,7 +19166,7 @@
         <w:ind w:leftChars="0"/>
         <w:jc w:val="both"/>
         <w:rPr>
-          <w:rFonts w:ascii="Times New Roman" w:eastAsia="標楷體" w:hAnsi="Times New Roman" w:hint="eastAsia"/>
+          <w:rFonts w:ascii="Times New Roman" w:eastAsia="標楷體" w:hAnsi="Times New Roman"/>
         </w:rPr>
       </w:pPr>
     </w:p>
@@ -17566,7 +19235,6 @@
         <w:rPr>
           <w:rFonts w:ascii="Times New Roman" w:eastAsia="標楷體" w:hAnsi="Times New Roman" w:hint="eastAsia"/>
         </w:rPr>
-        <w:lastRenderedPageBreak/>
         <w:t>實作</w:t>
       </w:r>
       <w:proofErr w:type="spellStart"/>
@@ -17653,7 +19321,7 @@
         <w:ind w:leftChars="0"/>
         <w:jc w:val="both"/>
         <w:rPr>
-          <w:rFonts w:ascii="Times New Roman" w:eastAsia="標楷體" w:hAnsi="Times New Roman" w:hint="eastAsia"/>
+          <w:rFonts w:ascii="Times New Roman" w:eastAsia="標楷體" w:hAnsi="Times New Roman"/>
         </w:rPr>
       </w:pPr>
     </w:p>
@@ -17997,32 +19665,18 @@
     </w:p>
     <w:p>
       <w:pPr>
-        <w:pStyle w:val="a3"/>
-        <w:numPr>
-          <w:ilvl w:val="1"/>
-          <w:numId w:val="3"/>
-        </w:numPr>
-        <w:spacing w:line="360" w:lineRule="auto"/>
-        <w:ind w:leftChars="0"/>
-        <w:jc w:val="both"/>
-        <w:rPr>
-          <w:rFonts w:ascii="Times New Roman" w:eastAsia="標楷體" w:hAnsi="Times New Roman"/>
-          <w:b/>
-          <w:bCs/>
-          <w:sz w:val="28"/>
-          <w:szCs w:val="28"/>
-        </w:rPr>
-      </w:pPr>
-      <w:r>
-        <w:rPr>
-          <w:rFonts w:ascii="Times New Roman" w:eastAsia="標楷體" w:hAnsi="Times New Roman" w:hint="eastAsia"/>
-          <w:b/>
-          <w:bCs/>
-          <w:sz w:val="28"/>
-          <w:szCs w:val="28"/>
+        <w:pStyle w:val="2"/>
+        <w:ind w:left="964" w:hanging="482"/>
+        <w:outlineLvl w:val="1"/>
+      </w:pPr>
+      <w:bookmarkStart w:id="14" w:name="_Toc11285963"/>
+      <w:r>
+        <w:rPr>
+          <w:rFonts w:hint="eastAsia"/>
         </w:rPr>
         <w:t>時間表</w:t>
       </w:r>
+      <w:bookmarkEnd w:id="14"/>
     </w:p>
     <w:p>
       <w:pPr>
@@ -18059,7 +19713,7 @@
     </w:p>
     <w:tbl>
       <w:tblPr>
-        <w:tblStyle w:val="a4"/>
+        <w:tblStyle w:val="a5"/>
         <w:tblW w:w="0" w:type="auto"/>
         <w:tblInd w:w="534" w:type="dxa"/>
         <w:tblLook w:val="04A0" w:firstRow="1" w:lastRow="0" w:firstColumn="1" w:lastColumn="0" w:noHBand="0" w:noVBand="1"/>
@@ -18264,6 +19918,7 @@
                 <w:rFonts w:ascii="Times New Roman" w:eastAsia="標楷體" w:hAnsi="Times New Roman" w:hint="eastAsia"/>
                 <w:szCs w:val="24"/>
               </w:rPr>
+              <w:lastRenderedPageBreak/>
               <w:t>1</w:t>
             </w:r>
           </w:p>
@@ -18790,7 +20445,6 @@
                 <w:rFonts w:ascii="Times New Roman" w:eastAsia="標楷體" w:hAnsi="Times New Roman" w:hint="eastAsia"/>
                 <w:szCs w:val="24"/>
               </w:rPr>
-              <w:lastRenderedPageBreak/>
               <w:t>管理圖層</w:t>
             </w:r>
           </w:p>
@@ -18881,7 +20535,6 @@
                 <w:rFonts w:ascii="Times New Roman" w:eastAsia="標楷體" w:hAnsi="Times New Roman" w:hint="eastAsia"/>
                 <w:szCs w:val="24"/>
               </w:rPr>
-              <w:lastRenderedPageBreak/>
               <w:t>5</w:t>
             </w:r>
           </w:p>
@@ -19247,7 +20900,15 @@
                 <w:rFonts w:ascii="Times New Roman" w:eastAsia="標楷體" w:hAnsi="Times New Roman" w:hint="eastAsia"/>
                 <w:szCs w:val="24"/>
               </w:rPr>
-              <w:t>，令其使用更方便</w:t>
+              <w:t>，令其使用更方</w:t>
+            </w:r>
+            <w:r>
+              <w:rPr>
+                <w:rFonts w:ascii="Times New Roman" w:eastAsia="標楷體" w:hAnsi="Times New Roman" w:hint="eastAsia"/>
+                <w:szCs w:val="24"/>
+              </w:rPr>
+              <w:lastRenderedPageBreak/>
+              <w:t>便</w:t>
             </w:r>
           </w:p>
           <w:p>
@@ -19384,6 +21045,7 @@
                 <w:rFonts w:ascii="Times New Roman" w:eastAsia="標楷體" w:hAnsi="Times New Roman" w:hint="eastAsia"/>
                 <w:szCs w:val="24"/>
               </w:rPr>
+              <w:lastRenderedPageBreak/>
               <w:t>7</w:t>
             </w:r>
           </w:p>
@@ -19565,7 +21227,6 @@
                 <w:rFonts w:ascii="Times New Roman" w:eastAsia="標楷體" w:hAnsi="Times New Roman" w:hint="eastAsia"/>
                 <w:szCs w:val="24"/>
               </w:rPr>
-              <w:lastRenderedPageBreak/>
               <w:t>實作</w:t>
             </w:r>
             <w:r>
@@ -19671,7 +21332,6 @@
                 <w:rFonts w:ascii="Times New Roman" w:eastAsia="標楷體" w:hAnsi="Times New Roman" w:hint="eastAsia"/>
                 <w:szCs w:val="24"/>
               </w:rPr>
-              <w:lastRenderedPageBreak/>
               <w:t>8</w:t>
             </w:r>
           </w:p>
@@ -20051,6 +21711,7 @@
                 <w:rFonts w:ascii="Times New Roman" w:eastAsia="標楷體" w:hAnsi="Times New Roman" w:hint="eastAsia"/>
                 <w:szCs w:val="24"/>
               </w:rPr>
+              <w:lastRenderedPageBreak/>
               <w:t>新增</w:t>
             </w:r>
             <w:r>
@@ -20264,7 +21925,6 @@
                 <w:rFonts w:ascii="Times New Roman" w:eastAsia="標楷體" w:hAnsi="Times New Roman" w:hint="eastAsia"/>
                 <w:szCs w:val="24"/>
               </w:rPr>
-              <w:lastRenderedPageBreak/>
               <w:t>可以與另一型的</w:t>
             </w:r>
             <w:proofErr w:type="spellStart"/>
@@ -20706,6 +22366,7 @@
                 <w:rFonts w:ascii="Times New Roman" w:eastAsia="標楷體" w:hAnsi="Times New Roman" w:hint="eastAsia"/>
                 <w:szCs w:val="24"/>
               </w:rPr>
+              <w:lastRenderedPageBreak/>
               <w:t>使結局的圖片能以透明效果淡入淡出</w:t>
             </w:r>
           </w:p>
@@ -20829,6 +22490,7 @@
                 <w:rFonts w:ascii="Times New Roman" w:eastAsia="標楷體" w:hAnsi="Times New Roman" w:hint="eastAsia"/>
                 <w:szCs w:val="24"/>
               </w:rPr>
+              <w:lastRenderedPageBreak/>
               <w:t>11</w:t>
             </w:r>
           </w:p>
@@ -20928,7 +22590,6 @@
                 <w:color w:val="000000" w:themeColor="text1"/>
                 <w:szCs w:val="24"/>
               </w:rPr>
-              <w:lastRenderedPageBreak/>
               <w:t>角色新增判定點，</w:t>
             </w:r>
             <w:r>
@@ -21226,105 +22887,112 @@
                 <w:rFonts w:ascii="Times New Roman" w:eastAsia="標楷體" w:hAnsi="Times New Roman" w:hint="eastAsia"/>
                 <w:szCs w:val="24"/>
               </w:rPr>
+              <w:t>12</w:t>
+            </w:r>
+          </w:p>
+        </w:tc>
+        <w:tc>
+          <w:tcPr>
+            <w:tcW w:w="1742" w:type="dxa"/>
+          </w:tcPr>
+          <w:p>
+            <w:pPr>
+              <w:spacing w:line="360" w:lineRule="auto"/>
+              <w:jc w:val="both"/>
+              <w:rPr>
+                <w:rFonts w:ascii="Times New Roman" w:eastAsia="標楷體" w:hAnsi="Times New Roman"/>
+                <w:szCs w:val="24"/>
+              </w:rPr>
+            </w:pPr>
+            <w:r>
+              <w:rPr>
+                <w:rFonts w:ascii="Times New Roman" w:eastAsia="標楷體" w:hAnsi="Times New Roman" w:hint="eastAsia"/>
+                <w:szCs w:val="24"/>
+              </w:rPr>
+              <w:t>6</w:t>
+            </w:r>
+          </w:p>
+        </w:tc>
+        <w:tc>
+          <w:tcPr>
+            <w:tcW w:w="1802" w:type="dxa"/>
+          </w:tcPr>
+          <w:p>
+            <w:pPr>
+              <w:spacing w:line="360" w:lineRule="auto"/>
+              <w:jc w:val="both"/>
+              <w:rPr>
+                <w:rFonts w:ascii="Times New Roman" w:eastAsia="標楷體" w:hAnsi="Times New Roman"/>
+                <w:szCs w:val="24"/>
+              </w:rPr>
+            </w:pPr>
+            <w:r>
+              <w:rPr>
+                <w:rFonts w:ascii="Times New Roman" w:eastAsia="標楷體" w:hAnsi="Times New Roman" w:hint="eastAsia"/>
+                <w:szCs w:val="24"/>
+              </w:rPr>
+              <w:t>6</w:t>
+            </w:r>
+          </w:p>
+        </w:tc>
+        <w:tc>
+          <w:tcPr>
+            <w:tcW w:w="3736" w:type="dxa"/>
+          </w:tcPr>
+          <w:p>
+            <w:pPr>
+              <w:spacing w:line="360" w:lineRule="auto"/>
+              <w:jc w:val="both"/>
+              <w:rPr>
+                <w:rFonts w:ascii="Times New Roman" w:eastAsia="標楷體" w:hAnsi="Times New Roman"/>
+                <w:szCs w:val="24"/>
+              </w:rPr>
+            </w:pPr>
+            <w:r>
+              <w:rPr>
+                <w:rFonts w:ascii="Times New Roman" w:eastAsia="標楷體" w:hAnsi="Times New Roman" w:hint="eastAsia"/>
+                <w:szCs w:val="24"/>
+              </w:rPr>
+              <w:t>解決虛擬函式產生的</w:t>
+            </w:r>
+            <w:r>
+              <w:rPr>
+                <w:rFonts w:ascii="Times New Roman" w:eastAsia="標楷體" w:hAnsi="Times New Roman" w:hint="eastAsia"/>
+                <w:szCs w:val="24"/>
+              </w:rPr>
+              <w:t>m</w:t>
+            </w:r>
+            <w:r>
+              <w:rPr>
+                <w:rFonts w:ascii="Times New Roman" w:eastAsia="標楷體" w:hAnsi="Times New Roman"/>
+                <w:szCs w:val="24"/>
+              </w:rPr>
+              <w:t>emory leaks</w:t>
+            </w:r>
+          </w:p>
+          <w:p>
+            <w:pPr>
+              <w:spacing w:line="360" w:lineRule="auto"/>
+              <w:jc w:val="both"/>
+              <w:rPr>
+                <w:rFonts w:ascii="Times New Roman" w:eastAsia="標楷體" w:hAnsi="Times New Roman"/>
+                <w:szCs w:val="24"/>
+              </w:rPr>
+            </w:pPr>
+            <w:r>
+              <w:rPr>
+                <w:rFonts w:ascii="Times New Roman" w:eastAsia="標楷體" w:hAnsi="Times New Roman" w:hint="eastAsia"/>
+                <w:szCs w:val="24"/>
+              </w:rPr>
+              <w:t>使程式能讀取資料夾內的所有檔</w:t>
+            </w:r>
+            <w:r>
+              <w:rPr>
+                <w:rFonts w:ascii="Times New Roman" w:eastAsia="標楷體" w:hAnsi="Times New Roman" w:hint="eastAsia"/>
+                <w:szCs w:val="24"/>
+              </w:rPr>
               <w:lastRenderedPageBreak/>
-              <w:t>12</w:t>
-            </w:r>
-          </w:p>
-        </w:tc>
-        <w:tc>
-          <w:tcPr>
-            <w:tcW w:w="1742" w:type="dxa"/>
-          </w:tcPr>
-          <w:p>
-            <w:pPr>
-              <w:spacing w:line="360" w:lineRule="auto"/>
-              <w:jc w:val="both"/>
-              <w:rPr>
-                <w:rFonts w:ascii="Times New Roman" w:eastAsia="標楷體" w:hAnsi="Times New Roman"/>
-                <w:szCs w:val="24"/>
-              </w:rPr>
-            </w:pPr>
-            <w:r>
-              <w:rPr>
-                <w:rFonts w:ascii="Times New Roman" w:eastAsia="標楷體" w:hAnsi="Times New Roman" w:hint="eastAsia"/>
-                <w:szCs w:val="24"/>
-              </w:rPr>
-              <w:t>6</w:t>
-            </w:r>
-          </w:p>
-        </w:tc>
-        <w:tc>
-          <w:tcPr>
-            <w:tcW w:w="1802" w:type="dxa"/>
-          </w:tcPr>
-          <w:p>
-            <w:pPr>
-              <w:spacing w:line="360" w:lineRule="auto"/>
-              <w:jc w:val="both"/>
-              <w:rPr>
-                <w:rFonts w:ascii="Times New Roman" w:eastAsia="標楷體" w:hAnsi="Times New Roman"/>
-                <w:szCs w:val="24"/>
-              </w:rPr>
-            </w:pPr>
-            <w:r>
-              <w:rPr>
-                <w:rFonts w:ascii="Times New Roman" w:eastAsia="標楷體" w:hAnsi="Times New Roman" w:hint="eastAsia"/>
-                <w:szCs w:val="24"/>
-              </w:rPr>
-              <w:t>6</w:t>
-            </w:r>
-          </w:p>
-        </w:tc>
-        <w:tc>
-          <w:tcPr>
-            <w:tcW w:w="3736" w:type="dxa"/>
-          </w:tcPr>
-          <w:p>
-            <w:pPr>
-              <w:spacing w:line="360" w:lineRule="auto"/>
-              <w:jc w:val="both"/>
-              <w:rPr>
-                <w:rFonts w:ascii="Times New Roman" w:eastAsia="標楷體" w:hAnsi="Times New Roman"/>
-                <w:szCs w:val="24"/>
-              </w:rPr>
-            </w:pPr>
-            <w:r>
-              <w:rPr>
-                <w:rFonts w:ascii="Times New Roman" w:eastAsia="標楷體" w:hAnsi="Times New Roman" w:hint="eastAsia"/>
-                <w:szCs w:val="24"/>
-              </w:rPr>
-              <w:t>解決虛擬函式產生的</w:t>
-            </w:r>
-            <w:r>
-              <w:rPr>
-                <w:rFonts w:ascii="Times New Roman" w:eastAsia="標楷體" w:hAnsi="Times New Roman" w:hint="eastAsia"/>
-                <w:szCs w:val="24"/>
-              </w:rPr>
-              <w:t>m</w:t>
-            </w:r>
-            <w:r>
-              <w:rPr>
-                <w:rFonts w:ascii="Times New Roman" w:eastAsia="標楷體" w:hAnsi="Times New Roman"/>
-                <w:szCs w:val="24"/>
-              </w:rPr>
-              <w:t>emory leaks</w:t>
-            </w:r>
-          </w:p>
-          <w:p>
-            <w:pPr>
-              <w:spacing w:line="360" w:lineRule="auto"/>
-              <w:jc w:val="both"/>
-              <w:rPr>
-                <w:rFonts w:ascii="Times New Roman" w:eastAsia="標楷體" w:hAnsi="Times New Roman"/>
-                <w:szCs w:val="24"/>
-              </w:rPr>
-            </w:pPr>
-            <w:r>
-              <w:rPr>
-                <w:rFonts w:ascii="Times New Roman" w:eastAsia="標楷體" w:hAnsi="Times New Roman" w:hint="eastAsia"/>
-                <w:szCs w:val="24"/>
-              </w:rPr>
-              <w:t>使程式能讀取資料夾內的所有檔案，自動化載入音效</w:t>
+              <w:t>案，自動化載入音效</w:t>
             </w:r>
           </w:p>
           <w:p>
@@ -21542,16 +23210,7 @@
                 <w:color w:val="FF0000"/>
                 <w:szCs w:val="24"/>
               </w:rPr>
-              <w:t>的更新狀</w:t>
-            </w:r>
-            <w:r>
-              <w:rPr>
-                <w:rFonts w:ascii="Times New Roman" w:eastAsia="標楷體" w:hAnsi="Times New Roman" w:hint="eastAsia"/>
-                <w:color w:val="FF0000"/>
-                <w:szCs w:val="24"/>
-              </w:rPr>
-              <w:lastRenderedPageBreak/>
-              <w:t>態整理至其內。</w:t>
+              <w:t>的更新狀態整理至其內。</w:t>
             </w:r>
           </w:p>
         </w:tc>
@@ -21997,6 +23656,7 @@
                 <w:color w:val="FF0000"/>
                 <w:szCs w:val="24"/>
               </w:rPr>
+              <w:lastRenderedPageBreak/>
               <w:t>地圖素材整理、更新</w:t>
             </w:r>
           </w:p>
@@ -22021,6 +23681,7 @@
                 <w:rFonts w:ascii="Times New Roman" w:eastAsia="標楷體" w:hAnsi="Times New Roman" w:hint="eastAsia"/>
                 <w:szCs w:val="24"/>
               </w:rPr>
+              <w:lastRenderedPageBreak/>
               <w:t>15</w:t>
             </w:r>
           </w:p>
@@ -22169,7 +23830,6 @@
                 <w:rFonts w:ascii="Times New Roman" w:eastAsia="標楷體" w:hAnsi="Times New Roman" w:hint="eastAsia"/>
                 <w:szCs w:val="24"/>
               </w:rPr>
-              <w:lastRenderedPageBreak/>
               <w:t>修正角色的碰撞範圍</w:t>
             </w:r>
           </w:p>
@@ -22246,177 +23906,234 @@
                 <w:rFonts w:ascii="Times New Roman" w:eastAsia="標楷體" w:hAnsi="Times New Roman" w:hint="eastAsia"/>
                 <w:szCs w:val="24"/>
               </w:rPr>
+              <w:t>16</w:t>
+            </w:r>
+          </w:p>
+        </w:tc>
+        <w:tc>
+          <w:tcPr>
+            <w:tcW w:w="1742" w:type="dxa"/>
+          </w:tcPr>
+          <w:p>
+            <w:pPr>
+              <w:spacing w:line="360" w:lineRule="auto"/>
+              <w:jc w:val="both"/>
+              <w:rPr>
+                <w:rFonts w:ascii="Times New Roman" w:eastAsia="標楷體" w:hAnsi="Times New Roman"/>
+                <w:szCs w:val="24"/>
+              </w:rPr>
+            </w:pPr>
+            <w:r>
+              <w:rPr>
+                <w:rFonts w:ascii="Times New Roman" w:eastAsia="標楷體" w:hAnsi="Times New Roman" w:hint="eastAsia"/>
+                <w:szCs w:val="24"/>
+              </w:rPr>
+              <w:t>18</w:t>
+            </w:r>
+          </w:p>
+        </w:tc>
+        <w:tc>
+          <w:tcPr>
+            <w:tcW w:w="1802" w:type="dxa"/>
+          </w:tcPr>
+          <w:p>
+            <w:pPr>
+              <w:spacing w:line="360" w:lineRule="auto"/>
+              <w:jc w:val="both"/>
+              <w:rPr>
+                <w:rFonts w:ascii="Times New Roman" w:eastAsia="標楷體" w:hAnsi="Times New Roman"/>
+                <w:szCs w:val="24"/>
+              </w:rPr>
+            </w:pPr>
+            <w:r>
+              <w:rPr>
+                <w:rFonts w:ascii="Times New Roman" w:eastAsia="標楷體" w:hAnsi="Times New Roman" w:hint="eastAsia"/>
+                <w:szCs w:val="24"/>
+              </w:rPr>
+              <w:t>20</w:t>
+            </w:r>
+          </w:p>
+        </w:tc>
+        <w:tc>
+          <w:tcPr>
+            <w:tcW w:w="3736" w:type="dxa"/>
+          </w:tcPr>
+          <w:p>
+            <w:pPr>
+              <w:spacing w:line="360" w:lineRule="auto"/>
+              <w:jc w:val="both"/>
+              <w:rPr>
+                <w:rFonts w:ascii="Times New Roman" w:eastAsia="標楷體" w:hAnsi="Times New Roman"/>
+                <w:szCs w:val="24"/>
+              </w:rPr>
+            </w:pPr>
+            <w:r>
+              <w:rPr>
+                <w:rFonts w:ascii="Times New Roman" w:eastAsia="標楷體" w:hAnsi="Times New Roman" w:hint="eastAsia"/>
+                <w:szCs w:val="24"/>
+              </w:rPr>
+              <w:t>新增傳送門，能讓角色傳送到上方的地圖或下方的地圖</w:t>
+            </w:r>
+            <w:r>
+              <w:rPr>
+                <w:rFonts w:ascii="Times New Roman" w:eastAsia="標楷體" w:hAnsi="Times New Roman" w:hint="eastAsia"/>
+                <w:szCs w:val="24"/>
+              </w:rPr>
+              <w:t>(</w:t>
+            </w:r>
+            <w:r>
+              <w:rPr>
+                <w:rFonts w:ascii="Times New Roman" w:eastAsia="標楷體" w:hAnsi="Times New Roman" w:hint="eastAsia"/>
+                <w:szCs w:val="24"/>
+              </w:rPr>
+              <w:t>如果有的話</w:t>
+            </w:r>
+            <w:r>
+              <w:rPr>
+                <w:rFonts w:ascii="Times New Roman" w:eastAsia="標楷體" w:hAnsi="Times New Roman" w:hint="eastAsia"/>
+                <w:szCs w:val="24"/>
+              </w:rPr>
+              <w:t>)</w:t>
+            </w:r>
+          </w:p>
+          <w:p>
+            <w:pPr>
+              <w:spacing w:line="360" w:lineRule="auto"/>
+              <w:jc w:val="both"/>
+              <w:rPr>
+                <w:rFonts w:ascii="Times New Roman" w:eastAsia="標楷體" w:hAnsi="Times New Roman"/>
+                <w:szCs w:val="24"/>
+              </w:rPr>
+            </w:pPr>
+            <w:r>
+              <w:rPr>
+                <w:rFonts w:ascii="Times New Roman" w:eastAsia="標楷體" w:hAnsi="Times New Roman" w:hint="eastAsia"/>
+                <w:szCs w:val="24"/>
+              </w:rPr>
+              <w:t>擁有結局的選單中，點選已經擁有的結局，可以觀看結局劇情</w:t>
+            </w:r>
+          </w:p>
+          <w:p>
+            <w:pPr>
+              <w:spacing w:line="360" w:lineRule="auto"/>
+              <w:jc w:val="both"/>
+              <w:rPr>
+                <w:rFonts w:ascii="Times New Roman" w:eastAsia="標楷體" w:hAnsi="Times New Roman"/>
+                <w:szCs w:val="24"/>
+              </w:rPr>
+            </w:pPr>
+            <w:r>
+              <w:rPr>
+                <w:rFonts w:ascii="Times New Roman" w:eastAsia="標楷體" w:hAnsi="Times New Roman" w:hint="eastAsia"/>
+                <w:szCs w:val="24"/>
+              </w:rPr>
+              <w:t>程式會記錄擁有那些結局，不會因為關閉程式而重置</w:t>
+            </w:r>
+          </w:p>
+          <w:p>
+            <w:pPr>
+              <w:spacing w:line="360" w:lineRule="auto"/>
+              <w:jc w:val="both"/>
+              <w:rPr>
+                <w:rFonts w:ascii="Times New Roman" w:eastAsia="標楷體" w:hAnsi="Times New Roman"/>
+                <w:szCs w:val="24"/>
+              </w:rPr>
+            </w:pPr>
+            <w:r>
+              <w:rPr>
+                <w:rFonts w:ascii="Times New Roman" w:eastAsia="標楷體" w:hAnsi="Times New Roman" w:hint="eastAsia"/>
+                <w:szCs w:val="24"/>
+              </w:rPr>
+              <w:t>讀取資料夾內的檔案，自動化載入對話所需要的文字以及圖片</w:t>
+            </w:r>
+          </w:p>
+          <w:p>
+            <w:pPr>
+              <w:spacing w:line="360" w:lineRule="auto"/>
+              <w:jc w:val="both"/>
+              <w:rPr>
+                <w:rFonts w:ascii="Times New Roman" w:eastAsia="標楷體" w:hAnsi="Times New Roman"/>
+                <w:szCs w:val="24"/>
+              </w:rPr>
+            </w:pPr>
+            <w:r>
+              <w:rPr>
+                <w:rFonts w:ascii="Times New Roman" w:eastAsia="標楷體" w:hAnsi="Times New Roman" w:hint="eastAsia"/>
+                <w:szCs w:val="24"/>
+              </w:rPr>
+              <w:t>新增</w:t>
+            </w:r>
+            <w:r>
+              <w:rPr>
+                <w:rFonts w:ascii="Times New Roman" w:eastAsia="標楷體" w:hAnsi="Times New Roman" w:hint="eastAsia"/>
+                <w:szCs w:val="24"/>
+              </w:rPr>
+              <w:t>6</w:t>
+            </w:r>
+            <w:r>
+              <w:rPr>
+                <w:rFonts w:ascii="Times New Roman" w:eastAsia="標楷體" w:hAnsi="Times New Roman" w:hint="eastAsia"/>
+                <w:szCs w:val="24"/>
+              </w:rPr>
+              <w:t>個</w:t>
+            </w:r>
+            <w:proofErr w:type="spellStart"/>
+            <w:r>
+              <w:rPr>
+                <w:rFonts w:ascii="Times New Roman" w:eastAsia="標楷體" w:hAnsi="Times New Roman" w:hint="eastAsia"/>
+                <w:szCs w:val="24"/>
+              </w:rPr>
+              <w:t>Npc</w:t>
+            </w:r>
+            <w:proofErr w:type="spellEnd"/>
+          </w:p>
+          <w:p>
+            <w:pPr>
+              <w:spacing w:line="360" w:lineRule="auto"/>
+              <w:jc w:val="both"/>
+              <w:rPr>
+                <w:rFonts w:ascii="Times New Roman" w:eastAsia="標楷體" w:hAnsi="Times New Roman"/>
+                <w:szCs w:val="24"/>
+              </w:rPr>
+            </w:pPr>
+            <w:r>
+              <w:rPr>
+                <w:rFonts w:ascii="Times New Roman" w:eastAsia="標楷體" w:hAnsi="Times New Roman" w:hint="eastAsia"/>
+                <w:szCs w:val="24"/>
+              </w:rPr>
+              <w:t>新增</w:t>
+            </w:r>
+            <w:r>
+              <w:rPr>
+                <w:rFonts w:ascii="Times New Roman" w:eastAsia="標楷體" w:hAnsi="Times New Roman" w:hint="eastAsia"/>
+                <w:szCs w:val="24"/>
+              </w:rPr>
+              <w:t>1</w:t>
+            </w:r>
+            <w:r>
+              <w:rPr>
+                <w:rFonts w:ascii="Times New Roman" w:eastAsia="標楷體" w:hAnsi="Times New Roman" w:hint="eastAsia"/>
+                <w:szCs w:val="24"/>
+              </w:rPr>
+              <w:t>個小怪物</w:t>
+            </w:r>
+          </w:p>
+          <w:p>
+            <w:pPr>
+              <w:spacing w:line="360" w:lineRule="auto"/>
+              <w:jc w:val="both"/>
+              <w:rPr>
+                <w:rFonts w:ascii="Times New Roman" w:eastAsia="標楷體" w:hAnsi="Times New Roman"/>
+                <w:szCs w:val="24"/>
+              </w:rPr>
+            </w:pPr>
+            <w:r>
+              <w:rPr>
+                <w:rFonts w:ascii="Times New Roman" w:eastAsia="標楷體" w:hAnsi="Times New Roman" w:hint="eastAsia"/>
+                <w:szCs w:val="24"/>
+              </w:rPr>
               <w:lastRenderedPageBreak/>
-              <w:t>16</w:t>
-            </w:r>
-          </w:p>
-        </w:tc>
-        <w:tc>
-          <w:tcPr>
-            <w:tcW w:w="1742" w:type="dxa"/>
-          </w:tcPr>
-          <w:p>
-            <w:pPr>
-              <w:spacing w:line="360" w:lineRule="auto"/>
-              <w:jc w:val="both"/>
-              <w:rPr>
-                <w:rFonts w:ascii="Times New Roman" w:eastAsia="標楷體" w:hAnsi="Times New Roman"/>
-                <w:szCs w:val="24"/>
-              </w:rPr>
-            </w:pPr>
-            <w:r>
-              <w:rPr>
-                <w:rFonts w:ascii="Times New Roman" w:eastAsia="標楷體" w:hAnsi="Times New Roman" w:hint="eastAsia"/>
-                <w:szCs w:val="24"/>
-              </w:rPr>
-              <w:t>18</w:t>
-            </w:r>
-          </w:p>
-        </w:tc>
-        <w:tc>
-          <w:tcPr>
-            <w:tcW w:w="1802" w:type="dxa"/>
-          </w:tcPr>
-          <w:p>
-            <w:pPr>
-              <w:spacing w:line="360" w:lineRule="auto"/>
-              <w:jc w:val="both"/>
-              <w:rPr>
-                <w:rFonts w:ascii="Times New Roman" w:eastAsia="標楷體" w:hAnsi="Times New Roman"/>
-                <w:szCs w:val="24"/>
-              </w:rPr>
-            </w:pPr>
-            <w:r>
-              <w:rPr>
-                <w:rFonts w:ascii="Times New Roman" w:eastAsia="標楷體" w:hAnsi="Times New Roman" w:hint="eastAsia"/>
-                <w:szCs w:val="24"/>
-              </w:rPr>
-              <w:t>20</w:t>
-            </w:r>
-          </w:p>
-        </w:tc>
-        <w:tc>
-          <w:tcPr>
-            <w:tcW w:w="3736" w:type="dxa"/>
-          </w:tcPr>
-          <w:p>
-            <w:pPr>
-              <w:spacing w:line="360" w:lineRule="auto"/>
-              <w:jc w:val="both"/>
-              <w:rPr>
-                <w:rFonts w:ascii="Times New Roman" w:eastAsia="標楷體" w:hAnsi="Times New Roman"/>
-                <w:szCs w:val="24"/>
-              </w:rPr>
-            </w:pPr>
-            <w:r>
-              <w:rPr>
-                <w:rFonts w:ascii="Times New Roman" w:eastAsia="標楷體" w:hAnsi="Times New Roman" w:hint="eastAsia"/>
-                <w:szCs w:val="24"/>
-              </w:rPr>
-              <w:t>新增傳送門，能讓角色傳送到上方的地圖或下方的地圖</w:t>
-            </w:r>
-            <w:r>
-              <w:rPr>
-                <w:rFonts w:ascii="Times New Roman" w:eastAsia="標楷體" w:hAnsi="Times New Roman" w:hint="eastAsia"/>
-                <w:szCs w:val="24"/>
-              </w:rPr>
-              <w:t>(</w:t>
-            </w:r>
-            <w:r>
-              <w:rPr>
-                <w:rFonts w:ascii="Times New Roman" w:eastAsia="標楷體" w:hAnsi="Times New Roman" w:hint="eastAsia"/>
-                <w:szCs w:val="24"/>
-              </w:rPr>
-              <w:t>如果有的話</w:t>
-            </w:r>
-            <w:r>
-              <w:rPr>
-                <w:rFonts w:ascii="Times New Roman" w:eastAsia="標楷體" w:hAnsi="Times New Roman" w:hint="eastAsia"/>
-                <w:szCs w:val="24"/>
-              </w:rPr>
-              <w:t>)</w:t>
-            </w:r>
-          </w:p>
-          <w:p>
-            <w:pPr>
-              <w:spacing w:line="360" w:lineRule="auto"/>
-              <w:jc w:val="both"/>
-              <w:rPr>
-                <w:rFonts w:ascii="Times New Roman" w:eastAsia="標楷體" w:hAnsi="Times New Roman"/>
-                <w:szCs w:val="24"/>
-              </w:rPr>
-            </w:pPr>
-            <w:r>
-              <w:rPr>
-                <w:rFonts w:ascii="Times New Roman" w:eastAsia="標楷體" w:hAnsi="Times New Roman" w:hint="eastAsia"/>
-                <w:szCs w:val="24"/>
-              </w:rPr>
-              <w:t>擁有結局的選單中，點選已經擁有的結局，可以觀看結局劇情</w:t>
-            </w:r>
-          </w:p>
-          <w:p>
-            <w:pPr>
-              <w:spacing w:line="360" w:lineRule="auto"/>
-              <w:jc w:val="both"/>
-              <w:rPr>
-                <w:rFonts w:ascii="Times New Roman" w:eastAsia="標楷體" w:hAnsi="Times New Roman"/>
-                <w:szCs w:val="24"/>
-              </w:rPr>
-            </w:pPr>
-            <w:r>
-              <w:rPr>
-                <w:rFonts w:ascii="Times New Roman" w:eastAsia="標楷體" w:hAnsi="Times New Roman" w:hint="eastAsia"/>
-                <w:szCs w:val="24"/>
-              </w:rPr>
-              <w:t>程式會記錄擁有那些結局，不會因為關閉程式而重置</w:t>
-            </w:r>
-          </w:p>
-          <w:p>
-            <w:pPr>
-              <w:spacing w:line="360" w:lineRule="auto"/>
-              <w:jc w:val="both"/>
-              <w:rPr>
-                <w:rFonts w:ascii="Times New Roman" w:eastAsia="標楷體" w:hAnsi="Times New Roman"/>
-                <w:szCs w:val="24"/>
-              </w:rPr>
-            </w:pPr>
-            <w:r>
-              <w:rPr>
-                <w:rFonts w:ascii="Times New Roman" w:eastAsia="標楷體" w:hAnsi="Times New Roman" w:hint="eastAsia"/>
-                <w:szCs w:val="24"/>
-              </w:rPr>
-              <w:t>讀取資料夾內的檔案，自動化載入對話所需要的文字以及圖片</w:t>
-            </w:r>
-          </w:p>
-          <w:p>
-            <w:pPr>
-              <w:spacing w:line="360" w:lineRule="auto"/>
-              <w:jc w:val="both"/>
-              <w:rPr>
-                <w:rFonts w:ascii="Times New Roman" w:eastAsia="標楷體" w:hAnsi="Times New Roman"/>
-                <w:szCs w:val="24"/>
-              </w:rPr>
-            </w:pPr>
-            <w:r>
-              <w:rPr>
-                <w:rFonts w:ascii="Times New Roman" w:eastAsia="標楷體" w:hAnsi="Times New Roman" w:hint="eastAsia"/>
-                <w:szCs w:val="24"/>
-              </w:rPr>
-              <w:t>新增</w:t>
-            </w:r>
-            <w:r>
-              <w:rPr>
-                <w:rFonts w:ascii="Times New Roman" w:eastAsia="標楷體" w:hAnsi="Times New Roman" w:hint="eastAsia"/>
-                <w:szCs w:val="24"/>
-              </w:rPr>
-              <w:t>6</w:t>
-            </w:r>
-            <w:r>
-              <w:rPr>
-                <w:rFonts w:ascii="Times New Roman" w:eastAsia="標楷體" w:hAnsi="Times New Roman" w:hint="eastAsia"/>
-                <w:szCs w:val="24"/>
-              </w:rPr>
-              <w:t>個</w:t>
+              <w:t>修正</w:t>
             </w:r>
             <w:proofErr w:type="spellStart"/>
             <w:r>
@@ -22427,53 +24144,12 @@
               <w:t>Npc</w:t>
             </w:r>
             <w:proofErr w:type="spellEnd"/>
-          </w:p>
-          <w:p>
-            <w:pPr>
-              <w:spacing w:line="360" w:lineRule="auto"/>
-              <w:jc w:val="both"/>
-              <w:rPr>
-                <w:rFonts w:ascii="Times New Roman" w:eastAsia="標楷體" w:hAnsi="Times New Roman"/>
-                <w:szCs w:val="24"/>
-              </w:rPr>
-            </w:pPr>
-            <w:r>
-              <w:rPr>
-                <w:rFonts w:ascii="Times New Roman" w:eastAsia="標楷體" w:hAnsi="Times New Roman" w:hint="eastAsia"/>
-                <w:szCs w:val="24"/>
-              </w:rPr>
-              <w:t>新增</w:t>
-            </w:r>
-            <w:r>
-              <w:rPr>
-                <w:rFonts w:ascii="Times New Roman" w:eastAsia="標楷體" w:hAnsi="Times New Roman" w:hint="eastAsia"/>
-                <w:szCs w:val="24"/>
-              </w:rPr>
-              <w:t>1</w:t>
-            </w:r>
-            <w:r>
-              <w:rPr>
-                <w:rFonts w:ascii="Times New Roman" w:eastAsia="標楷體" w:hAnsi="Times New Roman" w:hint="eastAsia"/>
-                <w:szCs w:val="24"/>
-              </w:rPr>
-              <w:t>個小怪物</w:t>
-            </w:r>
-          </w:p>
-          <w:p>
-            <w:pPr>
-              <w:spacing w:line="360" w:lineRule="auto"/>
-              <w:jc w:val="both"/>
-              <w:rPr>
-                <w:rFonts w:ascii="Times New Roman" w:eastAsia="標楷體" w:hAnsi="Times New Roman"/>
-                <w:szCs w:val="24"/>
-              </w:rPr>
-            </w:pPr>
-            <w:r>
-              <w:rPr>
-                <w:rFonts w:ascii="Times New Roman" w:eastAsia="標楷體" w:hAnsi="Times New Roman" w:hint="eastAsia"/>
-                <w:szCs w:val="24"/>
-              </w:rPr>
-              <w:t>修正</w:t>
+            <w:r>
+              <w:rPr>
+                <w:rFonts w:ascii="Times New Roman" w:eastAsia="標楷體" w:hAnsi="Times New Roman" w:hint="eastAsia"/>
+                <w:szCs w:val="24"/>
+              </w:rPr>
+              <w:t>，讓</w:t>
             </w:r>
             <w:proofErr w:type="spellStart"/>
             <w:r>
@@ -22489,94 +24165,104 @@
                 <w:rFonts w:ascii="Times New Roman" w:eastAsia="標楷體" w:hAnsi="Times New Roman" w:hint="eastAsia"/>
                 <w:szCs w:val="24"/>
               </w:rPr>
-              <w:t>，讓</w:t>
+              <w:t>可以看向角色的方向</w:t>
+            </w:r>
+          </w:p>
+          <w:p>
+            <w:pPr>
+              <w:spacing w:line="360" w:lineRule="auto"/>
+              <w:jc w:val="both"/>
+              <w:rPr>
+                <w:rFonts w:ascii="Times New Roman" w:eastAsia="標楷體" w:hAnsi="Times New Roman"/>
+                <w:szCs w:val="24"/>
+              </w:rPr>
+            </w:pPr>
+            <w:r>
+              <w:rPr>
+                <w:rFonts w:ascii="Times New Roman" w:eastAsia="標楷體" w:hAnsi="Times New Roman" w:hint="eastAsia"/>
+                <w:szCs w:val="24"/>
+              </w:rPr>
+              <w:t>小怪物可以與障礙物進行碰撞</w:t>
+            </w:r>
+          </w:p>
+          <w:p>
+            <w:pPr>
+              <w:spacing w:line="360" w:lineRule="auto"/>
+              <w:jc w:val="both"/>
+              <w:rPr>
+                <w:rFonts w:ascii="Times New Roman" w:eastAsia="標楷體" w:hAnsi="Times New Roman"/>
+                <w:szCs w:val="24"/>
+              </w:rPr>
+            </w:pPr>
+            <w:r>
+              <w:rPr>
+                <w:rFonts w:ascii="Times New Roman" w:eastAsia="標楷體" w:hAnsi="Times New Roman" w:hint="eastAsia"/>
+                <w:szCs w:val="24"/>
+              </w:rPr>
+              <w:t>小怪物從障礙物讓離開時可以掉落</w:t>
+            </w:r>
+          </w:p>
+          <w:p>
+            <w:pPr>
+              <w:spacing w:line="360" w:lineRule="auto"/>
+              <w:jc w:val="both"/>
+              <w:rPr>
+                <w:rFonts w:ascii="Times New Roman" w:eastAsia="標楷體" w:hAnsi="Times New Roman"/>
+                <w:color w:val="FF0000"/>
+                <w:szCs w:val="24"/>
+              </w:rPr>
+            </w:pPr>
+            <w:r>
+              <w:rPr>
+                <w:rFonts w:ascii="Times New Roman" w:eastAsia="標楷體" w:hAnsi="Times New Roman" w:hint="eastAsia"/>
+                <w:color w:val="FF0000"/>
+                <w:szCs w:val="24"/>
+              </w:rPr>
+              <w:t>增加</w:t>
             </w:r>
             <w:proofErr w:type="spellStart"/>
             <w:r>
               <w:rPr>
                 <w:rFonts w:ascii="Times New Roman" w:eastAsia="標楷體" w:hAnsi="Times New Roman" w:hint="eastAsia"/>
-                <w:szCs w:val="24"/>
-              </w:rPr>
-              <w:t>Npc</w:t>
+                <w:color w:val="FF0000"/>
+                <w:szCs w:val="24"/>
+              </w:rPr>
+              <w:t>UIManager</w:t>
             </w:r>
             <w:proofErr w:type="spellEnd"/>
             <w:r>
               <w:rPr>
                 <w:rFonts w:ascii="Times New Roman" w:eastAsia="標楷體" w:hAnsi="Times New Roman" w:hint="eastAsia"/>
-                <w:szCs w:val="24"/>
-              </w:rPr>
-              <w:t>可以看向角色的方向</w:t>
-            </w:r>
-          </w:p>
-          <w:p>
-            <w:pPr>
-              <w:spacing w:line="360" w:lineRule="auto"/>
-              <w:jc w:val="both"/>
-              <w:rPr>
-                <w:rFonts w:ascii="Times New Roman" w:eastAsia="標楷體" w:hAnsi="Times New Roman"/>
-                <w:szCs w:val="24"/>
-              </w:rPr>
-            </w:pPr>
-            <w:r>
-              <w:rPr>
-                <w:rFonts w:ascii="Times New Roman" w:eastAsia="標楷體" w:hAnsi="Times New Roman" w:hint="eastAsia"/>
-                <w:szCs w:val="24"/>
-              </w:rPr>
-              <w:t>小怪物可以與障礙物進行碰撞</w:t>
-            </w:r>
-          </w:p>
-          <w:p>
-            <w:pPr>
-              <w:spacing w:line="360" w:lineRule="auto"/>
-              <w:jc w:val="both"/>
-              <w:rPr>
-                <w:rFonts w:ascii="Times New Roman" w:eastAsia="標楷體" w:hAnsi="Times New Roman"/>
-                <w:szCs w:val="24"/>
-              </w:rPr>
-            </w:pPr>
-            <w:r>
-              <w:rPr>
-                <w:rFonts w:ascii="Times New Roman" w:eastAsia="標楷體" w:hAnsi="Times New Roman" w:hint="eastAsia"/>
-                <w:szCs w:val="24"/>
-              </w:rPr>
-              <w:t>小怪物從障礙物讓離開時可以掉落</w:t>
-            </w:r>
-          </w:p>
-          <w:p>
-            <w:pPr>
-              <w:spacing w:line="360" w:lineRule="auto"/>
-              <w:jc w:val="both"/>
-              <w:rPr>
-                <w:rFonts w:ascii="Times New Roman" w:eastAsia="標楷體" w:hAnsi="Times New Roman"/>
                 <w:color w:val="FF0000"/>
                 <w:szCs w:val="24"/>
               </w:rPr>
-            </w:pPr>
+              <w:t>，控制人物以及</w:t>
+            </w:r>
             <w:r>
               <w:rPr>
                 <w:rFonts w:ascii="Times New Roman" w:eastAsia="標楷體" w:hAnsi="Times New Roman" w:hint="eastAsia"/>
                 <w:color w:val="FF0000"/>
                 <w:szCs w:val="24"/>
               </w:rPr>
-              <w:t>增加</w:t>
-            </w:r>
-            <w:proofErr w:type="spellStart"/>
+              <w:t>Boss</w:t>
+            </w:r>
+            <w:proofErr w:type="gramStart"/>
             <w:r>
               <w:rPr>
                 <w:rFonts w:ascii="Times New Roman" w:eastAsia="標楷體" w:hAnsi="Times New Roman" w:hint="eastAsia"/>
                 <w:color w:val="FF0000"/>
                 <w:szCs w:val="24"/>
               </w:rPr>
-              <w:t>UIManager</w:t>
-            </w:r>
-            <w:proofErr w:type="spellEnd"/>
+              <w:t>的血條</w:t>
+            </w:r>
+            <w:proofErr w:type="gramEnd"/>
             <w:r>
               <w:rPr>
                 <w:rFonts w:ascii="Times New Roman" w:eastAsia="標楷體" w:hAnsi="Times New Roman" w:hint="eastAsia"/>
                 <w:color w:val="FF0000"/>
                 <w:szCs w:val="24"/>
               </w:rPr>
-              <w:t>，控制人物以及</w:t>
+              <w:t>，以及</w:t>
             </w:r>
             <w:r>
               <w:rPr>
@@ -22584,68 +24270,41 @@
                 <w:color w:val="FF0000"/>
                 <w:szCs w:val="24"/>
               </w:rPr>
-              <w:t>Boss</w:t>
-            </w:r>
-            <w:proofErr w:type="gramStart"/>
-            <w:r>
-              <w:rPr>
-                <w:rFonts w:ascii="Times New Roman" w:eastAsia="標楷體" w:hAnsi="Times New Roman" w:hint="eastAsia"/>
+              <w:t>B</w:t>
+            </w:r>
+            <w:r>
+              <w:rPr>
+                <w:rFonts w:ascii="Times New Roman" w:eastAsia="標楷體" w:hAnsi="Times New Roman"/>
                 <w:color w:val="FF0000"/>
                 <w:szCs w:val="24"/>
               </w:rPr>
-              <w:t>的血條</w:t>
-            </w:r>
-            <w:proofErr w:type="gramEnd"/>
+              <w:t>oss</w:t>
+            </w:r>
             <w:r>
               <w:rPr>
                 <w:rFonts w:ascii="Times New Roman" w:eastAsia="標楷體" w:hAnsi="Times New Roman" w:hint="eastAsia"/>
                 <w:color w:val="FF0000"/>
                 <w:szCs w:val="24"/>
               </w:rPr>
-              <w:t>，以及</w:t>
-            </w:r>
-            <w:r>
-              <w:rPr>
-                <w:rFonts w:ascii="Times New Roman" w:eastAsia="標楷體" w:hAnsi="Times New Roman" w:hint="eastAsia"/>
+              <w:t>對應之頭像，時間、分數的控制也在內部做更新</w:t>
+            </w:r>
+          </w:p>
+          <w:p>
+            <w:pPr>
+              <w:spacing w:line="360" w:lineRule="auto"/>
+              <w:jc w:val="both"/>
+              <w:rPr>
+                <w:rFonts w:ascii="Times New Roman" w:eastAsia="標楷體" w:hAnsi="Times New Roman"/>
                 <w:color w:val="FF0000"/>
                 <w:szCs w:val="24"/>
               </w:rPr>
-              <w:t>B</w:t>
-            </w:r>
-            <w:r>
-              <w:rPr>
-                <w:rFonts w:ascii="Times New Roman" w:eastAsia="標楷體" w:hAnsi="Times New Roman"/>
+            </w:pPr>
+            <w:r>
+              <w:rPr>
+                <w:rFonts w:ascii="Times New Roman" w:eastAsia="標楷體" w:hAnsi="Times New Roman" w:hint="eastAsia"/>
                 <w:color w:val="FF0000"/>
                 <w:szCs w:val="24"/>
               </w:rPr>
-              <w:t>oss</w:t>
-            </w:r>
-            <w:r>
-              <w:rPr>
-                <w:rFonts w:ascii="Times New Roman" w:eastAsia="標楷體" w:hAnsi="Times New Roman" w:hint="eastAsia"/>
-                <w:color w:val="FF0000"/>
-                <w:szCs w:val="24"/>
-              </w:rPr>
-              <w:t>對應之頭像，時間、分數的控制也在內部做更新</w:t>
-            </w:r>
-          </w:p>
-          <w:p>
-            <w:pPr>
-              <w:spacing w:line="360" w:lineRule="auto"/>
-              <w:jc w:val="both"/>
-              <w:rPr>
-                <w:rFonts w:ascii="Times New Roman" w:eastAsia="標楷體" w:hAnsi="Times New Roman"/>
-                <w:color w:val="FF0000"/>
-                <w:szCs w:val="24"/>
-              </w:rPr>
-            </w:pPr>
-            <w:r>
-              <w:rPr>
-                <w:rFonts w:ascii="Times New Roman" w:eastAsia="標楷體" w:hAnsi="Times New Roman" w:hint="eastAsia"/>
-                <w:color w:val="FF0000"/>
-                <w:szCs w:val="24"/>
-              </w:rPr>
-              <w:lastRenderedPageBreak/>
               <w:t>地圖大翻新，更換障礙物圖片</w:t>
             </w:r>
           </w:p>
@@ -22919,6 +24578,7 @@
                 <w:color w:val="FF0000"/>
                 <w:szCs w:val="24"/>
               </w:rPr>
+              <w:lastRenderedPageBreak/>
               <w:t>遊戲中新增暫停視窗，玩家在暫停視窗中可以選擇繼續玩、重新開始、回到畫面、結束，四種選項</w:t>
             </w:r>
           </w:p>
@@ -22961,6 +24621,7 @@
                 <w:rFonts w:ascii="Times New Roman" w:eastAsia="標楷體" w:hAnsi="Times New Roman" w:hint="eastAsia"/>
                 <w:szCs w:val="24"/>
               </w:rPr>
+              <w:lastRenderedPageBreak/>
               <w:t>合計</w:t>
             </w:r>
           </w:p>
@@ -23026,6 +24687,30 @@
         </w:tc>
       </w:tr>
     </w:tbl>
+    <w:p>
+      <w:pPr>
+        <w:spacing w:line="360" w:lineRule="auto"/>
+        <w:jc w:val="both"/>
+        <w:rPr>
+          <w:rFonts w:ascii="Times New Roman" w:eastAsia="標楷體" w:hAnsi="Times New Roman" w:hint="eastAsia"/>
+        </w:rPr>
+      </w:pPr>
+    </w:p>
+    <w:p>
+      <w:pPr>
+        <w:pStyle w:val="2"/>
+        <w:ind w:left="964" w:hanging="482"/>
+        <w:outlineLvl w:val="1"/>
+      </w:pPr>
+      <w:bookmarkStart w:id="15" w:name="_Toc11285964"/>
+      <w:r>
+        <w:rPr>
+          <w:rFonts w:hint="eastAsia"/>
+        </w:rPr>
+        <w:t>貢獻比例</w:t>
+      </w:r>
+      <w:bookmarkEnd w:id="15"/>
+    </w:p>
     <w:p>
       <w:pPr>
         <w:pStyle w:val="a3"/>
@@ -23033,37 +24718,20 @@
         <w:ind w:leftChars="0" w:left="960"/>
         <w:jc w:val="both"/>
         <w:rPr>
-          <w:rFonts w:ascii="Times New Roman" w:eastAsia="標楷體" w:hAnsi="Times New Roman" w:hint="eastAsia"/>
-        </w:rPr>
-      </w:pPr>
-    </w:p>
-    <w:p>
-      <w:pPr>
-        <w:pStyle w:val="a3"/>
-        <w:numPr>
-          <w:ilvl w:val="1"/>
-          <w:numId w:val="3"/>
-        </w:numPr>
-        <w:spacing w:line="360" w:lineRule="auto"/>
-        <w:ind w:leftChars="0"/>
-        <w:jc w:val="both"/>
-        <w:rPr>
-          <w:rFonts w:ascii="Times New Roman" w:eastAsia="標楷體" w:hAnsi="Times New Roman"/>
-          <w:b/>
-          <w:bCs/>
-          <w:sz w:val="28"/>
-          <w:szCs w:val="28"/>
-        </w:rPr>
-      </w:pPr>
-      <w:r>
-        <w:rPr>
-          <w:rFonts w:ascii="Times New Roman" w:eastAsia="標楷體" w:hAnsi="Times New Roman" w:hint="eastAsia"/>
-          <w:b/>
-          <w:bCs/>
-          <w:sz w:val="28"/>
-          <w:szCs w:val="28"/>
-        </w:rPr>
-        <w:t>貢獻比例</w:t>
+          <w:rFonts w:ascii="Times New Roman" w:eastAsia="標楷體" w:hAnsi="Times New Roman"/>
+        </w:rPr>
+      </w:pPr>
+      <w:r>
+        <w:rPr>
+          <w:rFonts w:ascii="Times New Roman" w:eastAsia="標楷體" w:hAnsi="Times New Roman" w:hint="eastAsia"/>
+        </w:rPr>
+        <w:t>徐紹崴</w:t>
+      </w:r>
+      <w:r>
+        <w:rPr>
+          <w:rFonts w:ascii="Times New Roman" w:eastAsia="標楷體" w:hAnsi="Times New Roman" w:hint="eastAsia"/>
+        </w:rPr>
+        <w:t xml:space="preserve"> 50%</w:t>
       </w:r>
     </w:p>
     <w:p>
@@ -23073,14 +24741,14 @@
         <w:ind w:leftChars="0" w:left="960"/>
         <w:jc w:val="both"/>
         <w:rPr>
-          <w:rFonts w:ascii="Times New Roman" w:eastAsia="標楷體" w:hAnsi="Times New Roman" w:hint="eastAsia"/>
-        </w:rPr>
-      </w:pPr>
-      <w:r>
-        <w:rPr>
-          <w:rFonts w:ascii="Times New Roman" w:eastAsia="標楷體" w:hAnsi="Times New Roman" w:hint="eastAsia"/>
-        </w:rPr>
-        <w:t>徐紹崴</w:t>
+          <w:rFonts w:ascii="Times New Roman" w:eastAsia="標楷體" w:hAnsi="Times New Roman"/>
+        </w:rPr>
+      </w:pPr>
+      <w:r>
+        <w:rPr>
+          <w:rFonts w:ascii="Times New Roman" w:eastAsia="標楷體" w:hAnsi="Times New Roman" w:hint="eastAsia"/>
+        </w:rPr>
+        <w:t>郭宗育</w:t>
       </w:r>
       <w:r>
         <w:rPr>
@@ -23091,60 +24759,22 @@
     </w:p>
     <w:p>
       <w:pPr>
-        <w:pStyle w:val="a3"/>
-        <w:spacing w:line="360" w:lineRule="auto"/>
-        <w:ind w:leftChars="0" w:left="960"/>
-        <w:jc w:val="both"/>
-        <w:rPr>
-          <w:rFonts w:ascii="Times New Roman" w:eastAsia="標楷體" w:hAnsi="Times New Roman"/>
-        </w:rPr>
-      </w:pPr>
-      <w:r>
-        <w:rPr>
-          <w:rFonts w:ascii="Times New Roman" w:eastAsia="標楷體" w:hAnsi="Times New Roman" w:hint="eastAsia"/>
-        </w:rPr>
-        <w:t>郭宗育</w:t>
-      </w:r>
-      <w:r>
-        <w:rPr>
-          <w:rFonts w:ascii="Times New Roman" w:eastAsia="標楷體" w:hAnsi="Times New Roman" w:hint="eastAsia"/>
-        </w:rPr>
-        <w:t xml:space="preserve"> 50%</w:t>
-      </w:r>
-    </w:p>
-    <w:p>
-      <w:pPr>
-        <w:pStyle w:val="a3"/>
-        <w:numPr>
-          <w:ilvl w:val="1"/>
-          <w:numId w:val="3"/>
-        </w:numPr>
-        <w:spacing w:line="360" w:lineRule="auto"/>
-        <w:ind w:leftChars="0"/>
-        <w:jc w:val="both"/>
-        <w:rPr>
-          <w:rFonts w:ascii="Times New Roman" w:eastAsia="標楷體" w:hAnsi="Times New Roman"/>
-          <w:b/>
-          <w:bCs/>
-          <w:sz w:val="28"/>
-          <w:szCs w:val="28"/>
-        </w:rPr>
-      </w:pPr>
-      <w:r>
-        <w:rPr>
-          <w:rFonts w:ascii="Times New Roman" w:eastAsia="標楷體" w:hAnsi="Times New Roman" w:hint="eastAsia"/>
-          <w:b/>
-          <w:bCs/>
-          <w:sz w:val="28"/>
-          <w:szCs w:val="28"/>
-        </w:rPr>
-        <w:lastRenderedPageBreak/>
+        <w:pStyle w:val="2"/>
+        <w:ind w:left="964" w:hanging="482"/>
+        <w:outlineLvl w:val="1"/>
+      </w:pPr>
+      <w:bookmarkStart w:id="16" w:name="_Toc11285965"/>
+      <w:r>
+        <w:rPr>
+          <w:rFonts w:hint="eastAsia"/>
+        </w:rPr>
         <w:t>自我檢核表</w:t>
       </w:r>
+      <w:bookmarkEnd w:id="16"/>
     </w:p>
     <w:tbl>
       <w:tblPr>
-        <w:tblStyle w:val="a4"/>
+        <w:tblStyle w:val="a5"/>
         <w:tblW w:w="0" w:type="auto"/>
         <w:tblInd w:w="534" w:type="dxa"/>
         <w:tblLook w:val="04A0" w:firstRow="1" w:lastRow="0" w:firstColumn="1" w:lastColumn="0" w:noHBand="0" w:noVBand="1"/>
@@ -24218,61 +25848,34 @@
     </w:tbl>
     <w:p>
       <w:pPr>
-        <w:pStyle w:val="a3"/>
-        <w:numPr>
-          <w:ilvl w:val="1"/>
-          <w:numId w:val="3"/>
-        </w:numPr>
-        <w:spacing w:line="360" w:lineRule="auto"/>
-        <w:ind w:leftChars="0"/>
-        <w:jc w:val="both"/>
-        <w:rPr>
-          <w:rFonts w:ascii="Times New Roman" w:eastAsia="標楷體" w:hAnsi="Times New Roman"/>
-          <w:b/>
-          <w:bCs/>
-          <w:sz w:val="28"/>
-          <w:szCs w:val="28"/>
-        </w:rPr>
-      </w:pPr>
-      <w:r>
-        <w:rPr>
-          <w:rFonts w:ascii="Times New Roman" w:eastAsia="標楷體" w:hAnsi="Times New Roman" w:hint="eastAsia"/>
-          <w:b/>
-          <w:bCs/>
-          <w:sz w:val="28"/>
-          <w:szCs w:val="28"/>
-        </w:rPr>
+        <w:pStyle w:val="2"/>
+        <w:ind w:left="964" w:hanging="482"/>
+        <w:outlineLvl w:val="1"/>
+      </w:pPr>
+      <w:bookmarkStart w:id="17" w:name="_Toc11285966"/>
+      <w:r>
+        <w:rPr>
+          <w:rFonts w:hint="eastAsia"/>
+        </w:rPr>
+        <w:lastRenderedPageBreak/>
         <w:t>收穫</w:t>
       </w:r>
+      <w:bookmarkEnd w:id="17"/>
     </w:p>
     <w:p>
       <w:pPr>
-        <w:pStyle w:val="a3"/>
-        <w:numPr>
-          <w:ilvl w:val="1"/>
-          <w:numId w:val="3"/>
-        </w:numPr>
-        <w:spacing w:line="360" w:lineRule="auto"/>
-        <w:ind w:leftChars="0"/>
-        <w:jc w:val="both"/>
-        <w:rPr>
-          <w:rFonts w:ascii="Times New Roman" w:eastAsia="標楷體" w:hAnsi="Times New Roman"/>
-          <w:b/>
-          <w:bCs/>
-          <w:sz w:val="28"/>
-          <w:szCs w:val="28"/>
-        </w:rPr>
-      </w:pPr>
-      <w:r>
-        <w:rPr>
-          <w:rFonts w:ascii="Times New Roman" w:eastAsia="標楷體" w:hAnsi="Times New Roman" w:hint="eastAsia"/>
-          <w:b/>
-          <w:bCs/>
-          <w:sz w:val="28"/>
-          <w:szCs w:val="28"/>
+        <w:pStyle w:val="2"/>
+        <w:ind w:left="964" w:hanging="482"/>
+        <w:outlineLvl w:val="1"/>
+      </w:pPr>
+      <w:bookmarkStart w:id="18" w:name="_Toc11285967"/>
+      <w:r>
+        <w:rPr>
+          <w:rFonts w:hint="eastAsia"/>
         </w:rPr>
         <w:t>心得、感想</w:t>
       </w:r>
+      <w:bookmarkEnd w:id="18"/>
     </w:p>
     <w:p>
       <w:pPr>
@@ -24292,42 +25895,112 @@
     </w:p>
     <w:p>
       <w:pPr>
-        <w:pStyle w:val="a3"/>
-        <w:numPr>
-          <w:ilvl w:val="0"/>
-          <w:numId w:val="3"/>
-        </w:numPr>
-        <w:spacing w:line="360" w:lineRule="auto"/>
-        <w:ind w:leftChars="0"/>
-        <w:jc w:val="both"/>
-        <w:rPr>
-          <w:rFonts w:ascii="Times New Roman" w:eastAsia="標楷體" w:hAnsi="Times New Roman" w:hint="eastAsia"/>
-          <w:b/>
-          <w:bCs/>
-          <w:sz w:val="32"/>
-          <w:szCs w:val="32"/>
-        </w:rPr>
-      </w:pPr>
-      <w:r>
-        <w:rPr>
-          <w:rFonts w:ascii="Times New Roman" w:eastAsia="標楷體" w:hAnsi="Times New Roman" w:hint="eastAsia"/>
-          <w:b/>
-          <w:bCs/>
-          <w:sz w:val="32"/>
-          <w:szCs w:val="32"/>
+        <w:pStyle w:val="1"/>
+        <w:ind w:left="482" w:hanging="482"/>
+        <w:outlineLvl w:val="0"/>
+      </w:pPr>
+      <w:bookmarkStart w:id="19" w:name="_Toc11285968"/>
+      <w:r>
+        <w:rPr>
+          <w:rFonts w:hint="eastAsia"/>
         </w:rPr>
         <w:lastRenderedPageBreak/>
         <w:t>附錄</w:t>
       </w:r>
+      <w:bookmarkEnd w:id="19"/>
     </w:p>
     <w:sectPr>
       <w:pgSz w:w="11906" w:h="16838"/>
       <w:pgMar w:top="1440" w:right="1800" w:bottom="1440" w:left="1800" w:header="851" w:footer="992" w:gutter="0"/>
+      <w:pgNumType w:start="1"/>
       <w:cols w:space="425"/>
       <w:docGrid w:type="lines" w:linePitch="360"/>
     </w:sectPr>
   </w:body>
 </w:document>
+</file>
+
+<file path=word/endnotes.xml><?xml version="1.0" encoding="utf-8"?>
+<w:endnotes xmlns:wpc="http://schemas.microsoft.com/office/word/2010/wordprocessingCanvas" xmlns:cx="http://schemas.microsoft.com/office/drawing/2014/chartex" xmlns:cx1="http://schemas.microsoft.com/office/drawing/2015/9/8/chartex" xmlns:cx2="http://schemas.microsoft.com/office/drawing/2015/10/21/chartex" xmlns:cx3="http://schemas.microsoft.com/office/drawing/2016/5/9/chartex" xmlns:cx4="http://schemas.microsoft.com/office/drawing/2016/5/10/chartex" xmlns:cx5="http://schemas.microsoft.com/office/drawing/2016/5/11/chartex" xmlns:cx6="http://schemas.microsoft.com/office/drawing/2016/5/12/chartex" xmlns:cx7="http://schemas.microsoft.com/office/drawing/2016/5/13/chartex" xmlns:cx8="http://schemas.microsoft.com/office/drawing/2016/5/14/chartex" xmlns:mc="http://schemas.openxmlformats.org/markup-compatibility/2006" xmlns:aink="http://schemas.microsoft.com/office/drawing/2016/ink" xmlns:am3d="http://schemas.microsoft.com/office/drawing/2017/model3d" xmlns:o="urn:schemas-microsoft-com:office:office" xmlns:r="http://schemas.openxmlformats.org/officeDocument/2006/relationships" xmlns:m="http://schemas.openxmlformats.org/officeDocument/2006/math" xmlns:v="urn:schemas-microsoft-com:vml" xmlns:wp14="http://schemas.microsoft.com/office/word/2010/wordprocessingDrawing" xmlns:wp="http://schemas.openxmlformats.org/drawingml/2006/wordprocessingDrawing" xmlns:w10="urn:schemas-microsoft-com:office:word" xmlns:w="http://schemas.openxmlformats.org/wordprocessingml/2006/main" xmlns:w14="http://schemas.microsoft.com/office/word/2010/wordml" xmlns:w15="http://schemas.microsoft.com/office/word/2012/wordml" xmlns:w16cid="http://schemas.microsoft.com/office/word/2016/wordml/cid" xmlns:w16se="http://schemas.microsoft.com/office/word/2015/wordml/symex" xmlns:wpg="http://schemas.microsoft.com/office/word/2010/wordprocessingGroup" xmlns:wpi="http://schemas.microsoft.com/office/word/2010/wordprocessingInk" xmlns:wne="http://schemas.microsoft.com/office/word/2006/wordml" xmlns:wps="http://schemas.microsoft.com/office/word/2010/wordprocessingShape" mc:Ignorable="w14 w15 w16se w16cid wp14">
+  <w:endnote w:type="separator" w:id="-1">
+    <w:p>
+      <w:r>
+        <w:separator/>
+      </w:r>
+    </w:p>
+  </w:endnote>
+  <w:endnote w:type="continuationSeparator" w:id="0">
+    <w:p>
+      <w:r>
+        <w:continuationSeparator/>
+      </w:r>
+    </w:p>
+  </w:endnote>
+</w:endnotes>
+</file>
+
+<file path=word/footer1.xml><?xml version="1.0" encoding="utf-8"?>
+<w:ftr xmlns:wpc="http://schemas.microsoft.com/office/word/2010/wordprocessingCanvas" xmlns:cx="http://schemas.microsoft.com/office/drawing/2014/chartex" xmlns:cx1="http://schemas.microsoft.com/office/drawing/2015/9/8/chartex" xmlns:cx2="http://schemas.microsoft.com/office/drawing/2015/10/21/chartex" xmlns:cx3="http://schemas.microsoft.com/office/drawing/2016/5/9/chartex" xmlns:cx4="http://schemas.microsoft.com/office/drawing/2016/5/10/chartex" xmlns:cx5="http://schemas.microsoft.com/office/drawing/2016/5/11/chartex" xmlns:cx6="http://schemas.microsoft.com/office/drawing/2016/5/12/chartex" xmlns:cx7="http://schemas.microsoft.com/office/drawing/2016/5/13/chartex" xmlns:cx8="http://schemas.microsoft.com/office/drawing/2016/5/14/chartex" xmlns:mc="http://schemas.openxmlformats.org/markup-compatibility/2006" xmlns:aink="http://schemas.microsoft.com/office/drawing/2016/ink" xmlns:am3d="http://schemas.microsoft.com/office/drawing/2017/model3d" xmlns:o="urn:schemas-microsoft-com:office:office" xmlns:r="http://schemas.openxmlformats.org/officeDocument/2006/relationships" xmlns:m="http://schemas.openxmlformats.org/officeDocument/2006/math" xmlns:v="urn:schemas-microsoft-com:vml" xmlns:wp14="http://schemas.microsoft.com/office/word/2010/wordprocessingDrawing" xmlns:wp="http://schemas.openxmlformats.org/drawingml/2006/wordprocessingDrawing" xmlns:w10="urn:schemas-microsoft-com:office:word" xmlns:w="http://schemas.openxmlformats.org/wordprocessingml/2006/main" xmlns:w14="http://schemas.microsoft.com/office/word/2010/wordml" xmlns:w15="http://schemas.microsoft.com/office/word/2012/wordml" xmlns:w16cid="http://schemas.microsoft.com/office/word/2016/wordml/cid" xmlns:w16se="http://schemas.microsoft.com/office/word/2015/wordml/symex" xmlns:wpg="http://schemas.microsoft.com/office/word/2010/wordprocessingGroup" xmlns:wpi="http://schemas.microsoft.com/office/word/2010/wordprocessingInk" xmlns:wne="http://schemas.microsoft.com/office/word/2006/wordml" xmlns:wps="http://schemas.microsoft.com/office/word/2010/wordprocessingShape" mc:Ignorable="w14 w15 w16se w16cid wp14">
+  <w:sdt>
+    <w:sdtPr>
+      <w:id w:val="-2104870870"/>
+      <w:docPartObj>
+        <w:docPartGallery w:val="Page Numbers (Bottom of Page)"/>
+        <w:docPartUnique/>
+      </w:docPartObj>
+    </w:sdtPr>
+    <w:sdtContent>
+      <w:p>
+        <w:pPr>
+          <w:pStyle w:val="aa"/>
+          <w:jc w:val="center"/>
+        </w:pPr>
+        <w:r>
+          <w:fldChar w:fldCharType="begin"/>
+        </w:r>
+        <w:r>
+          <w:instrText>PAGE   \* MERGEFORMAT</w:instrText>
+        </w:r>
+        <w:r>
+          <w:fldChar w:fldCharType="separate"/>
+        </w:r>
+        <w:r>
+          <w:rPr>
+            <w:lang w:val="zh-TW"/>
+          </w:rPr>
+          <w:t>2</w:t>
+        </w:r>
+        <w:r>
+          <w:fldChar w:fldCharType="end"/>
+        </w:r>
+      </w:p>
+    </w:sdtContent>
+  </w:sdt>
+  <w:p>
+    <w:pPr>
+      <w:pStyle w:val="aa"/>
+    </w:pPr>
+  </w:p>
+</w:ftr>
+</file>
+
+<file path=word/footnotes.xml><?xml version="1.0" encoding="utf-8"?>
+<w:footnotes xmlns:wpc="http://schemas.microsoft.com/office/word/2010/wordprocessingCanvas" xmlns:cx="http://schemas.microsoft.com/office/drawing/2014/chartex" xmlns:cx1="http://schemas.microsoft.com/office/drawing/2015/9/8/chartex" xmlns:cx2="http://schemas.microsoft.com/office/drawing/2015/10/21/chartex" xmlns:cx3="http://schemas.microsoft.com/office/drawing/2016/5/9/chartex" xmlns:cx4="http://schemas.microsoft.com/office/drawing/2016/5/10/chartex" xmlns:cx5="http://schemas.microsoft.com/office/drawing/2016/5/11/chartex" xmlns:cx6="http://schemas.microsoft.com/office/drawing/2016/5/12/chartex" xmlns:cx7="http://schemas.microsoft.com/office/drawing/2016/5/13/chartex" xmlns:cx8="http://schemas.microsoft.com/office/drawing/2016/5/14/chartex" xmlns:mc="http://schemas.openxmlformats.org/markup-compatibility/2006" xmlns:aink="http://schemas.microsoft.com/office/drawing/2016/ink" xmlns:am3d="http://schemas.microsoft.com/office/drawing/2017/model3d" xmlns:o="urn:schemas-microsoft-com:office:office" xmlns:r="http://schemas.openxmlformats.org/officeDocument/2006/relationships" xmlns:m="http://schemas.openxmlformats.org/officeDocument/2006/math" xmlns:v="urn:schemas-microsoft-com:vml" xmlns:wp14="http://schemas.microsoft.com/office/word/2010/wordprocessingDrawing" xmlns:wp="http://schemas.openxmlformats.org/drawingml/2006/wordprocessingDrawing" xmlns:w10="urn:schemas-microsoft-com:office:word" xmlns:w="http://schemas.openxmlformats.org/wordprocessingml/2006/main" xmlns:w14="http://schemas.microsoft.com/office/word/2010/wordml" xmlns:w15="http://schemas.microsoft.com/office/word/2012/wordml" xmlns:w16cid="http://schemas.microsoft.com/office/word/2016/wordml/cid" xmlns:w16se="http://schemas.microsoft.com/office/word/2015/wordml/symex" xmlns:wpg="http://schemas.microsoft.com/office/word/2010/wordprocessingGroup" xmlns:wpi="http://schemas.microsoft.com/office/word/2010/wordprocessingInk" xmlns:wne="http://schemas.microsoft.com/office/word/2006/wordml" xmlns:wps="http://schemas.microsoft.com/office/word/2010/wordprocessingShape" mc:Ignorable="w14 w15 w16se w16cid wp14">
+  <w:footnote w:type="separator" w:id="-1">
+    <w:p>
+      <w:r>
+        <w:separator/>
+      </w:r>
+    </w:p>
+  </w:footnote>
+  <w:footnote w:type="continuationSeparator" w:id="0">
+    <w:p>
+      <w:r>
+        <w:continuationSeparator/>
+      </w:r>
+    </w:p>
+  </w:footnote>
+</w:footnotes>
 </file>
 
 <file path=word/numbering.xml><?xml version="1.0" encoding="utf-8"?>
@@ -24682,10 +26355,11 @@
   <w:abstractNum w:abstractNumId="4" w15:restartNumberingAfterBreak="0">
     <w:nsid w:val="3FFC55F1"/>
     <w:multiLevelType w:val="hybridMultilevel"/>
-    <w:tmpl w:val="8F042B2E"/>
-    <w:lvl w:ilvl="0" w:tplc="FFBA3628">
+    <w:tmpl w:val="ADBECFE6"/>
+    <w:lvl w:ilvl="0" w:tplc="DFA44126">
       <w:start w:val="1"/>
       <w:numFmt w:val="ideographLegalTraditional"/>
+      <w:pStyle w:val="1"/>
       <w:lvlText w:val="%1、"/>
       <w:lvlJc w:val="left"/>
       <w:pPr>
@@ -24699,9 +26373,10 @@
         <w:lang w:val="en-US"/>
       </w:rPr>
     </w:lvl>
-    <w:lvl w:ilvl="1" w:tplc="0F9E5BA0">
+    <w:lvl w:ilvl="1" w:tplc="2F926330">
       <w:start w:val="1"/>
       <w:numFmt w:val="taiwaneseCountingThousand"/>
+      <w:pStyle w:val="2"/>
       <w:lvlText w:val="%2、"/>
       <w:lvlJc w:val="left"/>
       <w:pPr>
@@ -25451,6 +27126,7 @@
     <w:lsdException w:name="HTML Sample" w:semiHidden="1" w:unhideWhenUsed="1"/>
     <w:lsdException w:name="HTML Typewriter" w:semiHidden="1" w:unhideWhenUsed="1"/>
     <w:lsdException w:name="HTML Variable" w:semiHidden="1" w:unhideWhenUsed="1"/>
+    <w:lsdException w:name="Normal Table" w:semiHidden="1" w:unhideWhenUsed="1"/>
     <w:lsdException w:name="annotation subject" w:semiHidden="1" w:unhideWhenUsed="1"/>
     <w:lsdException w:name="No List" w:semiHidden="1" w:unhideWhenUsed="1"/>
     <w:lsdException w:name="Outline List 1" w:semiHidden="1" w:unhideWhenUsed="1"/>
@@ -25497,8 +27173,10 @@
     <w:lsdException w:name="Table Subtle 2" w:semiHidden="1" w:unhideWhenUsed="1"/>
     <w:lsdException w:name="Table Web 1" w:semiHidden="1" w:unhideWhenUsed="1"/>
     <w:lsdException w:name="Table Web 2" w:semiHidden="1" w:unhideWhenUsed="1"/>
+    <w:lsdException w:name="Table Web 3" w:semiHidden="1" w:unhideWhenUsed="1"/>
     <w:lsdException w:name="Balloon Text" w:semiHidden="1" w:unhideWhenUsed="1"/>
     <w:lsdException w:name="Table Grid" w:uiPriority="59"/>
+    <w:lsdException w:name="Table Theme" w:semiHidden="1" w:unhideWhenUsed="1"/>
     <w:lsdException w:name="Placeholder Text" w:semiHidden="1"/>
     <w:lsdException w:name="No Spacing" w:uiPriority="1" w:qFormat="1"/>
     <w:lsdException w:name="Light Shading" w:uiPriority="60"/>
@@ -25727,11 +27405,11 @@
       <w:widowControl w:val="0"/>
     </w:pPr>
   </w:style>
-  <w:style w:type="paragraph" w:styleId="1">
+  <w:style w:type="paragraph" w:styleId="10">
     <w:name w:val="heading 1"/>
     <w:basedOn w:val="a"/>
     <w:next w:val="a"/>
-    <w:link w:val="10"/>
+    <w:link w:val="11"/>
     <w:uiPriority w:val="9"/>
     <w:qFormat/>
     <w:rsid w:val="00E618D7"/>
@@ -25779,6 +27457,7 @@
   <w:style w:type="paragraph" w:styleId="a3">
     <w:name w:val="List Paragraph"/>
     <w:basedOn w:val="a"/>
+    <w:link w:val="a4"/>
     <w:uiPriority w:val="34"/>
     <w:qFormat/>
     <w:rsid w:val="00D7086F"/>
@@ -25786,7 +27465,7 @@
       <w:ind w:leftChars="200" w:left="480"/>
     </w:pPr>
   </w:style>
-  <w:style w:type="table" w:styleId="a4">
+  <w:style w:type="table" w:styleId="a5">
     <w:name w:val="Table Grid"/>
     <w:basedOn w:val="a1"/>
     <w:uiPriority w:val="59"/>
@@ -25802,7 +27481,7 @@
       </w:tblBorders>
     </w:tblPr>
   </w:style>
-  <w:style w:type="character" w:styleId="a5">
+  <w:style w:type="character" w:styleId="a6">
     <w:name w:val="Hyperlink"/>
     <w:basedOn w:val="a0"/>
     <w:uiPriority w:val="99"/>
@@ -25813,10 +27492,10 @@
       <w:u w:val="single"/>
     </w:rPr>
   </w:style>
-  <w:style w:type="character" w:customStyle="1" w:styleId="10">
+  <w:style w:type="character" w:customStyle="1" w:styleId="11">
     <w:name w:val="標題 1 字元"/>
     <w:basedOn w:val="a0"/>
-    <w:link w:val="1"/>
+    <w:link w:val="10"/>
     <w:uiPriority w:val="9"/>
     <w:rsid w:val="00E618D7"/>
     <w:rPr>
@@ -25828,9 +27507,9 @@
       <w:szCs w:val="52"/>
     </w:rPr>
   </w:style>
-  <w:style w:type="paragraph" w:styleId="a6">
+  <w:style w:type="paragraph" w:styleId="a7">
     <w:name w:val="TOC Heading"/>
-    <w:basedOn w:val="1"/>
+    <w:basedOn w:val="10"/>
     <w:next w:val="a"/>
     <w:uiPriority w:val="39"/>
     <w:unhideWhenUsed/>
@@ -25849,6 +27528,165 @@
       <w:kern w:val="0"/>
       <w:sz w:val="32"/>
       <w:szCs w:val="32"/>
+    </w:rPr>
+  </w:style>
+  <w:style w:type="paragraph" w:customStyle="1" w:styleId="1">
+    <w:name w:val="樣式1"/>
+    <w:basedOn w:val="a3"/>
+    <w:link w:val="12"/>
+    <w:qFormat/>
+    <w:rsid w:val="00677177"/>
+    <w:pPr>
+      <w:numPr>
+        <w:numId w:val="3"/>
+      </w:numPr>
+      <w:spacing w:line="360" w:lineRule="auto"/>
+      <w:ind w:leftChars="0"/>
+      <w:jc w:val="both"/>
+    </w:pPr>
+    <w:rPr>
+      <w:rFonts w:ascii="Times New Roman" w:eastAsia="標楷體" w:hAnsi="Times New Roman"/>
+      <w:b/>
+      <w:bCs/>
+      <w:sz w:val="32"/>
+      <w:szCs w:val="32"/>
+    </w:rPr>
+  </w:style>
+  <w:style w:type="paragraph" w:customStyle="1" w:styleId="2">
+    <w:name w:val="樣式2"/>
+    <w:basedOn w:val="a3"/>
+    <w:link w:val="20"/>
+    <w:qFormat/>
+    <w:rsid w:val="00677177"/>
+    <w:pPr>
+      <w:numPr>
+        <w:ilvl w:val="1"/>
+        <w:numId w:val="3"/>
+      </w:numPr>
+      <w:spacing w:line="360" w:lineRule="auto"/>
+      <w:ind w:leftChars="0"/>
+      <w:jc w:val="both"/>
+    </w:pPr>
+    <w:rPr>
+      <w:rFonts w:ascii="Times New Roman" w:eastAsia="標楷體" w:hAnsi="Times New Roman"/>
+      <w:b/>
+      <w:bCs/>
+      <w:sz w:val="28"/>
+      <w:szCs w:val="28"/>
+    </w:rPr>
+  </w:style>
+  <w:style w:type="character" w:customStyle="1" w:styleId="a4">
+    <w:name w:val="清單段落 字元"/>
+    <w:basedOn w:val="a0"/>
+    <w:link w:val="a3"/>
+    <w:uiPriority w:val="34"/>
+    <w:rsid w:val="00677177"/>
+  </w:style>
+  <w:style w:type="character" w:customStyle="1" w:styleId="12">
+    <w:name w:val="樣式1 字元"/>
+    <w:basedOn w:val="a4"/>
+    <w:link w:val="1"/>
+    <w:rsid w:val="00677177"/>
+    <w:rPr>
+      <w:rFonts w:ascii="Times New Roman" w:eastAsia="標楷體" w:hAnsi="Times New Roman"/>
+      <w:b/>
+      <w:bCs/>
+      <w:sz w:val="32"/>
+      <w:szCs w:val="32"/>
+    </w:rPr>
+  </w:style>
+  <w:style w:type="paragraph" w:styleId="21">
+    <w:name w:val="toc 2"/>
+    <w:basedOn w:val="a"/>
+    <w:next w:val="a"/>
+    <w:autoRedefine/>
+    <w:uiPriority w:val="39"/>
+    <w:unhideWhenUsed/>
+    <w:rsid w:val="00677177"/>
+    <w:pPr>
+      <w:ind w:leftChars="200" w:left="480"/>
+    </w:pPr>
+  </w:style>
+  <w:style w:type="character" w:customStyle="1" w:styleId="20">
+    <w:name w:val="樣式2 字元"/>
+    <w:basedOn w:val="a4"/>
+    <w:link w:val="2"/>
+    <w:rsid w:val="00677177"/>
+    <w:rPr>
+      <w:rFonts w:ascii="Times New Roman" w:eastAsia="標楷體" w:hAnsi="Times New Roman"/>
+      <w:b/>
+      <w:bCs/>
+      <w:sz w:val="28"/>
+      <w:szCs w:val="28"/>
+    </w:rPr>
+  </w:style>
+  <w:style w:type="paragraph" w:styleId="13">
+    <w:name w:val="toc 1"/>
+    <w:basedOn w:val="a"/>
+    <w:next w:val="a"/>
+    <w:autoRedefine/>
+    <w:uiPriority w:val="39"/>
+    <w:unhideWhenUsed/>
+    <w:rsid w:val="00677177"/>
+  </w:style>
+  <w:style w:type="paragraph" w:styleId="a8">
+    <w:name w:val="header"/>
+    <w:basedOn w:val="a"/>
+    <w:link w:val="a9"/>
+    <w:uiPriority w:val="99"/>
+    <w:unhideWhenUsed/>
+    <w:rsid w:val="004A14AE"/>
+    <w:pPr>
+      <w:tabs>
+        <w:tab w:val="center" w:pos="4153"/>
+        <w:tab w:val="right" w:pos="8306"/>
+      </w:tabs>
+      <w:snapToGrid w:val="0"/>
+    </w:pPr>
+    <w:rPr>
+      <w:sz w:val="20"/>
+      <w:szCs w:val="20"/>
+    </w:rPr>
+  </w:style>
+  <w:style w:type="character" w:customStyle="1" w:styleId="a9">
+    <w:name w:val="頁首 字元"/>
+    <w:basedOn w:val="a0"/>
+    <w:link w:val="a8"/>
+    <w:uiPriority w:val="99"/>
+    <w:rsid w:val="004A14AE"/>
+    <w:rPr>
+      <w:sz w:val="20"/>
+      <w:szCs w:val="20"/>
+    </w:rPr>
+  </w:style>
+  <w:style w:type="paragraph" w:styleId="aa">
+    <w:name w:val="footer"/>
+    <w:basedOn w:val="a"/>
+    <w:link w:val="ab"/>
+    <w:uiPriority w:val="99"/>
+    <w:unhideWhenUsed/>
+    <w:rsid w:val="004A14AE"/>
+    <w:pPr>
+      <w:tabs>
+        <w:tab w:val="center" w:pos="4153"/>
+        <w:tab w:val="right" w:pos="8306"/>
+      </w:tabs>
+      <w:snapToGrid w:val="0"/>
+    </w:pPr>
+    <w:rPr>
+      <w:sz w:val="20"/>
+      <w:szCs w:val="20"/>
+    </w:rPr>
+  </w:style>
+  <w:style w:type="character" w:customStyle="1" w:styleId="ab">
+    <w:name w:val="頁尾 字元"/>
+    <w:basedOn w:val="a0"/>
+    <w:link w:val="aa"/>
+    <w:uiPriority w:val="99"/>
+    <w:rsid w:val="004A14AE"/>
+    <w:rPr>
+      <w:sz w:val="20"/>
+      <w:szCs w:val="20"/>
     </w:rPr>
   </w:style>
 </w:styles>

</xml_diff>

<commit_message>
SLoWMoTIoN Ver 1.20.9.2 : report v2.2 -> add reuslt
</commit_message>
<xml_diff>
--- a/SLoWMoTIoN/RES/report/report.docx
+++ b/SLoWMoTIoN/RES/report/report.docx
@@ -2123,7 +2123,7 @@
               <w:spacing w:line="360" w:lineRule="auto"/>
               <w:jc w:val="both"/>
               <w:rPr>
-                <w:rFonts w:ascii="Times New Roman" w:eastAsia="標楷體" w:hAnsi="Times New Roman" w:hint="eastAsia"/>
+                <w:rFonts w:ascii="Times New Roman" w:eastAsia="標楷體" w:hAnsi="Times New Roman"/>
               </w:rPr>
             </w:pPr>
             <w:r>
@@ -2165,7 +2165,7 @@
               <w:spacing w:line="360" w:lineRule="auto"/>
               <w:jc w:val="both"/>
               <w:rPr>
-                <w:rFonts w:ascii="Times New Roman" w:eastAsia="標楷體" w:hAnsi="Times New Roman" w:hint="eastAsia"/>
+                <w:rFonts w:ascii="Times New Roman" w:eastAsia="標楷體" w:hAnsi="Times New Roman"/>
               </w:rPr>
             </w:pPr>
             <w:r>
@@ -2207,7 +2207,7 @@
               <w:spacing w:line="360" w:lineRule="auto"/>
               <w:jc w:val="both"/>
               <w:rPr>
-                <w:rFonts w:ascii="Times New Roman" w:eastAsia="標楷體" w:hAnsi="Times New Roman" w:hint="eastAsia"/>
+                <w:rFonts w:ascii="Times New Roman" w:eastAsia="標楷體" w:hAnsi="Times New Roman"/>
               </w:rPr>
             </w:pPr>
             <w:r>
@@ -2267,7 +2267,7 @@
               <w:spacing w:line="360" w:lineRule="auto"/>
               <w:jc w:val="both"/>
               <w:rPr>
-                <w:rFonts w:ascii="Times New Roman" w:eastAsia="標楷體" w:hAnsi="Times New Roman" w:hint="eastAsia"/>
+                <w:rFonts w:ascii="Times New Roman" w:eastAsia="標楷體" w:hAnsi="Times New Roman"/>
               </w:rPr>
             </w:pPr>
             <w:r>
@@ -2309,7 +2309,7 @@
               <w:spacing w:line="360" w:lineRule="auto"/>
               <w:jc w:val="both"/>
               <w:rPr>
-                <w:rFonts w:ascii="Times New Roman" w:eastAsia="標楷體" w:hAnsi="Times New Roman" w:hint="eastAsia"/>
+                <w:rFonts w:ascii="Times New Roman" w:eastAsia="標楷體" w:hAnsi="Times New Roman"/>
               </w:rPr>
             </w:pPr>
             <w:r>
@@ -3311,8 +3311,6 @@
               </w:rPr>
               <w:t>以及</w:t>
             </w:r>
-            <w:bookmarkStart w:id="10" w:name="_GoBack"/>
-            <w:bookmarkEnd w:id="10"/>
             <w:r>
               <w:rPr>
                 <w:rFonts w:ascii="Times New Roman" w:eastAsia="標楷體" w:hAnsi="Times New Roman"/>
@@ -9297,7 +9295,7 @@
         <w:ind w:left="964" w:hanging="482"/>
         <w:outlineLvl w:val="1"/>
       </w:pPr>
-      <w:bookmarkStart w:id="11" w:name="_Toc11285960"/>
+      <w:bookmarkStart w:id="10" w:name="_Toc11285960"/>
       <w:r>
         <w:rPr>
           <w:rFonts w:hint="eastAsia"/>
@@ -9310,7 +9308,7 @@
         </w:rPr>
         <w:t>技術</w:t>
       </w:r>
-      <w:bookmarkEnd w:id="11"/>
+      <w:bookmarkEnd w:id="10"/>
     </w:p>
     <w:tbl>
       <w:tblPr>
@@ -11639,7 +11637,7 @@
         <w:ind w:left="482" w:hanging="482"/>
         <w:outlineLvl w:val="0"/>
       </w:pPr>
-      <w:bookmarkStart w:id="12" w:name="_Toc11285961"/>
+      <w:bookmarkStart w:id="11" w:name="_Toc11285961"/>
       <w:r>
         <w:rPr>
           <w:rFonts w:hint="eastAsia"/>
@@ -11647,7 +11645,7 @@
         <w:lastRenderedPageBreak/>
         <w:t>結語</w:t>
       </w:r>
-      <w:bookmarkEnd w:id="12"/>
+      <w:bookmarkEnd w:id="11"/>
     </w:p>
     <w:p>
       <w:pPr>
@@ -11655,14 +11653,14 @@
         <w:ind w:left="964" w:hanging="482"/>
         <w:outlineLvl w:val="1"/>
       </w:pPr>
-      <w:bookmarkStart w:id="13" w:name="_Toc11285962"/>
+      <w:bookmarkStart w:id="12" w:name="_Toc11285962"/>
       <w:r>
         <w:rPr>
           <w:rFonts w:hint="eastAsia"/>
         </w:rPr>
         <w:t>問題與解決方法：</w:t>
       </w:r>
-      <w:bookmarkEnd w:id="13"/>
+      <w:bookmarkEnd w:id="12"/>
     </w:p>
     <w:p>
       <w:pPr>
@@ -18431,14 +18429,14 @@
         <w:ind w:left="964" w:hanging="482"/>
         <w:outlineLvl w:val="1"/>
       </w:pPr>
-      <w:bookmarkStart w:id="14" w:name="_Toc11285963"/>
+      <w:bookmarkStart w:id="13" w:name="_Toc11285963"/>
       <w:r>
         <w:rPr>
           <w:rFonts w:hint="eastAsia"/>
         </w:rPr>
         <w:t>時間表</w:t>
       </w:r>
-      <w:bookmarkEnd w:id="14"/>
+      <w:bookmarkEnd w:id="13"/>
     </w:p>
     <w:p>
       <w:pPr>
@@ -23331,14 +23329,14 @@
         <w:ind w:left="964" w:hanging="482"/>
         <w:outlineLvl w:val="1"/>
       </w:pPr>
-      <w:bookmarkStart w:id="15" w:name="_Toc11285964"/>
+      <w:bookmarkStart w:id="14" w:name="_Toc11285964"/>
       <w:r>
         <w:rPr>
           <w:rFonts w:hint="eastAsia"/>
         </w:rPr>
         <w:t>貢獻比例</w:t>
       </w:r>
-      <w:bookmarkEnd w:id="15"/>
+      <w:bookmarkEnd w:id="14"/>
     </w:p>
     <w:p>
       <w:pPr>
@@ -23392,14 +23390,14 @@
         <w:ind w:left="964" w:hanging="482"/>
         <w:outlineLvl w:val="1"/>
       </w:pPr>
-      <w:bookmarkStart w:id="16" w:name="_Toc11285965"/>
+      <w:bookmarkStart w:id="15" w:name="_Toc11285965"/>
       <w:r>
         <w:rPr>
           <w:rFonts w:hint="eastAsia"/>
         </w:rPr>
         <w:t>自我檢核表</w:t>
       </w:r>
-      <w:bookmarkEnd w:id="16"/>
+      <w:bookmarkEnd w:id="15"/>
     </w:p>
     <w:tbl>
       <w:tblPr>
@@ -24443,14 +24441,14 @@
         <w:ind w:left="964" w:hanging="482"/>
         <w:outlineLvl w:val="1"/>
       </w:pPr>
-      <w:bookmarkStart w:id="17" w:name="_Toc11285966"/>
+      <w:bookmarkStart w:id="16" w:name="_Toc11285966"/>
       <w:r>
         <w:rPr>
           <w:rFonts w:hint="eastAsia"/>
         </w:rPr>
         <w:t>收穫</w:t>
       </w:r>
-      <w:bookmarkEnd w:id="17"/>
+      <w:bookmarkEnd w:id="16"/>
     </w:p>
     <w:tbl>
       <w:tblPr>
@@ -24460,13 +24458,13 @@
         <w:tblLook w:val="04A0" w:firstRow="1" w:lastRow="0" w:firstColumn="1" w:lastColumn="0" w:noHBand="0" w:noVBand="1"/>
       </w:tblPr>
       <w:tblGrid>
-        <w:gridCol w:w="3779"/>
-        <w:gridCol w:w="3779"/>
+        <w:gridCol w:w="3807"/>
+        <w:gridCol w:w="3751"/>
       </w:tblGrid>
       <w:tr>
         <w:tc>
           <w:tcPr>
-            <w:tcW w:w="4181" w:type="dxa"/>
+            <w:tcW w:w="3807" w:type="dxa"/>
           </w:tcPr>
           <w:p>
             <w:pPr>
@@ -24477,28 +24475,27 @@
               </w:numPr>
               <w:outlineLvl w:val="1"/>
               <w:rPr>
+                <w:b w:val="0"/>
+                <w:bCs w:val="0"/>
+                <w:sz w:val="24"/>
+                <w:szCs w:val="24"/>
+              </w:rPr>
+            </w:pPr>
+            <w:r>
+              <w:rPr>
                 <w:rFonts w:hint="eastAsia"/>
                 <w:b w:val="0"/>
                 <w:bCs w:val="0"/>
                 <w:sz w:val="24"/>
                 <w:szCs w:val="24"/>
               </w:rPr>
-            </w:pPr>
-            <w:r>
-              <w:rPr>
-                <w:rFonts w:hint="eastAsia"/>
-                <w:b w:val="0"/>
-                <w:bCs w:val="0"/>
-                <w:sz w:val="24"/>
-                <w:szCs w:val="24"/>
-              </w:rPr>
               <w:t>郭宗育</w:t>
             </w:r>
           </w:p>
         </w:tc>
         <w:tc>
           <w:tcPr>
-            <w:tcW w:w="4181" w:type="dxa"/>
+            <w:tcW w:w="3751" w:type="dxa"/>
           </w:tcPr>
           <w:p>
             <w:pPr>
@@ -24509,21 +24506,20 @@
               </w:numPr>
               <w:outlineLvl w:val="1"/>
               <w:rPr>
+                <w:b w:val="0"/>
+                <w:bCs w:val="0"/>
+                <w:sz w:val="24"/>
+                <w:szCs w:val="24"/>
+              </w:rPr>
+            </w:pPr>
+            <w:r>
+              <w:rPr>
                 <w:rFonts w:hint="eastAsia"/>
                 <w:b w:val="0"/>
                 <w:bCs w:val="0"/>
                 <w:sz w:val="24"/>
                 <w:szCs w:val="24"/>
               </w:rPr>
-            </w:pPr>
-            <w:r>
-              <w:rPr>
-                <w:rFonts w:hint="eastAsia"/>
-                <w:b w:val="0"/>
-                <w:bCs w:val="0"/>
-                <w:sz w:val="24"/>
-                <w:szCs w:val="24"/>
-              </w:rPr>
               <w:t>徐紹崴</w:t>
             </w:r>
           </w:p>
@@ -24532,7 +24528,7 @@
       <w:tr>
         <w:tc>
           <w:tcPr>
-            <w:tcW w:w="4181" w:type="dxa"/>
+            <w:tcW w:w="3807" w:type="dxa"/>
           </w:tcPr>
           <w:p>
             <w:pPr>
@@ -24543,18 +24539,83 @@
               </w:numPr>
               <w:outlineLvl w:val="1"/>
               <w:rPr>
+                <w:b w:val="0"/>
+                <w:bCs w:val="0"/>
+                <w:sz w:val="24"/>
+                <w:szCs w:val="24"/>
+              </w:rPr>
+            </w:pPr>
+            <w:r>
+              <w:rPr>
+                <w:b w:val="0"/>
+                <w:bCs w:val="0"/>
+                <w:sz w:val="24"/>
+                <w:szCs w:val="24"/>
+              </w:rPr>
+              <w:t>V</w:t>
+            </w:r>
+            <w:r>
+              <w:rPr>
+                <w:b w:val="0"/>
+                <w:bCs w:val="0"/>
+                <w:sz w:val="24"/>
+                <w:szCs w:val="24"/>
+              </w:rPr>
+              <w:t xml:space="preserve">isual </w:t>
+            </w:r>
+            <w:r>
+              <w:rPr>
+                <w:b w:val="0"/>
+                <w:bCs w:val="0"/>
+                <w:sz w:val="24"/>
+                <w:szCs w:val="24"/>
+              </w:rPr>
+              <w:t>S</w:t>
+            </w:r>
+            <w:r>
+              <w:rPr>
+                <w:b w:val="0"/>
+                <w:bCs w:val="0"/>
+                <w:sz w:val="24"/>
+                <w:szCs w:val="24"/>
+              </w:rPr>
+              <w:t>tudio</w:t>
+            </w:r>
+            <w:r>
+              <w:rPr>
                 <w:rFonts w:hint="eastAsia"/>
                 <w:b w:val="0"/>
                 <w:bCs w:val="0"/>
                 <w:sz w:val="24"/>
                 <w:szCs w:val="24"/>
               </w:rPr>
-            </w:pPr>
-          </w:p>
-        </w:tc>
-        <w:tc>
-          <w:tcPr>
-            <w:tcW w:w="4181" w:type="dxa"/>
+              <w:t xml:space="preserve"> </w:t>
+            </w:r>
+            <w:r>
+              <w:rPr>
+                <w:rFonts w:hint="eastAsia"/>
+                <w:b w:val="0"/>
+                <w:bCs w:val="0"/>
+                <w:sz w:val="24"/>
+                <w:szCs w:val="24"/>
+              </w:rPr>
+              <w:t>中斷點除錯</w:t>
+            </w:r>
+            <w:r>
+              <w:rPr>
+                <w:rFonts w:hint="eastAsia"/>
+                <w:b w:val="0"/>
+                <w:bCs w:val="0"/>
+                <w:sz w:val="24"/>
+                <w:szCs w:val="24"/>
+              </w:rPr>
+              <w:t>功能</w:t>
+            </w:r>
+          </w:p>
+        </w:tc>
+        <w:tc>
+          <w:tcPr>
+            <w:tcW w:w="3751" w:type="dxa"/>
           </w:tcPr>
           <w:p>
             <w:pPr>
@@ -24565,7 +24626,6 @@
               </w:numPr>
               <w:outlineLvl w:val="1"/>
               <w:rPr>
-                <w:rFonts w:hint="eastAsia"/>
                 <w:b w:val="0"/>
                 <w:bCs w:val="0"/>
                 <w:sz w:val="24"/>
@@ -24578,7 +24638,7 @@
       <w:tr>
         <w:tc>
           <w:tcPr>
-            <w:tcW w:w="4181" w:type="dxa"/>
+            <w:tcW w:w="3807" w:type="dxa"/>
           </w:tcPr>
           <w:p>
             <w:pPr>
@@ -24589,18 +24649,46 @@
               </w:numPr>
               <w:outlineLvl w:val="1"/>
               <w:rPr>
+                <w:b w:val="0"/>
+                <w:bCs w:val="0"/>
+                <w:sz w:val="24"/>
+                <w:szCs w:val="24"/>
+              </w:rPr>
+            </w:pPr>
+            <w:r>
+              <w:rPr>
                 <w:rFonts w:hint="eastAsia"/>
                 <w:b w:val="0"/>
                 <w:bCs w:val="0"/>
                 <w:sz w:val="24"/>
                 <w:szCs w:val="24"/>
               </w:rPr>
-            </w:pPr>
-          </w:p>
-        </w:tc>
-        <w:tc>
-          <w:tcPr>
-            <w:tcW w:w="4181" w:type="dxa"/>
+              <w:t>C</w:t>
+            </w:r>
+            <w:r>
+              <w:rPr>
+                <w:b w:val="0"/>
+                <w:bCs w:val="0"/>
+                <w:sz w:val="24"/>
+                <w:szCs w:val="24"/>
+              </w:rPr>
+              <w:t xml:space="preserve">++ </w:t>
+            </w:r>
+            <w:r>
+              <w:rPr>
+                <w:rFonts w:hint="eastAsia"/>
+                <w:b w:val="0"/>
+                <w:bCs w:val="0"/>
+                <w:sz w:val="24"/>
+                <w:szCs w:val="24"/>
+              </w:rPr>
+              <w:t>物件使用概念</w:t>
+            </w:r>
+          </w:p>
+        </w:tc>
+        <w:tc>
+          <w:tcPr>
+            <w:tcW w:w="3751" w:type="dxa"/>
           </w:tcPr>
           <w:p>
             <w:pPr>
@@ -24611,7 +24699,6 @@
               </w:numPr>
               <w:outlineLvl w:val="1"/>
               <w:rPr>
-                <w:rFonts w:hint="eastAsia"/>
                 <w:b w:val="0"/>
                 <w:bCs w:val="0"/>
                 <w:sz w:val="24"/>
@@ -24624,7 +24711,7 @@
       <w:tr>
         <w:tc>
           <w:tcPr>
-            <w:tcW w:w="4181" w:type="dxa"/>
+            <w:tcW w:w="3807" w:type="dxa"/>
           </w:tcPr>
           <w:p>
             <w:pPr>
@@ -24635,18 +24722,37 @@
               </w:numPr>
               <w:outlineLvl w:val="1"/>
               <w:rPr>
+                <w:b w:val="0"/>
+                <w:bCs w:val="0"/>
+                <w:sz w:val="24"/>
+                <w:szCs w:val="24"/>
+              </w:rPr>
+            </w:pPr>
+            <w:r>
+              <w:rPr>
                 <w:rFonts w:hint="eastAsia"/>
                 <w:b w:val="0"/>
                 <w:bCs w:val="0"/>
                 <w:sz w:val="24"/>
                 <w:szCs w:val="24"/>
               </w:rPr>
-            </w:pPr>
-          </w:p>
-        </w:tc>
-        <w:tc>
-          <w:tcPr>
-            <w:tcW w:w="4181" w:type="dxa"/>
+              <w:t xml:space="preserve">C++ </w:t>
+            </w:r>
+            <w:r>
+              <w:rPr>
+                <w:rFonts w:hint="eastAsia"/>
+                <w:b w:val="0"/>
+                <w:bCs w:val="0"/>
+                <w:sz w:val="24"/>
+                <w:szCs w:val="24"/>
+              </w:rPr>
+              <w:t>物件繼承概念</w:t>
+            </w:r>
+          </w:p>
+        </w:tc>
+        <w:tc>
+          <w:tcPr>
+            <w:tcW w:w="3751" w:type="dxa"/>
           </w:tcPr>
           <w:p>
             <w:pPr>
@@ -24657,7 +24763,6 @@
               </w:numPr>
               <w:outlineLvl w:val="1"/>
               <w:rPr>
-                <w:rFonts w:hint="eastAsia"/>
                 <w:b w:val="0"/>
                 <w:bCs w:val="0"/>
                 <w:sz w:val="24"/>
@@ -24670,7 +24775,7 @@
       <w:tr>
         <w:tc>
           <w:tcPr>
-            <w:tcW w:w="4181" w:type="dxa"/>
+            <w:tcW w:w="3807" w:type="dxa"/>
           </w:tcPr>
           <w:p>
             <w:pPr>
@@ -24688,11 +24793,40 @@
                 <w:szCs w:val="24"/>
               </w:rPr>
             </w:pPr>
-          </w:p>
-        </w:tc>
-        <w:tc>
-          <w:tcPr>
-            <w:tcW w:w="4181" w:type="dxa"/>
+            <w:r>
+              <w:rPr>
+                <w:rFonts w:hint="eastAsia"/>
+                <w:b w:val="0"/>
+                <w:bCs w:val="0"/>
+                <w:sz w:val="24"/>
+                <w:szCs w:val="24"/>
+              </w:rPr>
+              <w:t xml:space="preserve">C++ </w:t>
+            </w:r>
+            <w:r>
+              <w:rPr>
+                <w:b w:val="0"/>
+                <w:bCs w:val="0"/>
+                <w:sz w:val="24"/>
+                <w:szCs w:val="24"/>
+              </w:rPr>
+              <w:t>fstream</w:t>
+            </w:r>
+            <w:r>
+              <w:rPr>
+                <w:rFonts w:hint="eastAsia"/>
+                <w:b w:val="0"/>
+                <w:bCs w:val="0"/>
+                <w:sz w:val="24"/>
+                <w:szCs w:val="24"/>
+              </w:rPr>
+              <w:t>檔案讀寫</w:t>
+            </w:r>
+          </w:p>
+        </w:tc>
+        <w:tc>
+          <w:tcPr>
+            <w:tcW w:w="3751" w:type="dxa"/>
           </w:tcPr>
           <w:p>
             <w:pPr>
@@ -24703,7 +24837,6 @@
               </w:numPr>
               <w:outlineLvl w:val="1"/>
               <w:rPr>
-                <w:rFonts w:hint="eastAsia"/>
                 <w:b w:val="0"/>
                 <w:bCs w:val="0"/>
                 <w:sz w:val="24"/>
@@ -24716,7 +24849,7 @@
       <w:tr>
         <w:tc>
           <w:tcPr>
-            <w:tcW w:w="4181" w:type="dxa"/>
+            <w:tcW w:w="3807" w:type="dxa"/>
           </w:tcPr>
           <w:p>
             <w:pPr>
@@ -24734,11 +24867,50 @@
                 <w:szCs w:val="24"/>
               </w:rPr>
             </w:pPr>
-          </w:p>
-        </w:tc>
-        <w:tc>
-          <w:tcPr>
-            <w:tcW w:w="4181" w:type="dxa"/>
+            <w:r>
+              <w:rPr>
+                <w:rFonts w:hint="eastAsia"/>
+                <w:b w:val="0"/>
+                <w:bCs w:val="0"/>
+                <w:sz w:val="24"/>
+                <w:szCs w:val="24"/>
+              </w:rPr>
+              <w:t>C</w:t>
+            </w:r>
+            <w:r>
+              <w:rPr>
+                <w:b w:val="0"/>
+                <w:bCs w:val="0"/>
+                <w:sz w:val="24"/>
+                <w:szCs w:val="24"/>
+              </w:rPr>
+              <w:t>++ stringstrream</w:t>
+            </w:r>
+            <w:r>
+              <w:rPr>
+                <w:rFonts w:hint="eastAsia"/>
+                <w:b w:val="0"/>
+                <w:bCs w:val="0"/>
+                <w:sz w:val="24"/>
+                <w:szCs w:val="24"/>
+              </w:rPr>
+              <w:t xml:space="preserve"> </w:t>
+            </w:r>
+            <w:r>
+              <w:rPr>
+                <w:rFonts w:hint="eastAsia"/>
+                <w:b w:val="0"/>
+                <w:bCs w:val="0"/>
+                <w:sz w:val="24"/>
+                <w:szCs w:val="24"/>
+              </w:rPr>
+              <w:t>字串符流</w:t>
+            </w:r>
+          </w:p>
+        </w:tc>
+        <w:tc>
+          <w:tcPr>
+            <w:tcW w:w="3751" w:type="dxa"/>
           </w:tcPr>
           <w:p>
             <w:pPr>
@@ -24749,7 +24921,405 @@
               </w:numPr>
               <w:outlineLvl w:val="1"/>
               <w:rPr>
+                <w:b w:val="0"/>
+                <w:bCs w:val="0"/>
+                <w:sz w:val="24"/>
+                <w:szCs w:val="24"/>
+              </w:rPr>
+            </w:pPr>
+          </w:p>
+        </w:tc>
+      </w:tr>
+      <w:tr>
+        <w:tc>
+          <w:tcPr>
+            <w:tcW w:w="3807" w:type="dxa"/>
+          </w:tcPr>
+          <w:p>
+            <w:pPr>
+              <w:pStyle w:val="2"/>
+              <w:numPr>
+                <w:ilvl w:val="0"/>
+                <w:numId w:val="0"/>
+              </w:numPr>
+              <w:outlineLvl w:val="1"/>
+              <w:rPr>
                 <w:rFonts w:hint="eastAsia"/>
+                <w:b w:val="0"/>
+                <w:bCs w:val="0"/>
+                <w:sz w:val="24"/>
+                <w:szCs w:val="24"/>
+              </w:rPr>
+            </w:pPr>
+            <w:r>
+              <w:rPr>
+                <w:rFonts w:hint="eastAsia"/>
+                <w:b w:val="0"/>
+                <w:bCs w:val="0"/>
+                <w:sz w:val="24"/>
+                <w:szCs w:val="24"/>
+              </w:rPr>
+              <w:t xml:space="preserve">C++ STL </w:t>
+            </w:r>
+            <w:r>
+              <w:rPr>
+                <w:b w:val="0"/>
+                <w:bCs w:val="0"/>
+                <w:sz w:val="24"/>
+                <w:szCs w:val="24"/>
+              </w:rPr>
+              <w:t>map</w:t>
+            </w:r>
+            <w:r>
+              <w:rPr>
+                <w:rFonts w:hint="eastAsia"/>
+                <w:b w:val="0"/>
+                <w:bCs w:val="0"/>
+                <w:sz w:val="24"/>
+                <w:szCs w:val="24"/>
+              </w:rPr>
+              <w:t>、</w:t>
+            </w:r>
+            <w:r>
+              <w:rPr>
+                <w:rFonts w:hint="eastAsia"/>
+                <w:b w:val="0"/>
+                <w:bCs w:val="0"/>
+                <w:sz w:val="24"/>
+                <w:szCs w:val="24"/>
+              </w:rPr>
+              <w:t>v</w:t>
+            </w:r>
+            <w:r>
+              <w:rPr>
+                <w:b w:val="0"/>
+                <w:bCs w:val="0"/>
+                <w:sz w:val="24"/>
+                <w:szCs w:val="24"/>
+              </w:rPr>
+              <w:t>ector</w:t>
+            </w:r>
+          </w:p>
+        </w:tc>
+        <w:tc>
+          <w:tcPr>
+            <w:tcW w:w="3751" w:type="dxa"/>
+          </w:tcPr>
+          <w:p>
+            <w:pPr>
+              <w:pStyle w:val="2"/>
+              <w:numPr>
+                <w:ilvl w:val="0"/>
+                <w:numId w:val="0"/>
+              </w:numPr>
+              <w:outlineLvl w:val="1"/>
+              <w:rPr>
+                <w:b w:val="0"/>
+                <w:bCs w:val="0"/>
+                <w:sz w:val="24"/>
+                <w:szCs w:val="24"/>
+              </w:rPr>
+            </w:pPr>
+          </w:p>
+        </w:tc>
+      </w:tr>
+      <w:tr>
+        <w:tc>
+          <w:tcPr>
+            <w:tcW w:w="3807" w:type="dxa"/>
+          </w:tcPr>
+          <w:p>
+            <w:pPr>
+              <w:pStyle w:val="2"/>
+              <w:numPr>
+                <w:ilvl w:val="0"/>
+                <w:numId w:val="0"/>
+              </w:numPr>
+              <w:outlineLvl w:val="1"/>
+              <w:rPr>
+                <w:rFonts w:hint="eastAsia"/>
+                <w:b w:val="0"/>
+                <w:bCs w:val="0"/>
+                <w:sz w:val="24"/>
+                <w:szCs w:val="24"/>
+              </w:rPr>
+            </w:pPr>
+            <w:r>
+              <w:rPr>
+                <w:rFonts w:hint="eastAsia"/>
+                <w:b w:val="0"/>
+                <w:bCs w:val="0"/>
+                <w:sz w:val="24"/>
+                <w:szCs w:val="24"/>
+              </w:rPr>
+              <w:lastRenderedPageBreak/>
+              <w:t xml:space="preserve">MFC </w:t>
+            </w:r>
+            <w:r>
+              <w:rPr>
+                <w:rFonts w:hint="eastAsia"/>
+                <w:b w:val="0"/>
+                <w:bCs w:val="0"/>
+                <w:sz w:val="24"/>
+                <w:szCs w:val="24"/>
+              </w:rPr>
+              <w:t>C</w:t>
+            </w:r>
+            <w:r>
+              <w:rPr>
+                <w:b w:val="0"/>
+                <w:bCs w:val="0"/>
+                <w:sz w:val="24"/>
+                <w:szCs w:val="24"/>
+              </w:rPr>
+              <w:t>opyFile</w:t>
+            </w:r>
+            <w:r>
+              <w:rPr>
+                <w:rFonts w:hint="eastAsia"/>
+                <w:b w:val="0"/>
+                <w:bCs w:val="0"/>
+                <w:sz w:val="24"/>
+                <w:szCs w:val="24"/>
+              </w:rPr>
+              <w:t>、</w:t>
+            </w:r>
+            <w:r>
+              <w:rPr>
+                <w:b w:val="0"/>
+                <w:bCs w:val="0"/>
+                <w:sz w:val="24"/>
+                <w:szCs w:val="24"/>
+              </w:rPr>
+              <w:t>DeleteFile</w:t>
+            </w:r>
+          </w:p>
+        </w:tc>
+        <w:tc>
+          <w:tcPr>
+            <w:tcW w:w="3751" w:type="dxa"/>
+          </w:tcPr>
+          <w:p>
+            <w:pPr>
+              <w:pStyle w:val="2"/>
+              <w:numPr>
+                <w:ilvl w:val="0"/>
+                <w:numId w:val="0"/>
+              </w:numPr>
+              <w:outlineLvl w:val="1"/>
+              <w:rPr>
+                <w:b w:val="0"/>
+                <w:bCs w:val="0"/>
+                <w:sz w:val="24"/>
+                <w:szCs w:val="24"/>
+              </w:rPr>
+            </w:pPr>
+          </w:p>
+        </w:tc>
+      </w:tr>
+      <w:tr>
+        <w:tc>
+          <w:tcPr>
+            <w:tcW w:w="3807" w:type="dxa"/>
+          </w:tcPr>
+          <w:p>
+            <w:pPr>
+              <w:pStyle w:val="2"/>
+              <w:numPr>
+                <w:ilvl w:val="0"/>
+                <w:numId w:val="0"/>
+              </w:numPr>
+              <w:outlineLvl w:val="1"/>
+              <w:rPr>
+                <w:rFonts w:hint="eastAsia"/>
+                <w:b w:val="0"/>
+                <w:bCs w:val="0"/>
+                <w:sz w:val="24"/>
+                <w:szCs w:val="24"/>
+              </w:rPr>
+            </w:pPr>
+            <w:r>
+              <w:rPr>
+                <w:rFonts w:hint="eastAsia"/>
+                <w:b w:val="0"/>
+                <w:bCs w:val="0"/>
+                <w:sz w:val="24"/>
+                <w:szCs w:val="24"/>
+              </w:rPr>
+              <w:t xml:space="preserve">MFC </w:t>
+            </w:r>
+            <w:r>
+              <w:rPr>
+                <w:b w:val="0"/>
+                <w:bCs w:val="0"/>
+                <w:sz w:val="24"/>
+                <w:szCs w:val="24"/>
+              </w:rPr>
+              <w:t>File</w:t>
+            </w:r>
+            <w:r>
+              <w:rPr>
+                <w:rFonts w:hint="eastAsia"/>
+                <w:b w:val="0"/>
+                <w:bCs w:val="0"/>
+                <w:sz w:val="24"/>
+                <w:szCs w:val="24"/>
+              </w:rPr>
+              <w:t>D</w:t>
+            </w:r>
+            <w:r>
+              <w:rPr>
+                <w:b w:val="0"/>
+                <w:bCs w:val="0"/>
+                <w:sz w:val="24"/>
+                <w:szCs w:val="24"/>
+              </w:rPr>
+              <w:t>ialog</w:t>
+            </w:r>
+          </w:p>
+        </w:tc>
+        <w:tc>
+          <w:tcPr>
+            <w:tcW w:w="3751" w:type="dxa"/>
+          </w:tcPr>
+          <w:p>
+            <w:pPr>
+              <w:pStyle w:val="2"/>
+              <w:numPr>
+                <w:ilvl w:val="0"/>
+                <w:numId w:val="0"/>
+              </w:numPr>
+              <w:outlineLvl w:val="1"/>
+              <w:rPr>
+                <w:b w:val="0"/>
+                <w:bCs w:val="0"/>
+                <w:sz w:val="24"/>
+                <w:szCs w:val="24"/>
+              </w:rPr>
+            </w:pPr>
+          </w:p>
+        </w:tc>
+      </w:tr>
+      <w:tr>
+        <w:tc>
+          <w:tcPr>
+            <w:tcW w:w="3807" w:type="dxa"/>
+          </w:tcPr>
+          <w:p>
+            <w:pPr>
+              <w:pStyle w:val="2"/>
+              <w:numPr>
+                <w:ilvl w:val="0"/>
+                <w:numId w:val="0"/>
+              </w:numPr>
+              <w:outlineLvl w:val="1"/>
+              <w:rPr>
+                <w:b w:val="0"/>
+                <w:bCs w:val="0"/>
+                <w:sz w:val="24"/>
+                <w:szCs w:val="24"/>
+              </w:rPr>
+            </w:pPr>
+            <w:r>
+              <w:rPr>
+                <w:b w:val="0"/>
+                <w:bCs w:val="0"/>
+                <w:sz w:val="24"/>
+                <w:szCs w:val="24"/>
+              </w:rPr>
+              <w:t>Dirent</w:t>
+            </w:r>
+            <w:r>
+              <w:rPr>
+                <w:rFonts w:hint="eastAsia"/>
+                <w:b w:val="0"/>
+                <w:bCs w:val="0"/>
+                <w:sz w:val="24"/>
+                <w:szCs w:val="24"/>
+              </w:rPr>
+              <w:t xml:space="preserve"> </w:t>
+            </w:r>
+            <w:r>
+              <w:rPr>
+                <w:rFonts w:hint="eastAsia"/>
+                <w:b w:val="0"/>
+                <w:bCs w:val="0"/>
+                <w:sz w:val="24"/>
+                <w:szCs w:val="24"/>
+              </w:rPr>
+              <w:t>資料夾操作</w:t>
+            </w:r>
+          </w:p>
+        </w:tc>
+        <w:tc>
+          <w:tcPr>
+            <w:tcW w:w="3751" w:type="dxa"/>
+          </w:tcPr>
+          <w:p>
+            <w:pPr>
+              <w:pStyle w:val="2"/>
+              <w:numPr>
+                <w:ilvl w:val="0"/>
+                <w:numId w:val="0"/>
+              </w:numPr>
+              <w:outlineLvl w:val="1"/>
+              <w:rPr>
+                <w:b w:val="0"/>
+                <w:bCs w:val="0"/>
+                <w:sz w:val="24"/>
+                <w:szCs w:val="24"/>
+              </w:rPr>
+            </w:pPr>
+          </w:p>
+        </w:tc>
+      </w:tr>
+      <w:tr>
+        <w:tc>
+          <w:tcPr>
+            <w:tcW w:w="3807" w:type="dxa"/>
+          </w:tcPr>
+          <w:p>
+            <w:pPr>
+              <w:pStyle w:val="2"/>
+              <w:numPr>
+                <w:ilvl w:val="0"/>
+                <w:numId w:val="0"/>
+              </w:numPr>
+              <w:outlineLvl w:val="1"/>
+              <w:rPr>
+                <w:b w:val="0"/>
+                <w:bCs w:val="0"/>
+                <w:sz w:val="24"/>
+                <w:szCs w:val="24"/>
+              </w:rPr>
+            </w:pPr>
+            <w:r>
+              <w:rPr>
+                <w:rFonts w:hint="eastAsia"/>
+                <w:b w:val="0"/>
+                <w:bCs w:val="0"/>
+                <w:sz w:val="24"/>
+                <w:szCs w:val="24"/>
+              </w:rPr>
+              <w:t>自我學習</w:t>
+            </w:r>
+            <w:bookmarkStart w:id="17" w:name="_GoBack"/>
+            <w:bookmarkEnd w:id="17"/>
+          </w:p>
+        </w:tc>
+        <w:tc>
+          <w:tcPr>
+            <w:tcW w:w="3751" w:type="dxa"/>
+          </w:tcPr>
+          <w:p>
+            <w:pPr>
+              <w:pStyle w:val="2"/>
+              <w:numPr>
+                <w:ilvl w:val="0"/>
+                <w:numId w:val="0"/>
+              </w:numPr>
+              <w:outlineLvl w:val="1"/>
+              <w:rPr>
                 <w:b w:val="0"/>
                 <w:bCs w:val="0"/>
                 <w:sz w:val="24"/>
@@ -24769,7 +25339,6 @@
         </w:numPr>
         <w:outlineLvl w:val="1"/>
         <w:rPr>
-          <w:rFonts w:hint="eastAsia"/>
           <w:b w:val="0"/>
           <w:bCs w:val="0"/>
           <w:sz w:val="24"/>
@@ -24788,7 +25357,6 @@
         <w:rPr>
           <w:rFonts w:hint="eastAsia"/>
         </w:rPr>
-        <w:lastRenderedPageBreak/>
         <w:t>心得、感想</w:t>
       </w:r>
       <w:bookmarkEnd w:id="18"/>
@@ -26487,7 +27055,7 @@
         <w:numId w:val="3"/>
       </w:numPr>
       <w:spacing w:line="360" w:lineRule="auto"/>
-      <w:ind w:leftChars="0"/>
+      <w:ind w:leftChars="0" w:left="0"/>
       <w:jc w:val="both"/>
     </w:pPr>
     <w:rPr>

</xml_diff>

<commit_message>
SLoWMoTIoN Ver 1.21.7: report img
</commit_message>
<xml_diff>
--- a/SLoWMoTIoN/RES/report/report.docx
+++ b/SLoWMoTIoN/RES/report/report.docx
@@ -47,7 +47,21 @@
               <w:szCs w:val="56"/>
               <w:lang w:val="zh-TW"/>
             </w:rPr>
-            <w:t>目錄</w:t>
+            <w:t>目</w:t>
+          </w:r>
+          <w:bookmarkStart w:id="1" w:name="_GoBack"/>
+          <w:bookmarkEnd w:id="1"/>
+          <w:r>
+            <w:rPr>
+              <w:rFonts w:ascii="Times New Roman" w:eastAsia="標楷體" w:hAnsi="Times New Roman" w:hint="eastAsia"/>
+              <w:b/>
+              <w:bCs/>
+              <w:color w:val="auto"/>
+              <w:sz w:val="56"/>
+              <w:szCs w:val="56"/>
+              <w:lang w:val="zh-TW"/>
+            </w:rPr>
+            <w:t>錄</w:t>
           </w:r>
         </w:p>
         <w:p>
@@ -80,7 +94,7 @@
             </w:rPr>
             <w:fldChar w:fldCharType="separate"/>
           </w:r>
-          <w:hyperlink w:anchor="_Toc11308416" w:history="1">
+          <w:hyperlink w:anchor="_Toc11333326" w:history="1">
             <w:r>
               <w:rPr>
                 <w:rStyle w:val="a6"/>
@@ -123,7 +137,7 @@
                 <w:noProof/>
                 <w:webHidden/>
               </w:rPr>
-              <w:instrText xml:space="preserve"> PAGEREF _Toc11308416 \h </w:instrText>
+              <w:instrText xml:space="preserve"> PAGEREF _Toc11333326 \h </w:instrText>
             </w:r>
             <w:r>
               <w:rPr>
@@ -166,7 +180,7 @@
               <w:noProof/>
             </w:rPr>
           </w:pPr>
-          <w:hyperlink w:anchor="_Toc11308417" w:history="1">
+          <w:hyperlink w:anchor="_Toc11333327" w:history="1">
             <w:r>
               <w:rPr>
                 <w:rStyle w:val="a6"/>
@@ -209,7 +223,7 @@
                 <w:noProof/>
                 <w:webHidden/>
               </w:rPr>
-              <w:instrText xml:space="preserve"> PAGEREF _Toc11308417 \h </w:instrText>
+              <w:instrText xml:space="preserve"> PAGEREF _Toc11333327 \h </w:instrText>
             </w:r>
             <w:r>
               <w:rPr>
@@ -252,7 +266,7 @@
               <w:noProof/>
             </w:rPr>
           </w:pPr>
-          <w:hyperlink w:anchor="_Toc11308418" w:history="1">
+          <w:hyperlink w:anchor="_Toc11333328" w:history="1">
             <w:r>
               <w:rPr>
                 <w:rStyle w:val="a6"/>
@@ -295,7 +309,7 @@
                 <w:noProof/>
                 <w:webHidden/>
               </w:rPr>
-              <w:instrText xml:space="preserve"> PAGEREF _Toc11308418 \h </w:instrText>
+              <w:instrText xml:space="preserve"> PAGEREF _Toc11333328 \h </w:instrText>
             </w:r>
             <w:r>
               <w:rPr>
@@ -338,7 +352,7 @@
               <w:noProof/>
             </w:rPr>
           </w:pPr>
-          <w:hyperlink w:anchor="_Toc11308419" w:history="1">
+          <w:hyperlink w:anchor="_Toc11333329" w:history="1">
             <w:r>
               <w:rPr>
                 <w:rStyle w:val="a6"/>
@@ -381,7 +395,7 @@
                 <w:noProof/>
                 <w:webHidden/>
               </w:rPr>
-              <w:instrText xml:space="preserve"> PAGEREF _Toc11308419 \h </w:instrText>
+              <w:instrText xml:space="preserve"> PAGEREF _Toc11333329 \h </w:instrText>
             </w:r>
             <w:r>
               <w:rPr>
@@ -424,7 +438,7 @@
               <w:noProof/>
             </w:rPr>
           </w:pPr>
-          <w:hyperlink w:anchor="_Toc11308420" w:history="1">
+          <w:hyperlink w:anchor="_Toc11333330" w:history="1">
             <w:r>
               <w:rPr>
                 <w:rStyle w:val="a6"/>
@@ -467,7 +481,7 @@
                 <w:noProof/>
                 <w:webHidden/>
               </w:rPr>
-              <w:instrText xml:space="preserve"> PAGEREF _Toc11308420 \h </w:instrText>
+              <w:instrText xml:space="preserve"> PAGEREF _Toc11333330 \h </w:instrText>
             </w:r>
             <w:r>
               <w:rPr>
@@ -510,7 +524,7 @@
               <w:noProof/>
             </w:rPr>
           </w:pPr>
-          <w:hyperlink w:anchor="_Toc11308421" w:history="1">
+          <w:hyperlink w:anchor="_Toc11333331" w:history="1">
             <w:r>
               <w:rPr>
                 <w:rStyle w:val="a6"/>
@@ -552,7 +566,7 @@
                 <w:noProof/>
                 <w:webHidden/>
               </w:rPr>
-              <w:instrText xml:space="preserve"> PAGEREF _Toc11308421 \h </w:instrText>
+              <w:instrText xml:space="preserve"> PAGEREF _Toc11333331 \h </w:instrText>
             </w:r>
             <w:r>
               <w:rPr>
@@ -595,7 +609,7 @@
               <w:noProof/>
             </w:rPr>
           </w:pPr>
-          <w:hyperlink w:anchor="_Toc11308422" w:history="1">
+          <w:hyperlink w:anchor="_Toc11333332" w:history="1">
             <w:r>
               <w:rPr>
                 <w:rStyle w:val="a6"/>
@@ -637,7 +651,7 @@
                 <w:noProof/>
                 <w:webHidden/>
               </w:rPr>
-              <w:instrText xml:space="preserve"> PAGEREF _Toc11308422 \h </w:instrText>
+              <w:instrText xml:space="preserve"> PAGEREF _Toc11333332 \h </w:instrText>
             </w:r>
             <w:r>
               <w:rPr>
@@ -680,7 +694,7 @@
               <w:noProof/>
             </w:rPr>
           </w:pPr>
-          <w:hyperlink w:anchor="_Toc11308423" w:history="1">
+          <w:hyperlink w:anchor="_Toc11333333" w:history="1">
             <w:r>
               <w:rPr>
                 <w:rStyle w:val="a6"/>
@@ -722,7 +736,7 @@
                 <w:noProof/>
                 <w:webHidden/>
               </w:rPr>
-              <w:instrText xml:space="preserve"> PAGEREF _Toc11308423 \h </w:instrText>
+              <w:instrText xml:space="preserve"> PAGEREF _Toc11333333 \h </w:instrText>
             </w:r>
             <w:r>
               <w:rPr>
@@ -765,7 +779,7 @@
               <w:noProof/>
             </w:rPr>
           </w:pPr>
-          <w:hyperlink w:anchor="_Toc11308424" w:history="1">
+          <w:hyperlink w:anchor="_Toc11333334" w:history="1">
             <w:r>
               <w:rPr>
                 <w:rStyle w:val="a6"/>
@@ -808,7 +822,7 @@
                 <w:noProof/>
                 <w:webHidden/>
               </w:rPr>
-              <w:instrText xml:space="preserve"> PAGEREF _Toc11308424 \h </w:instrText>
+              <w:instrText xml:space="preserve"> PAGEREF _Toc11333334 \h </w:instrText>
             </w:r>
             <w:r>
               <w:rPr>
@@ -851,7 +865,7 @@
               <w:noProof/>
             </w:rPr>
           </w:pPr>
-          <w:hyperlink w:anchor="_Toc11308425" w:history="1">
+          <w:hyperlink w:anchor="_Toc11333335" w:history="1">
             <w:r>
               <w:rPr>
                 <w:rStyle w:val="a6"/>
@@ -900,7 +914,7 @@
                 <w:noProof/>
                 <w:webHidden/>
               </w:rPr>
-              <w:instrText xml:space="preserve"> PAGEREF _Toc11308425 \h </w:instrText>
+              <w:instrText xml:space="preserve"> PAGEREF _Toc11333335 \h </w:instrText>
             </w:r>
             <w:r>
               <w:rPr>
@@ -943,7 +957,7 @@
               <w:noProof/>
             </w:rPr>
           </w:pPr>
-          <w:hyperlink w:anchor="_Toc11308426" w:history="1">
+          <w:hyperlink w:anchor="_Toc11333336" w:history="1">
             <w:r>
               <w:rPr>
                 <w:rStyle w:val="a6"/>
@@ -984,7 +998,7 @@
                 <w:noProof/>
                 <w:webHidden/>
               </w:rPr>
-              <w:instrText xml:space="preserve"> PAGEREF _Toc11308426 \h </w:instrText>
+              <w:instrText xml:space="preserve"> PAGEREF _Toc11333336 \h </w:instrText>
             </w:r>
             <w:r>
               <w:rPr>
@@ -1004,7 +1018,7 @@
                 <w:noProof/>
                 <w:webHidden/>
               </w:rPr>
-              <w:t>6</w:t>
+              <w:t>7</w:t>
             </w:r>
             <w:r>
               <w:rPr>
@@ -1027,7 +1041,7 @@
               <w:noProof/>
             </w:rPr>
           </w:pPr>
-          <w:hyperlink w:anchor="_Toc11308427" w:history="1">
+          <w:hyperlink w:anchor="_Toc11333337" w:history="1">
             <w:r>
               <w:rPr>
                 <w:rStyle w:val="a6"/>
@@ -1069,7 +1083,7 @@
                 <w:noProof/>
                 <w:webHidden/>
               </w:rPr>
-              <w:instrText xml:space="preserve"> PAGEREF _Toc11308427 \h </w:instrText>
+              <w:instrText xml:space="preserve"> PAGEREF _Toc11333337 \h </w:instrText>
             </w:r>
             <w:r>
               <w:rPr>
@@ -1112,7 +1126,7 @@
               <w:noProof/>
             </w:rPr>
           </w:pPr>
-          <w:hyperlink w:anchor="_Toc11308428" w:history="1">
+          <w:hyperlink w:anchor="_Toc11333338" w:history="1">
             <w:r>
               <w:rPr>
                 <w:rStyle w:val="a6"/>
@@ -1154,7 +1168,7 @@
                 <w:noProof/>
                 <w:webHidden/>
               </w:rPr>
-              <w:instrText xml:space="preserve"> PAGEREF _Toc11308428 \h </w:instrText>
+              <w:instrText xml:space="preserve"> PAGEREF _Toc11333338 \h </w:instrText>
             </w:r>
             <w:r>
               <w:rPr>
@@ -1197,7 +1211,7 @@
               <w:noProof/>
             </w:rPr>
           </w:pPr>
-          <w:hyperlink w:anchor="_Toc11308429" w:history="1">
+          <w:hyperlink w:anchor="_Toc11333339" w:history="1">
             <w:r>
               <w:rPr>
                 <w:rStyle w:val="a6"/>
@@ -1238,7 +1252,7 @@
                 <w:noProof/>
                 <w:webHidden/>
               </w:rPr>
-              <w:instrText xml:space="preserve"> PAGEREF _Toc11308429 \h </w:instrText>
+              <w:instrText xml:space="preserve"> PAGEREF _Toc11333339 \h </w:instrText>
             </w:r>
             <w:r>
               <w:rPr>
@@ -1281,7 +1295,7 @@
               <w:noProof/>
             </w:rPr>
           </w:pPr>
-          <w:hyperlink w:anchor="_Toc11308430" w:history="1">
+          <w:hyperlink w:anchor="_Toc11333340" w:history="1">
             <w:r>
               <w:rPr>
                 <w:rStyle w:val="a6"/>
@@ -1323,7 +1337,7 @@
                 <w:noProof/>
                 <w:webHidden/>
               </w:rPr>
-              <w:instrText xml:space="preserve"> PAGEREF _Toc11308430 \h </w:instrText>
+              <w:instrText xml:space="preserve"> PAGEREF _Toc11333340 \h </w:instrText>
             </w:r>
             <w:r>
               <w:rPr>
@@ -1366,7 +1380,7 @@
               <w:noProof/>
             </w:rPr>
           </w:pPr>
-          <w:hyperlink w:anchor="_Toc11308431" w:history="1">
+          <w:hyperlink w:anchor="_Toc11333341" w:history="1">
             <w:r>
               <w:rPr>
                 <w:rStyle w:val="a6"/>
@@ -1409,7 +1423,7 @@
                 <w:noProof/>
                 <w:webHidden/>
               </w:rPr>
-              <w:instrText xml:space="preserve"> PAGEREF _Toc11308431 \h </w:instrText>
+              <w:instrText xml:space="preserve"> PAGEREF _Toc11333341 \h </w:instrText>
             </w:r>
             <w:r>
               <w:rPr>
@@ -1452,7 +1466,7 @@
               <w:noProof/>
             </w:rPr>
           </w:pPr>
-          <w:hyperlink w:anchor="_Toc11308432" w:history="1">
+          <w:hyperlink w:anchor="_Toc11333342" w:history="1">
             <w:r>
               <w:rPr>
                 <w:rStyle w:val="a6"/>
@@ -1495,7 +1509,7 @@
                 <w:noProof/>
                 <w:webHidden/>
               </w:rPr>
-              <w:instrText xml:space="preserve"> PAGEREF _Toc11308432 \h </w:instrText>
+              <w:instrText xml:space="preserve"> PAGEREF _Toc11333342 \h </w:instrText>
             </w:r>
             <w:r>
               <w:rPr>
@@ -1538,7 +1552,7 @@
               <w:noProof/>
             </w:rPr>
           </w:pPr>
-          <w:hyperlink w:anchor="_Toc11308433" w:history="1">
+          <w:hyperlink w:anchor="_Toc11333343" w:history="1">
             <w:r>
               <w:rPr>
                 <w:rStyle w:val="a6"/>
@@ -1560,7 +1574,7 @@
                 <w:rFonts w:hint="eastAsia"/>
                 <w:noProof/>
               </w:rPr>
-              <w:t>程式架構</w:t>
+              <w:t>遊戲流程圖</w:t>
             </w:r>
             <w:r>
               <w:rPr>
@@ -1581,7 +1595,7 @@
                 <w:noProof/>
                 <w:webHidden/>
               </w:rPr>
-              <w:instrText xml:space="preserve"> PAGEREF _Toc11308433 \h </w:instrText>
+              <w:instrText xml:space="preserve"> PAGEREF _Toc11333343 \h </w:instrText>
             </w:r>
             <w:r>
               <w:rPr>
@@ -1624,7 +1638,7 @@
               <w:noProof/>
             </w:rPr>
           </w:pPr>
-          <w:hyperlink w:anchor="_Toc11308434" w:history="1">
+          <w:hyperlink w:anchor="_Toc11333344" w:history="1">
             <w:r>
               <w:rPr>
                 <w:rStyle w:val="a6"/>
@@ -1643,10 +1657,9 @@
             <w:r>
               <w:rPr>
                 <w:rStyle w:val="a6"/>
-                <w:rFonts w:hint="eastAsia"/>
                 <w:noProof/>
               </w:rPr>
-              <w:t>程式類別</w:t>
+              <w:t>Class Diagram</w:t>
             </w:r>
             <w:r>
               <w:rPr>
@@ -1667,7 +1680,7 @@
                 <w:noProof/>
                 <w:webHidden/>
               </w:rPr>
-              <w:instrText xml:space="preserve"> PAGEREF _Toc11308434 \h </w:instrText>
+              <w:instrText xml:space="preserve"> PAGEREF _Toc11333344 \h </w:instrText>
             </w:r>
             <w:r>
               <w:rPr>
@@ -1687,7 +1700,7 @@
                 <w:noProof/>
                 <w:webHidden/>
               </w:rPr>
-              <w:t>11</w:t>
+              <w:t>12</w:t>
             </w:r>
             <w:r>
               <w:rPr>
@@ -1710,7 +1723,7 @@
               <w:noProof/>
             </w:rPr>
           </w:pPr>
-          <w:hyperlink w:anchor="_Toc11308435" w:history="1">
+          <w:hyperlink w:anchor="_Toc11333345" w:history="1">
             <w:r>
               <w:rPr>
                 <w:rStyle w:val="a6"/>
@@ -1732,7 +1745,7 @@
                 <w:rFonts w:hint="eastAsia"/>
                 <w:noProof/>
               </w:rPr>
-              <w:t>程式技術</w:t>
+              <w:t>程式類別</w:t>
             </w:r>
             <w:r>
               <w:rPr>
@@ -1753,7 +1766,7 @@
                 <w:noProof/>
                 <w:webHidden/>
               </w:rPr>
-              <w:instrText xml:space="preserve"> PAGEREF _Toc11308435 \h </w:instrText>
+              <w:instrText xml:space="preserve"> PAGEREF _Toc11333345 \h </w:instrText>
             </w:r>
             <w:r>
               <w:rPr>
@@ -1773,7 +1786,93 @@
                 <w:noProof/>
                 <w:webHidden/>
               </w:rPr>
-              <w:t>19</w:t>
+              <w:t>13</w:t>
+            </w:r>
+            <w:r>
+              <w:rPr>
+                <w:noProof/>
+                <w:webHidden/>
+              </w:rPr>
+              <w:fldChar w:fldCharType="end"/>
+            </w:r>
+          </w:hyperlink>
+        </w:p>
+        <w:p>
+          <w:pPr>
+            <w:pStyle w:val="21"/>
+            <w:tabs>
+              <w:tab w:val="left" w:pos="1440"/>
+              <w:tab w:val="right" w:leader="dot" w:pos="8296"/>
+            </w:tabs>
+            <w:rPr>
+              <w:rFonts w:eastAsiaTheme="minorEastAsia"/>
+              <w:noProof/>
+            </w:rPr>
+          </w:pPr>
+          <w:hyperlink w:anchor="_Toc11333346" w:history="1">
+            <w:r>
+              <w:rPr>
+                <w:rStyle w:val="a6"/>
+                <w:rFonts w:hint="eastAsia"/>
+                <w:noProof/>
+              </w:rPr>
+              <w:t>四、</w:t>
+            </w:r>
+            <w:r>
+              <w:rPr>
+                <w:rFonts w:eastAsiaTheme="minorEastAsia"/>
+                <w:noProof/>
+              </w:rPr>
+              <w:tab/>
+            </w:r>
+            <w:r>
+              <w:rPr>
+                <w:rStyle w:val="a6"/>
+                <w:rFonts w:hint="eastAsia"/>
+                <w:noProof/>
+              </w:rPr>
+              <w:t>程式技術</w:t>
+            </w:r>
+            <w:r>
+              <w:rPr>
+                <w:noProof/>
+                <w:webHidden/>
+              </w:rPr>
+              <w:tab/>
+            </w:r>
+            <w:r>
+              <w:rPr>
+                <w:noProof/>
+                <w:webHidden/>
+              </w:rPr>
+              <w:fldChar w:fldCharType="begin"/>
+            </w:r>
+            <w:r>
+              <w:rPr>
+                <w:noProof/>
+                <w:webHidden/>
+              </w:rPr>
+              <w:instrText xml:space="preserve"> PAGEREF _Toc11333346 \h </w:instrText>
+            </w:r>
+            <w:r>
+              <w:rPr>
+                <w:noProof/>
+                <w:webHidden/>
+              </w:rPr>
+            </w:r>
+            <w:r>
+              <w:rPr>
+                <w:noProof/>
+                <w:webHidden/>
+              </w:rPr>
+              <w:fldChar w:fldCharType="separate"/>
+            </w:r>
+            <w:r>
+              <w:rPr>
+                <w:noProof/>
+                <w:webHidden/>
+              </w:rPr>
+              <w:t>21</w:t>
             </w:r>
             <w:r>
               <w:rPr>
@@ -1796,7 +1895,7 @@
               <w:noProof/>
             </w:rPr>
           </w:pPr>
-          <w:hyperlink w:anchor="_Toc11308436" w:history="1">
+          <w:hyperlink w:anchor="_Toc11333347" w:history="1">
             <w:r>
               <w:rPr>
                 <w:rStyle w:val="a6"/>
@@ -1839,7 +1938,7 @@
                 <w:noProof/>
                 <w:webHidden/>
               </w:rPr>
-              <w:instrText xml:space="preserve"> PAGEREF _Toc11308436 \h </w:instrText>
+              <w:instrText xml:space="preserve"> PAGEREF _Toc11333347 \h </w:instrText>
             </w:r>
             <w:r>
               <w:rPr>
@@ -1859,7 +1958,7 @@
                 <w:noProof/>
                 <w:webHidden/>
               </w:rPr>
-              <w:t>23</w:t>
+              <w:t>26</w:t>
             </w:r>
             <w:r>
               <w:rPr>
@@ -1882,7 +1981,7 @@
               <w:noProof/>
             </w:rPr>
           </w:pPr>
-          <w:hyperlink w:anchor="_Toc11308437" w:history="1">
+          <w:hyperlink w:anchor="_Toc11333348" w:history="1">
             <w:r>
               <w:rPr>
                 <w:rStyle w:val="a6"/>
@@ -1925,7 +2024,7 @@
                 <w:noProof/>
                 <w:webHidden/>
               </w:rPr>
-              <w:instrText xml:space="preserve"> PAGEREF _Toc11308437 \h </w:instrText>
+              <w:instrText xml:space="preserve"> PAGEREF _Toc11333348 \h </w:instrText>
             </w:r>
             <w:r>
               <w:rPr>
@@ -1945,7 +2044,7 @@
                 <w:noProof/>
                 <w:webHidden/>
               </w:rPr>
-              <w:t>23</w:t>
+              <w:t>26</w:t>
             </w:r>
             <w:r>
               <w:rPr>
@@ -1968,7 +2067,7 @@
               <w:noProof/>
             </w:rPr>
           </w:pPr>
-          <w:hyperlink w:anchor="_Toc11308438" w:history="1">
+          <w:hyperlink w:anchor="_Toc11333349" w:history="1">
             <w:r>
               <w:rPr>
                 <w:rStyle w:val="a6"/>
@@ -2011,7 +2110,7 @@
                 <w:noProof/>
                 <w:webHidden/>
               </w:rPr>
-              <w:instrText xml:space="preserve"> PAGEREF _Toc11308438 \h </w:instrText>
+              <w:instrText xml:space="preserve"> PAGEREF _Toc11333349 \h </w:instrText>
             </w:r>
             <w:r>
               <w:rPr>
@@ -2031,7 +2130,7 @@
                 <w:noProof/>
                 <w:webHidden/>
               </w:rPr>
-              <w:t>34</w:t>
+              <w:t>37</w:t>
             </w:r>
             <w:r>
               <w:rPr>
@@ -2054,7 +2153,7 @@
               <w:noProof/>
             </w:rPr>
           </w:pPr>
-          <w:hyperlink w:anchor="_Toc11308439" w:history="1">
+          <w:hyperlink w:anchor="_Toc11333350" w:history="1">
             <w:r>
               <w:rPr>
                 <w:rStyle w:val="a6"/>
@@ -2097,7 +2196,7 @@
                 <w:noProof/>
                 <w:webHidden/>
               </w:rPr>
-              <w:instrText xml:space="preserve"> PAGEREF _Toc11308439 \h </w:instrText>
+              <w:instrText xml:space="preserve"> PAGEREF _Toc11333350 \h </w:instrText>
             </w:r>
             <w:r>
               <w:rPr>
@@ -2117,7 +2216,7 @@
                 <w:noProof/>
                 <w:webHidden/>
               </w:rPr>
-              <w:t>43</w:t>
+              <w:t>46</w:t>
             </w:r>
             <w:r>
               <w:rPr>
@@ -2140,7 +2239,7 @@
               <w:noProof/>
             </w:rPr>
           </w:pPr>
-          <w:hyperlink w:anchor="_Toc11308440" w:history="1">
+          <w:hyperlink w:anchor="_Toc11333351" w:history="1">
             <w:r>
               <w:rPr>
                 <w:rStyle w:val="a6"/>
@@ -2183,7 +2282,7 @@
                 <w:noProof/>
                 <w:webHidden/>
               </w:rPr>
-              <w:instrText xml:space="preserve"> PAGEREF _Toc11308440 \h </w:instrText>
+              <w:instrText xml:space="preserve"> PAGEREF _Toc11333351 \h </w:instrText>
             </w:r>
             <w:r>
               <w:rPr>
@@ -2203,7 +2302,7 @@
                 <w:noProof/>
                 <w:webHidden/>
               </w:rPr>
-              <w:t>43</w:t>
+              <w:t>46</w:t>
             </w:r>
             <w:r>
               <w:rPr>
@@ -2226,7 +2325,7 @@
               <w:noProof/>
             </w:rPr>
           </w:pPr>
-          <w:hyperlink w:anchor="_Toc11308441" w:history="1">
+          <w:hyperlink w:anchor="_Toc11333352" w:history="1">
             <w:r>
               <w:rPr>
                 <w:rStyle w:val="a6"/>
@@ -2269,7 +2368,7 @@
                 <w:noProof/>
                 <w:webHidden/>
               </w:rPr>
-              <w:instrText xml:space="preserve"> PAGEREF _Toc11308441 \h </w:instrText>
+              <w:instrText xml:space="preserve"> PAGEREF _Toc11333352 \h </w:instrText>
             </w:r>
             <w:r>
               <w:rPr>
@@ -2289,7 +2388,7 @@
                 <w:noProof/>
                 <w:webHidden/>
               </w:rPr>
-              <w:t>43</w:t>
+              <w:t>46</w:t>
             </w:r>
             <w:r>
               <w:rPr>
@@ -2312,7 +2411,7 @@
               <w:noProof/>
             </w:rPr>
           </w:pPr>
-          <w:hyperlink w:anchor="_Toc11308442" w:history="1">
+          <w:hyperlink w:anchor="_Toc11333353" w:history="1">
             <w:r>
               <w:rPr>
                 <w:rStyle w:val="a6"/>
@@ -2355,7 +2454,7 @@
                 <w:noProof/>
                 <w:webHidden/>
               </w:rPr>
-              <w:instrText xml:space="preserve"> PAGEREF _Toc11308442 \h </w:instrText>
+              <w:instrText xml:space="preserve"> PAGEREF _Toc11333353 \h </w:instrText>
             </w:r>
             <w:r>
               <w:rPr>
@@ -2375,7 +2474,7 @@
                 <w:noProof/>
                 <w:webHidden/>
               </w:rPr>
-              <w:t>44</w:t>
+              <w:t>47</w:t>
             </w:r>
             <w:r>
               <w:rPr>
@@ -2398,7 +2497,7 @@
               <w:noProof/>
             </w:rPr>
           </w:pPr>
-          <w:hyperlink w:anchor="_Toc11308443" w:history="1">
+          <w:hyperlink w:anchor="_Toc11333354" w:history="1">
             <w:r>
               <w:rPr>
                 <w:rStyle w:val="a6"/>
@@ -2441,7 +2540,7 @@
                 <w:noProof/>
                 <w:webHidden/>
               </w:rPr>
-              <w:instrText xml:space="preserve"> PAGEREF _Toc11308443 \h </w:instrText>
+              <w:instrText xml:space="preserve"> PAGEREF _Toc11333354 \h </w:instrText>
             </w:r>
             <w:r>
               <w:rPr>
@@ -2461,7 +2560,7 @@
                 <w:noProof/>
                 <w:webHidden/>
               </w:rPr>
-              <w:t>48</w:t>
+              <w:t>51</w:t>
             </w:r>
             <w:r>
               <w:rPr>
@@ -2533,7 +2632,7 @@
         <w:ind w:left="482" w:hanging="482"/>
         <w:outlineLvl w:val="0"/>
       </w:pPr>
-      <w:bookmarkStart w:id="1" w:name="_Toc11308416"/>
+      <w:bookmarkStart w:id="2" w:name="_Toc11333326"/>
       <w:r>
         <w:rPr>
           <w:rFonts w:hint="eastAsia"/>
@@ -2541,20 +2640,20 @@
         <w:lastRenderedPageBreak/>
         <w:t>簡介</w:t>
       </w:r>
-      <w:bookmarkEnd w:id="1"/>
+      <w:bookmarkEnd w:id="2"/>
     </w:p>
     <w:p>
       <w:pPr>
         <w:pStyle w:val="2"/>
       </w:pPr>
-      <w:bookmarkStart w:id="2" w:name="_Toc11308417"/>
+      <w:bookmarkStart w:id="3" w:name="_Toc11333327"/>
       <w:r>
         <w:rPr>
           <w:rFonts w:hint="eastAsia"/>
         </w:rPr>
         <w:t>動機</w:t>
       </w:r>
-      <w:bookmarkEnd w:id="2"/>
+      <w:bookmarkEnd w:id="3"/>
     </w:p>
     <w:p>
       <w:pPr>
@@ -2566,8 +2665,6 @@
           <w:rFonts w:ascii="Times New Roman" w:hAnsi="Times New Roman"/>
         </w:rPr>
       </w:pPr>
-      <w:bookmarkStart w:id="3" w:name="_GoBack"/>
-      <w:bookmarkEnd w:id="3"/>
       <w:r>
         <w:rPr>
           <w:rFonts w:ascii="Times New Roman" w:hAnsi="Times New Roman" w:hint="eastAsia"/>
@@ -2758,7 +2855,7 @@
       <w:pPr>
         <w:pStyle w:val="2"/>
       </w:pPr>
-      <w:bookmarkStart w:id="4" w:name="_Toc11308418"/>
+      <w:bookmarkStart w:id="4" w:name="_Toc11333328"/>
       <w:r>
         <w:rPr>
           <w:rFonts w:hint="eastAsia"/>
@@ -3062,7 +3159,7 @@
         <w:ind w:left="482" w:hanging="482"/>
         <w:outlineLvl w:val="0"/>
       </w:pPr>
-      <w:bookmarkStart w:id="5" w:name="_Toc11308419"/>
+      <w:bookmarkStart w:id="5" w:name="_Toc11333329"/>
       <w:r>
         <w:rPr>
           <w:rFonts w:hint="eastAsia"/>
@@ -3076,7 +3173,7 @@
       <w:pPr>
         <w:pStyle w:val="2"/>
       </w:pPr>
-      <w:bookmarkStart w:id="6" w:name="_Toc11308420"/>
+      <w:bookmarkStart w:id="6" w:name="_Toc11333330"/>
       <w:r>
         <w:rPr>
           <w:rFonts w:hint="eastAsia"/>
@@ -3090,7 +3187,7 @@
         <w:pStyle w:val="3"/>
         <w:ind w:left="962"/>
       </w:pPr>
-      <w:bookmarkStart w:id="7" w:name="_Toc11308421"/>
+      <w:bookmarkStart w:id="7" w:name="_Toc11333331"/>
       <w:r>
         <w:rPr>
           <w:rFonts w:hint="eastAsia"/>
@@ -3260,7 +3357,7 @@
         <w:pStyle w:val="3"/>
         <w:ind w:left="962"/>
       </w:pPr>
-      <w:bookmarkStart w:id="8" w:name="_Toc11308422"/>
+      <w:bookmarkStart w:id="8" w:name="_Toc11333332"/>
       <w:r>
         <w:rPr>
           <w:rFonts w:hint="eastAsia"/>
@@ -3525,7 +3622,7 @@
         <w:pStyle w:val="3"/>
         <w:ind w:left="962"/>
       </w:pPr>
-      <w:bookmarkStart w:id="9" w:name="_Toc11308423"/>
+      <w:bookmarkStart w:id="9" w:name="_Toc11333333"/>
       <w:r>
         <w:rPr>
           <w:rFonts w:hint="eastAsia"/>
@@ -4811,7 +4908,7 @@
       <w:pPr>
         <w:pStyle w:val="2"/>
       </w:pPr>
-      <w:bookmarkStart w:id="10" w:name="_Toc11308424"/>
+      <w:bookmarkStart w:id="10" w:name="_Toc11333334"/>
       <w:r>
         <w:rPr>
           <w:rFonts w:hint="eastAsia"/>
@@ -4825,7 +4922,7 @@
         <w:pStyle w:val="3"/>
         <w:ind w:left="962"/>
       </w:pPr>
-      <w:bookmarkStart w:id="11" w:name="_Toc11308425"/>
+      <w:bookmarkStart w:id="11" w:name="_Toc11333335"/>
       <w:r>
         <w:rPr>
           <w:rFonts w:hint="eastAsia"/>
@@ -5538,14 +5635,29 @@
     </w:p>
     <w:p>
       <w:pPr>
+        <w:widowControl/>
+        <w:rPr>
+          <w:rFonts w:ascii="Times New Roman" w:hAnsi="Times New Roman" w:hint="eastAsia"/>
+        </w:rPr>
+      </w:pPr>
+      <w:r>
+        <w:rPr>
+          <w:rFonts w:ascii="Times New Roman" w:hAnsi="Times New Roman"/>
+        </w:rPr>
+        <w:br w:type="page"/>
+      </w:r>
+    </w:p>
+    <w:p>
+      <w:pPr>
         <w:pStyle w:val="3"/>
         <w:ind w:left="962"/>
       </w:pPr>
-      <w:bookmarkStart w:id="12" w:name="_Toc11308426"/>
+      <w:bookmarkStart w:id="12" w:name="_Toc11333336"/>
       <w:r>
         <w:rPr>
           <w:rFonts w:hint="eastAsia"/>
         </w:rPr>
+        <w:lastRenderedPageBreak/>
         <w:t>Bo</w:t>
       </w:r>
       <w:r>
@@ -5565,7 +5677,6 @@
           <w:rFonts w:ascii="Times New Roman" w:hAnsi="Times New Roman"/>
           <w:noProof/>
         </w:rPr>
-        <w:lastRenderedPageBreak/>
         <w:drawing>
           <wp:inline distT="0" distB="0" distL="0" distR="0" wp14:anchorId="6BE916A3" wp14:editId="757CA328">
             <wp:extent cx="1354779" cy="1354779"/>
@@ -5708,7 +5819,7 @@
         <w:pStyle w:val="3"/>
         <w:ind w:left="962"/>
       </w:pPr>
-      <w:bookmarkStart w:id="13" w:name="_Toc11308427"/>
+      <w:bookmarkStart w:id="13" w:name="_Toc11333337"/>
       <w:r>
         <w:rPr>
           <w:rFonts w:hint="eastAsia"/>
@@ -5942,7 +6053,7 @@
         <w:pStyle w:val="3"/>
         <w:ind w:left="962"/>
       </w:pPr>
-      <w:bookmarkStart w:id="14" w:name="_Toc11308428"/>
+      <w:bookmarkStart w:id="14" w:name="_Toc11333338"/>
       <w:r>
         <w:rPr>
           <w:rFonts w:hint="eastAsia"/>
@@ -6223,7 +6334,7 @@
         <w:pStyle w:val="3"/>
         <w:ind w:left="962"/>
       </w:pPr>
-      <w:bookmarkStart w:id="15" w:name="_Toc11308429"/>
+      <w:bookmarkStart w:id="15" w:name="_Toc11333339"/>
       <w:r>
         <w:rPr>
           <w:rFonts w:hint="eastAsia"/>
@@ -6359,7 +6470,7 @@
           </mc:Choice>
           <mc:Fallback>
             <w:pict>
-              <v:group w14:anchorId="5B404754" id="群組 89" o:spid="_x0000_s1026" style="width:368.95pt;height:81.35pt;mso-position-horizontal-relative:char;mso-position-vertical-relative:line" coordsize="46857,10331" o:gfxdata="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">
+              <v:group w14:anchorId="5EE14F24" id="群組 89" o:spid="_x0000_s1026" style="width:368.95pt;height:81.35pt;mso-position-horizontal-relative:char;mso-position-vertical-relative:line" coordsize="46857,10331" o:gfxdata="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">
                 <v:shapetype id="_x0000_t75" coordsize="21600,21600" o:spt="75" o:preferrelative="t" path="m@4@5l@4@11@9@11@9@5xe" filled="f" stroked="f">
                   <v:stroke joinstyle="miter"/>
                   <v:formulas>
@@ -6399,6 +6510,7 @@
           <w:rFonts w:ascii="Times New Roman" w:hAnsi="Times New Roman"/>
           <w:noProof/>
         </w:rPr>
+        <w:lastRenderedPageBreak/>
         <w:drawing>
           <wp:inline distT="0" distB="0" distL="0" distR="0" wp14:anchorId="4F750A1E" wp14:editId="5812078D">
             <wp:extent cx="1340666" cy="1994380"/>
@@ -6493,7 +6605,6 @@
           <w:rFonts w:ascii="Times New Roman" w:hAnsi="Times New Roman"/>
           <w:noProof/>
         </w:rPr>
-        <w:lastRenderedPageBreak/>
         <w:drawing>
           <wp:inline distT="0" distB="0" distL="0" distR="0" wp14:anchorId="129C5867" wp14:editId="12F81859">
             <wp:extent cx="4085112" cy="1021032"/>
@@ -7325,7 +7436,7 @@
         <w:pStyle w:val="3"/>
         <w:ind w:left="962"/>
       </w:pPr>
-      <w:bookmarkStart w:id="16" w:name="_Toc11308430"/>
+      <w:bookmarkStart w:id="16" w:name="_Toc11333340"/>
       <w:r>
         <w:rPr>
           <w:rFonts w:hint="eastAsia"/>
@@ -8079,59 +8190,6 @@
       </w:r>
       <w:r>
         <w:rPr>
-          <w:rFonts w:ascii="Times New Roman" w:hAnsi="Times New Roman" w:hint="eastAsia"/>
-        </w:rPr>
-        <w:t xml:space="preserve"> </w:t>
-      </w:r>
-      <w:r>
-        <w:rPr>
-          <w:rFonts w:ascii="Times New Roman" w:hAnsi="Times New Roman" w:hint="eastAsia"/>
-          <w:noProof/>
-        </w:rPr>
-        <w:drawing>
-          <wp:inline distT="0" distB="0" distL="0" distR="0" wp14:anchorId="169AD554" wp14:editId="4CF6C418">
-            <wp:extent cx="878327" cy="581891"/>
-            <wp:effectExtent l="0" t="0" r="0" b="8890"/>
-            <wp:docPr id="73" name="圖片 73"/>
-            <wp:cNvGraphicFramePr>
-              <a:graphicFrameLocks xmlns:a="http://schemas.openxmlformats.org/drawingml/2006/main" noChangeAspect="1"/>
-            </wp:cNvGraphicFramePr>
-            <a:graphic xmlns:a="http://schemas.openxmlformats.org/drawingml/2006/main">
-              <a:graphicData uri="http://schemas.openxmlformats.org/drawingml/2006/picture">
-                <pic:pic xmlns:pic="http://schemas.openxmlformats.org/drawingml/2006/picture">
-                  <pic:nvPicPr>
-                    <pic:cNvPr id="73" name="paety_badge.bmp"/>
-                    <pic:cNvPicPr/>
-                  </pic:nvPicPr>
-                  <pic:blipFill>
-                    <a:blip r:embed="rId86">
-                      <a:extLst>
-                        <a:ext uri="{28A0092B-C50C-407E-A947-70E740481C1C}">
-                          <a14:useLocalDpi xmlns:a14="http://schemas.microsoft.com/office/drawing/2010/main" val="0"/>
-                        </a:ext>
-                      </a:extLst>
-                    </a:blip>
-                    <a:stretch>
-                      <a:fillRect/>
-                    </a:stretch>
-                  </pic:blipFill>
-                  <pic:spPr>
-                    <a:xfrm>
-                      <a:off x="0" y="0"/>
-                      <a:ext cx="886619" cy="587384"/>
-                    </a:xfrm>
-                    <a:prstGeom prst="rect">
-                      <a:avLst/>
-                    </a:prstGeom>
-                  </pic:spPr>
-                </pic:pic>
-              </a:graphicData>
-            </a:graphic>
-          </wp:inline>
-        </w:drawing>
-      </w:r>
-      <w:r>
-        <w:rPr>
           <w:rFonts w:ascii="Times New Roman" w:hAnsi="Times New Roman"/>
         </w:rPr>
         <w:t xml:space="preserve"> </w:t>
@@ -8157,7 +8215,7 @@
                     <pic:cNvPicPr/>
                   </pic:nvPicPr>
                   <pic:blipFill>
-                    <a:blip r:embed="rId87">
+                    <a:blip r:embed="rId86">
                       <a:extLst>
                         <a:ext uri="{28A0092B-C50C-407E-A947-70E740481C1C}">
                           <a14:useLocalDpi xmlns:a14="http://schemas.microsoft.com/office/drawing/2010/main" val="0"/>
@@ -8211,7 +8269,7 @@
                     <pic:cNvPicPr/>
                   </pic:nvPicPr>
                   <pic:blipFill>
-                    <a:blip r:embed="rId88" cstate="print">
+                    <a:blip r:embed="rId87" cstate="print">
                       <a:extLst>
                         <a:ext uri="{28A0092B-C50C-407E-A947-70E740481C1C}">
                           <a14:useLocalDpi xmlns:a14="http://schemas.microsoft.com/office/drawing/2010/main" val="0"/>
@@ -8258,7 +8316,7 @@
                     <pic:cNvPicPr/>
                   </pic:nvPicPr>
                   <pic:blipFill>
-                    <a:blip r:embed="rId89" cstate="print">
+                    <a:blip r:embed="rId88" cstate="print">
                       <a:extLst>
                         <a:ext uri="{28A0092B-C50C-407E-A947-70E740481C1C}">
                           <a14:useLocalDpi xmlns:a14="http://schemas.microsoft.com/office/drawing/2010/main" val="0"/>
@@ -8305,7 +8363,7 @@
                     <pic:cNvPicPr/>
                   </pic:nvPicPr>
                   <pic:blipFill>
-                    <a:blip r:embed="rId90" cstate="print">
+                    <a:blip r:embed="rId89" cstate="print">
                       <a:extLst>
                         <a:ext uri="{28A0092B-C50C-407E-A947-70E740481C1C}">
                           <a14:useLocalDpi xmlns:a14="http://schemas.microsoft.com/office/drawing/2010/main" val="0"/>
@@ -8352,7 +8410,7 @@
                     <pic:cNvPicPr/>
                   </pic:nvPicPr>
                   <pic:blipFill>
-                    <a:blip r:embed="rId91" cstate="print">
+                    <a:blip r:embed="rId90" cstate="print">
                       <a:extLst>
                         <a:ext uri="{28A0092B-C50C-407E-A947-70E740481C1C}">
                           <a14:useLocalDpi xmlns:a14="http://schemas.microsoft.com/office/drawing/2010/main" val="0"/>
@@ -8405,7 +8463,7 @@
                     <pic:cNvPicPr/>
                   </pic:nvPicPr>
                   <pic:blipFill>
-                    <a:blip r:embed="rId92" cstate="print">
+                    <a:blip r:embed="rId91" cstate="print">
                       <a:extLst>
                         <a:ext uri="{28A0092B-C50C-407E-A947-70E740481C1C}">
                           <a14:useLocalDpi xmlns:a14="http://schemas.microsoft.com/office/drawing/2010/main" val="0"/>
@@ -8452,7 +8510,7 @@
                     <pic:cNvPicPr/>
                   </pic:nvPicPr>
                   <pic:blipFill>
-                    <a:blip r:embed="rId93" cstate="print">
+                    <a:blip r:embed="rId92" cstate="print">
                       <a:extLst>
                         <a:ext uri="{28A0092B-C50C-407E-A947-70E740481C1C}">
                           <a14:useLocalDpi xmlns:a14="http://schemas.microsoft.com/office/drawing/2010/main" val="0"/>
@@ -8505,7 +8563,7 @@
                     <pic:cNvPicPr/>
                   </pic:nvPicPr>
                   <pic:blipFill>
-                    <a:blip r:embed="rId94" cstate="print">
+                    <a:blip r:embed="rId93" cstate="print">
                       <a:extLst>
                         <a:ext uri="{28A0092B-C50C-407E-A947-70E740481C1C}">
                           <a14:useLocalDpi xmlns:a14="http://schemas.microsoft.com/office/drawing/2010/main" val="0"/>
@@ -8552,7 +8610,7 @@
                     <pic:cNvPicPr/>
                   </pic:nvPicPr>
                   <pic:blipFill>
-                    <a:blip r:embed="rId95" cstate="print">
+                    <a:blip r:embed="rId94" cstate="print">
                       <a:extLst>
                         <a:ext uri="{28A0092B-C50C-407E-A947-70E740481C1C}">
                           <a14:useLocalDpi xmlns:a14="http://schemas.microsoft.com/office/drawing/2010/main" val="0"/>
@@ -8606,7 +8664,7 @@
                     <pic:cNvPicPr/>
                   </pic:nvPicPr>
                   <pic:blipFill>
-                    <a:blip r:embed="rId96" cstate="print">
+                    <a:blip r:embed="rId95" cstate="print">
                       <a:extLst>
                         <a:ext uri="{28A0092B-C50C-407E-A947-70E740481C1C}">
                           <a14:useLocalDpi xmlns:a14="http://schemas.microsoft.com/office/drawing/2010/main" val="0"/>
@@ -8643,7 +8701,7 @@
       <w:pPr>
         <w:pStyle w:val="2"/>
       </w:pPr>
-      <w:bookmarkStart w:id="17" w:name="_Toc11308431"/>
+      <w:bookmarkStart w:id="17" w:name="_Toc11333341"/>
       <w:r>
         <w:rPr>
           <w:rFonts w:hint="eastAsia"/>
@@ -10450,7 +10508,7 @@
         <w:ind w:left="482" w:hanging="482"/>
         <w:outlineLvl w:val="0"/>
       </w:pPr>
-      <w:bookmarkStart w:id="18" w:name="_Toc11308432"/>
+      <w:bookmarkStart w:id="18" w:name="_Toc11333342"/>
       <w:r>
         <w:rPr>
           <w:rFonts w:hint="eastAsia"/>
@@ -10464,23 +10522,103 @@
       <w:pPr>
         <w:pStyle w:val="2"/>
       </w:pPr>
-      <w:bookmarkStart w:id="19" w:name="_Toc11308433"/>
+      <w:bookmarkStart w:id="19" w:name="_Toc11333343"/>
       <w:r>
         <w:rPr>
           <w:rFonts w:hint="eastAsia"/>
         </w:rPr>
-        <w:t>程式</w:t>
-      </w:r>
-      <w:r>
-        <w:tab/>
-      </w:r>
-      <w:r>
+        <w:t>遊戲流程圖</w:t>
+      </w:r>
+      <w:bookmarkEnd w:id="19"/>
+    </w:p>
+    <w:p>
+      <w:pPr>
+        <w:ind w:leftChars="400" w:left="960"/>
+      </w:pPr>
+      <w:r>
+        <w:rPr>
+          <w:noProof/>
+        </w:rPr>
+        <w:drawing>
+          <wp:inline distT="0" distB="0" distL="0" distR="0" wp14:anchorId="55850EFF" wp14:editId="6305B674">
+            <wp:extent cx="5274310" cy="5744845"/>
+            <wp:effectExtent l="0" t="0" r="2540" b="8255"/>
+            <wp:docPr id="96" name="圖片 96"/>
+            <wp:cNvGraphicFramePr>
+              <a:graphicFrameLocks xmlns:a="http://schemas.openxmlformats.org/drawingml/2006/main" noChangeAspect="1"/>
+            </wp:cNvGraphicFramePr>
+            <a:graphic xmlns:a="http://schemas.openxmlformats.org/drawingml/2006/main">
+              <a:graphicData uri="http://schemas.openxmlformats.org/drawingml/2006/picture">
+                <pic:pic xmlns:pic="http://schemas.openxmlformats.org/drawingml/2006/picture">
+                  <pic:nvPicPr>
+                    <pic:cNvPr id="0" name="Picture 1"/>
+                    <pic:cNvPicPr>
+                      <a:picLocks noChangeAspect="1" noChangeArrowheads="1"/>
+                    </pic:cNvPicPr>
+                  </pic:nvPicPr>
+                  <pic:blipFill>
+                    <a:blip r:embed="rId96">
+                      <a:extLst>
+                        <a:ext uri="{28A0092B-C50C-407E-A947-70E740481C1C}">
+                          <a14:useLocalDpi xmlns:a14="http://schemas.microsoft.com/office/drawing/2010/main" val="0"/>
+                        </a:ext>
+                      </a:extLst>
+                    </a:blip>
+                    <a:srcRect/>
+                    <a:stretch>
+                      <a:fillRect/>
+                    </a:stretch>
+                  </pic:blipFill>
+                  <pic:spPr bwMode="auto">
+                    <a:xfrm>
+                      <a:off x="0" y="0"/>
+                      <a:ext cx="5274310" cy="5744845"/>
+                    </a:xfrm>
+                    <a:prstGeom prst="rect">
+                      <a:avLst/>
+                    </a:prstGeom>
+                    <a:noFill/>
+                    <a:ln>
+                      <a:noFill/>
+                    </a:ln>
+                  </pic:spPr>
+                </pic:pic>
+              </a:graphicData>
+            </a:graphic>
+          </wp:inline>
+        </w:drawing>
+      </w:r>
+    </w:p>
+    <w:p>
+      <w:pPr>
+        <w:widowControl/>
         <w:rPr>
           <w:rFonts w:hint="eastAsia"/>
         </w:rPr>
-        <w:t>架構</w:t>
-      </w:r>
-      <w:bookmarkEnd w:id="19"/>
+      </w:pPr>
+      <w:r>
+        <w:br w:type="page"/>
+      </w:r>
+    </w:p>
+    <w:p>
+      <w:pPr>
+        <w:pStyle w:val="2"/>
+        <w:rPr>
+          <w:rFonts w:hint="eastAsia"/>
+        </w:rPr>
+      </w:pPr>
+      <w:bookmarkStart w:id="20" w:name="_Toc11333344"/>
+      <w:r>
+        <w:rPr>
+          <w:rFonts w:hint="eastAsia"/>
+        </w:rPr>
+        <w:lastRenderedPageBreak/>
+        <w:t>C</w:t>
+      </w:r>
+      <w:r>
+        <w:t>lass Diagram</w:t>
+      </w:r>
+      <w:bookmarkEnd w:id="20"/>
     </w:p>
     <w:p>
       <w:pPr>
@@ -10807,14 +10945,14 @@
       <w:pPr>
         <w:pStyle w:val="2"/>
       </w:pPr>
-      <w:bookmarkStart w:id="20" w:name="_Toc11308434"/>
+      <w:bookmarkStart w:id="21" w:name="_Toc11333345"/>
       <w:r>
         <w:rPr>
           <w:rFonts w:hint="eastAsia"/>
         </w:rPr>
         <w:t>程式類別</w:t>
       </w:r>
-      <w:bookmarkEnd w:id="20"/>
+      <w:bookmarkEnd w:id="21"/>
     </w:p>
     <w:tbl>
       <w:tblPr>
@@ -18009,7 +18147,7 @@
       <w:pPr>
         <w:pStyle w:val="2"/>
       </w:pPr>
-      <w:bookmarkStart w:id="21" w:name="_Toc11308435"/>
+      <w:bookmarkStart w:id="22" w:name="_Toc11333346"/>
       <w:r>
         <w:rPr>
           <w:rFonts w:hint="eastAsia"/>
@@ -18022,7 +18160,7 @@
         </w:rPr>
         <w:t>技術</w:t>
       </w:r>
-      <w:bookmarkEnd w:id="21"/>
+      <w:bookmarkEnd w:id="22"/>
     </w:p>
     <w:tbl>
       <w:tblPr>
@@ -20631,7 +20769,7 @@
         <w:ind w:left="482" w:hanging="482"/>
         <w:outlineLvl w:val="0"/>
       </w:pPr>
-      <w:bookmarkStart w:id="22" w:name="_Toc11308436"/>
+      <w:bookmarkStart w:id="23" w:name="_Toc11333347"/>
       <w:r>
         <w:rPr>
           <w:rFonts w:hint="eastAsia"/>
@@ -20639,20 +20777,20 @@
         <w:lastRenderedPageBreak/>
         <w:t>結語</w:t>
       </w:r>
-      <w:bookmarkEnd w:id="22"/>
+      <w:bookmarkEnd w:id="23"/>
     </w:p>
     <w:p>
       <w:pPr>
         <w:pStyle w:val="2"/>
       </w:pPr>
-      <w:bookmarkStart w:id="23" w:name="_Toc11308437"/>
+      <w:bookmarkStart w:id="24" w:name="_Toc11333348"/>
       <w:r>
         <w:rPr>
           <w:rFonts w:hint="eastAsia"/>
         </w:rPr>
         <w:t>問題與解決方法：</w:t>
       </w:r>
-      <w:bookmarkEnd w:id="23"/>
+      <w:bookmarkEnd w:id="24"/>
     </w:p>
     <w:p>
       <w:pPr>
@@ -28003,14 +28141,14 @@
       <w:pPr>
         <w:pStyle w:val="2"/>
       </w:pPr>
-      <w:bookmarkStart w:id="24" w:name="_Toc11308438"/>
+      <w:bookmarkStart w:id="25" w:name="_Toc11333349"/>
       <w:r>
         <w:rPr>
           <w:rFonts w:hint="eastAsia"/>
         </w:rPr>
         <w:t>時間表</w:t>
       </w:r>
-      <w:bookmarkEnd w:id="24"/>
+      <w:bookmarkEnd w:id="25"/>
     </w:p>
     <w:p>
       <w:pPr>
@@ -29113,6 +29251,7 @@
                 <w:rFonts w:ascii="Times New Roman" w:hAnsi="Times New Roman" w:hint="eastAsia"/>
                 <w:szCs w:val="24"/>
               </w:rPr>
+              <w:lastRenderedPageBreak/>
               <w:t>6</w:t>
             </w:r>
           </w:p>
@@ -29939,6 +30078,7 @@
                 <w:rFonts w:ascii="Times New Roman" w:hAnsi="Times New Roman" w:hint="eastAsia"/>
                 <w:szCs w:val="24"/>
               </w:rPr>
+              <w:lastRenderedPageBreak/>
               <w:t>9</w:t>
             </w:r>
           </w:p>
@@ -31263,6 +31403,7 @@
                 <w:rFonts w:ascii="Times New Roman" w:hAnsi="Times New Roman" w:hint="eastAsia"/>
                 <w:szCs w:val="24"/>
               </w:rPr>
+              <w:lastRenderedPageBreak/>
               <w:t>12</w:t>
             </w:r>
           </w:p>
@@ -31868,6 +32009,7 @@
                 <w:rFonts w:ascii="Times New Roman" w:hAnsi="Times New Roman" w:hint="eastAsia"/>
                 <w:szCs w:val="24"/>
               </w:rPr>
+              <w:lastRenderedPageBreak/>
               <w:t>14</w:t>
             </w:r>
           </w:p>
@@ -32273,6 +32415,7 @@
                 <w:rFonts w:ascii="Times New Roman" w:hAnsi="Times New Roman" w:hint="eastAsia"/>
                 <w:szCs w:val="24"/>
               </w:rPr>
+              <w:lastRenderedPageBreak/>
               <w:t>16</w:t>
             </w:r>
           </w:p>
@@ -32713,6 +32856,7 @@
                 <w:rFonts w:ascii="Times New Roman" w:hAnsi="Times New Roman" w:hint="eastAsia"/>
                 <w:szCs w:val="24"/>
               </w:rPr>
+              <w:lastRenderedPageBreak/>
               <w:t>17</w:t>
             </w:r>
           </w:p>
@@ -33082,14 +33226,14 @@
       <w:pPr>
         <w:pStyle w:val="2"/>
       </w:pPr>
-      <w:bookmarkStart w:id="25" w:name="_Toc11308439"/>
+      <w:bookmarkStart w:id="26" w:name="_Toc11333350"/>
       <w:r>
         <w:rPr>
           <w:rFonts w:hint="eastAsia"/>
         </w:rPr>
         <w:t>貢獻比例</w:t>
       </w:r>
-      <w:bookmarkEnd w:id="25"/>
+      <w:bookmarkEnd w:id="26"/>
     </w:p>
     <w:p>
       <w:pPr>
@@ -33141,14 +33285,14 @@
       <w:pPr>
         <w:pStyle w:val="2"/>
       </w:pPr>
-      <w:bookmarkStart w:id="26" w:name="_Toc11308440"/>
+      <w:bookmarkStart w:id="27" w:name="_Toc11333351"/>
       <w:r>
         <w:rPr>
           <w:rFonts w:hint="eastAsia"/>
         </w:rPr>
         <w:t>自我檢核表</w:t>
       </w:r>
-      <w:bookmarkEnd w:id="26"/>
+      <w:bookmarkEnd w:id="27"/>
     </w:p>
     <w:tbl>
       <w:tblPr>
@@ -34228,14 +34372,14 @@
       <w:pPr>
         <w:pStyle w:val="2"/>
       </w:pPr>
-      <w:bookmarkStart w:id="27" w:name="_Toc11308441"/>
+      <w:bookmarkStart w:id="28" w:name="_Toc11333352"/>
       <w:r>
         <w:rPr>
           <w:rFonts w:hint="eastAsia"/>
         </w:rPr>
         <w:t>收穫</w:t>
       </w:r>
-      <w:bookmarkEnd w:id="27"/>
+      <w:bookmarkEnd w:id="28"/>
     </w:p>
     <w:tbl>
       <w:tblPr>
@@ -35052,14 +35196,14 @@
       <w:pPr>
         <w:pStyle w:val="2"/>
       </w:pPr>
-      <w:bookmarkStart w:id="28" w:name="_Toc11308442"/>
+      <w:bookmarkStart w:id="29" w:name="_Toc11333353"/>
       <w:r>
         <w:rPr>
           <w:rFonts w:hint="eastAsia"/>
         </w:rPr>
         <w:t>心得、感想</w:t>
       </w:r>
-      <w:bookmarkEnd w:id="28"/>
+      <w:bookmarkEnd w:id="29"/>
     </w:p>
     <w:p>
       <w:pPr>
@@ -37544,7 +37688,7 @@
         <w:ind w:left="482" w:hanging="482"/>
         <w:outlineLvl w:val="0"/>
       </w:pPr>
-      <w:bookmarkStart w:id="29" w:name="_Toc11308443"/>
+      <w:bookmarkStart w:id="30" w:name="_Toc11333354"/>
       <w:r>
         <w:rPr>
           <w:rFonts w:hint="eastAsia"/>
@@ -37552,7 +37696,7 @@
         <w:lastRenderedPageBreak/>
         <w:t>附錄</w:t>
       </w:r>
-      <w:bookmarkEnd w:id="29"/>
+      <w:bookmarkEnd w:id="30"/>
     </w:p>
     <w:sectPr>
       <w:pgSz w:w="11906" w:h="16838"/>
@@ -39925,7 +40069,7 @@
 </file>
 
 <file path=customXml/itemProps1.xml><?xml version="1.0" encoding="utf-8"?>
-<ds:datastoreItem xmlns:ds="http://schemas.openxmlformats.org/officeDocument/2006/customXml" ds:itemID="{1B5E8838-F5C4-4B88-88AE-758C58E2B586}">
+<ds:datastoreItem xmlns:ds="http://schemas.openxmlformats.org/officeDocument/2006/customXml" ds:itemID="{AD2AA668-C56F-4E12-8B89-89D9F497CC8D}">
   <ds:schemaRefs>
     <ds:schemaRef ds:uri="http://schemas.openxmlformats.org/officeDocument/2006/bibliography"/>
   </ds:schemaRefs>

</xml_diff>